<commit_message>
edit and create figure
</commit_message>
<xml_diff>
--- a/src/figs/docx/0000.docx
+++ b/src/figs/docx/0000.docx
@@ -766,7 +766,7 @@
             <w10:wrap type="none"/>
             <w10:anchorlock/>
           </v:group>
-          <o:OLEObject Type="Embed" ProgID="Equation.3" ShapeID="_x0000_s1099" DrawAspect="Content" ObjectID="_1664954850" r:id="rId9"/>
+          <o:OLEObject Type="Embed" ProgID="Equation.3" ShapeID="_x0000_s1099" DrawAspect="Content" ObjectID="_1665150868" r:id="rId9"/>
         </w:pict>
       </w:r>
     </w:p>
@@ -779,7 +779,7 @@
           <v:shape id="_x0000_i1026" type="#_x0000_t75" style="width:10.35pt;height:15pt" o:ole="">
             <v:imagedata r:id="rId10" o:title=""/>
           </v:shape>
-          <o:OLEObject Type="Embed" ProgID="Equation.3" ShapeID="_x0000_i1026" DrawAspect="Content" ObjectID="_1664954849" r:id="rId11"/>
+          <o:OLEObject Type="Embed" ProgID="Equation.3" ShapeID="_x0000_i1026" DrawAspect="Content" ObjectID="_1665150867" r:id="rId11"/>
         </w:object>
       </w:r>
     </w:p>
@@ -1370,7 +1370,7 @@
             <w10:wrap type="none"/>
             <w10:anchorlock/>
           </v:group>
-          <o:OLEObject Type="Embed" ProgID="Equation.3" ShapeID="_x0000_s1154" DrawAspect="Content" ObjectID="_1664954851" r:id="rId12"/>
+          <o:OLEObject Type="Embed" ProgID="Equation.3" ShapeID="_x0000_s1154" DrawAspect="Content" ObjectID="_1665150869" r:id="rId12"/>
         </w:pict>
       </w:r>
     </w:p>
@@ -1403,11 +1403,6 @@
     </w:p>
     <w:p>
       <w:r>
-        <w:rPr>
-          <w:noProof/>
-        </w:rPr>
-      </w:r>
-      <w:r>
         <w:pict>
           <v:group id="_x0000_s1158" editas="canvas" style="width:481.95pt;height:189.35pt;mso-position-horizontal-relative:char;mso-position-vertical-relative:line" coordorigin="1134,2307" coordsize="9639,3787">
             <o:lock v:ext="edit" aspectratio="t"/>
@@ -1620,6 +1615,312 @@
         <w:t>white: mature, red: new</w:t>
       </w:r>
     </w:p>
+    <w:p>
+      <w:pPr>
+        <w:pStyle w:val="Heading1"/>
+      </w:pPr>
+      <w:r>
+        <w:t>Causal loop pop-growth</w:t>
+      </w:r>
+    </w:p>
+    <w:p>
+      <w:r>
+        <w:rPr>
+          <w:noProof/>
+        </w:rPr>
+      </w:r>
+      <w:r>
+        <w:pict>
+          <v:group id="_x0000_s1235" editas="canvas" style="width:481.95pt;height:309.7pt;mso-position-horizontal-relative:char;mso-position-vertical-relative:line" coordorigin="1134,7300" coordsize="9639,6194">
+            <o:lock v:ext="edit" aspectratio="t"/>
+            <v:shape id="_x0000_s1234" type="#_x0000_t75" style="position:absolute;left:1134;top:7300;width:9639;height:6194" o:preferrelative="f">
+              <v:fill o:detectmouseclick="t"/>
+              <v:path o:extrusionok="t" o:connecttype="none"/>
+              <o:lock v:ext="edit" text="t"/>
+            </v:shape>
+            <v:shape id="_x0000_s1236" type="#_x0000_t202" style="position:absolute;left:5571;top:8665;width:358;height:310" filled="f" stroked="f">
+              <v:textbox style="mso-next-textbox:#_x0000_s1236" inset="0,.5mm,0,.5mm">
+                <w:txbxContent>
+                  <w:p>
+                    <w:pPr>
+                      <w:jc w:val="center"/>
+                      <w:rPr>
+                        <w:rFonts w:ascii="Times New Roman" w:hAnsi="Times New Roman" w:cs="Times New Roman"/>
+                        <w:i/>
+                        <w:sz w:val="20"/>
+                      </w:rPr>
+                    </w:pPr>
+                    <w:r>
+                      <w:rPr>
+                        <w:rFonts w:ascii="Times New Roman" w:hAnsi="Times New Roman" w:cs="Times New Roman"/>
+                        <w:i/>
+                        <w:sz w:val="20"/>
+                      </w:rPr>
+                      <w:t>P</w:t>
+                    </w:r>
+                  </w:p>
+                </w:txbxContent>
+              </v:textbox>
+            </v:shape>
+            <v:shape id="_x0000_s1237" type="#_x0000_t202" style="position:absolute;left:3504;top:8665;width:358;height:308" filled="f" stroked="f">
+              <v:textbox style="mso-next-textbox:#_x0000_s1237" inset="0,.5mm,0,.5mm">
+                <w:txbxContent>
+                  <w:p>
+                    <w:pPr>
+                      <w:jc w:val="center"/>
+                      <w:rPr>
+                        <w:rFonts w:ascii="Times New Roman" w:hAnsi="Times New Roman" w:cs="Times New Roman"/>
+                        <w:i/>
+                        <w:sz w:val="20"/>
+                      </w:rPr>
+                    </w:pPr>
+                    <w:r>
+                      <w:rPr>
+                        <w:rFonts w:ascii="Times New Roman" w:hAnsi="Times New Roman" w:cs="Times New Roman"/>
+                        <w:i/>
+                        <w:sz w:val="20"/>
+                      </w:rPr>
+                      <w:t>B</w:t>
+                    </w:r>
+                  </w:p>
+                </w:txbxContent>
+              </v:textbox>
+            </v:shape>
+            <v:shape id="_x0000_s1238" type="#_x0000_t202" style="position:absolute;left:7638;top:8665;width:358;height:308" filled="f" stroked="f">
+              <v:textbox style="mso-next-textbox:#_x0000_s1238" inset="0,.5mm,0,.5mm">
+                <w:txbxContent>
+                  <w:p>
+                    <w:pPr>
+                      <w:jc w:val="center"/>
+                      <w:rPr>
+                        <w:rFonts w:ascii="Times New Roman" w:hAnsi="Times New Roman" w:cs="Times New Roman"/>
+                        <w:i/>
+                        <w:sz w:val="20"/>
+                      </w:rPr>
+                    </w:pPr>
+                    <w:r>
+                      <w:rPr>
+                        <w:rFonts w:ascii="Times New Roman" w:hAnsi="Times New Roman" w:cs="Times New Roman"/>
+                        <w:i/>
+                        <w:sz w:val="20"/>
+                      </w:rPr>
+                      <w:t>D</w:t>
+                    </w:r>
+                  </w:p>
+                </w:txbxContent>
+              </v:textbox>
+            </v:shape>
+            <v:shapetype id="_x0000_t38" coordsize="21600,21600" o:spt="38" o:oned="t" path="m,c@0,0@1,5400@1,10800@1,16200@2,21600,21600,21600e" filled="f">
+              <v:formulas>
+                <v:f eqn="mid #0 0"/>
+                <v:f eqn="val #0"/>
+                <v:f eqn="mid #0 21600"/>
+              </v:formulas>
+              <v:path arrowok="t" fillok="f" o:connecttype="none"/>
+              <v:handles>
+                <v:h position="#0,center"/>
+              </v:handles>
+              <o:lock v:ext="edit" shapetype="t"/>
+            </v:shapetype>
+            <v:shape id="_x0000_s1248" type="#_x0000_t38" style="position:absolute;left:4716;top:7632;width:1;height:2067;rotation:270;flip:y" o:connectortype="curved" adj="-7776000,-90549,79552800">
+              <v:stroke endarrow="block"/>
+            </v:shape>
+            <v:shapetype id="_x0000_t39" coordsize="21600,21600" o:spt="39" o:oned="t" path="m,c@0,0@1@6@1@5@1@7@3@8@2@8@4@8,21600@9,21600,21600e" filled="f">
+              <v:formulas>
+                <v:f eqn="mid #0 0"/>
+                <v:f eqn="val #0"/>
+                <v:f eqn="mid #0 21600"/>
+                <v:f eqn="mid #0 @2"/>
+                <v:f eqn="mid @2 21600"/>
+                <v:f eqn="mid #1 0"/>
+                <v:f eqn="mid @5 0"/>
+                <v:f eqn="mid #1 @5"/>
+                <v:f eqn="val #1"/>
+                <v:f eqn="mid #1 21600"/>
+              </v:formulas>
+              <v:path arrowok="t" fillok="f" o:connecttype="none"/>
+              <v:handles>
+                <v:h position="#0,@5"/>
+                <v:h position="@2,#1"/>
+              </v:handles>
+              <o:lock v:ext="edit" shapetype="t"/>
+            </v:shapetype>
+            <v:shape id="_x0000_s1249" type="#_x0000_t39" style="position:absolute;left:6795;top:7799;width:155;height:1888;rotation:270;flip:x y" o:connectortype="curved" adj="-50168,16703,1089337">
+              <v:stroke endarrow="block"/>
+            </v:shape>
+            <v:shape id="_x0000_s1251" type="#_x0000_t38" style="position:absolute;left:4716;top:7940;width:2;height:2067;rotation:90;flip:y" o:connectortype="curved" adj="-3888000,-93788,62100000">
+              <v:stroke endarrow="block"/>
+            </v:shape>
+            <v:shape id="_x0000_s1252" type="#_x0000_t38" style="position:absolute;left:6783;top:7940;width:2;height:2067;rotation:90;flip:x y" o:connectortype="curved" adj="-3888000,93788,62100000">
+              <v:stroke endarrow="block"/>
+            </v:shape>
+            <v:shape id="_x0000_s1253" type="#_x0000_t202" style="position:absolute;left:5551;top:8166;width:356;height:307" filled="f" stroked="f">
+              <v:textbox style="mso-next-textbox:#_x0000_s1253" inset="0,.5mm,0,.5mm">
+                <w:txbxContent>
+                  <w:p>
+                    <w:pPr>
+                      <w:jc w:val="center"/>
+                      <w:rPr>
+                        <w:rFonts w:ascii="Times New Roman" w:hAnsi="Times New Roman" w:cs="Times New Roman"/>
+                        <w:sz w:val="20"/>
+                      </w:rPr>
+                    </w:pPr>
+                    <w:r>
+                      <w:rPr>
+                        <w:rFonts w:ascii="Times New Roman" w:hAnsi="Times New Roman" w:cs="Times New Roman"/>
+                        <w:sz w:val="20"/>
+                      </w:rPr>
+                      <w:t>+</w:t>
+                    </w:r>
+                  </w:p>
+                </w:txbxContent>
+              </v:textbox>
+            </v:shape>
+            <v:shape id="_x0000_s1255" type="#_x0000_t202" style="position:absolute;left:3504;top:9185;width:356;height:307" filled="f" stroked="f">
+              <v:textbox style="mso-next-textbox:#_x0000_s1255" inset="0,.5mm,0,.5mm">
+                <w:txbxContent>
+                  <w:p>
+                    <w:pPr>
+                      <w:jc w:val="center"/>
+                      <w:rPr>
+                        <w:rFonts w:ascii="Times New Roman" w:hAnsi="Times New Roman" w:cs="Times New Roman"/>
+                        <w:sz w:val="20"/>
+                      </w:rPr>
+                    </w:pPr>
+                    <w:r>
+                      <w:rPr>
+                        <w:rFonts w:ascii="Times New Roman" w:hAnsi="Times New Roman" w:cs="Times New Roman"/>
+                        <w:sz w:val="20"/>
+                      </w:rPr>
+                      <w:t>+</w:t>
+                    </w:r>
+                  </w:p>
+                </w:txbxContent>
+              </v:textbox>
+            </v:shape>
+            <v:shape id="_x0000_s1256" type="#_x0000_t202" style="position:absolute;left:5959;top:8430;width:371;height:307" filled="f" stroked="f">
+              <v:textbox style="mso-next-textbox:#_x0000_s1256" inset="0,.5mm,0,.5mm">
+                <w:txbxContent>
+                  <w:p>
+                    <w:pPr>
+                      <w:jc w:val="center"/>
+                      <w:rPr>
+                        <w:rFonts w:ascii="Times New Roman" w:hAnsi="Times New Roman" w:cs="Times New Roman"/>
+                        <w:sz w:val="20"/>
+                      </w:rPr>
+                    </w:pPr>
+                    <w:r>
+                      <w:rPr>
+                        <w:rFonts w:ascii="Times New Roman" w:hAnsi="Times New Roman" w:cs="Times New Roman"/>
+                        <w:sz w:val="20"/>
+                      </w:rPr>
+                      <w:t>–</w:t>
+                    </w:r>
+                  </w:p>
+                </w:txbxContent>
+              </v:textbox>
+            </v:shape>
+            <v:shape id="_x0000_s1257" type="#_x0000_t202" style="position:absolute;left:7644;top:9185;width:356;height:307" filled="f" stroked="f">
+              <v:textbox style="mso-next-textbox:#_x0000_s1257" inset="0,.5mm,0,.5mm">
+                <w:txbxContent>
+                  <w:p>
+                    <w:pPr>
+                      <w:jc w:val="center"/>
+                      <w:rPr>
+                        <w:rFonts w:ascii="Times New Roman" w:hAnsi="Times New Roman" w:cs="Times New Roman"/>
+                        <w:sz w:val="20"/>
+                      </w:rPr>
+                    </w:pPr>
+                    <w:r>
+                      <w:rPr>
+                        <w:rFonts w:ascii="Times New Roman" w:hAnsi="Times New Roman" w:cs="Times New Roman"/>
+                        <w:sz w:val="20"/>
+                      </w:rPr>
+                      <w:t>+</w:t>
+                    </w:r>
+                  </w:p>
+                </w:txbxContent>
+              </v:textbox>
+            </v:shape>
+            <v:group id="_x0000_s1260" style="position:absolute;left:4488;top:8662;width:372;height:356" coordorigin="4488,8662" coordsize="372,356">
+              <v:shape id="_x0000_s1258" type="#_x0000_t202" style="position:absolute;left:4502;top:8665;width:358;height:308" filled="f" stroked="f">
+                <v:textbox style="mso-next-textbox:#_x0000_s1258" inset="0,.5mm,0,.5mm">
+                  <w:txbxContent>
+                    <w:p>
+                      <w:pPr>
+                        <w:jc w:val="center"/>
+                        <w:rPr>
+                          <w:rFonts w:ascii="Times New Roman" w:hAnsi="Times New Roman" w:cs="Times New Roman"/>
+                          <w:sz w:val="20"/>
+                        </w:rPr>
+                      </w:pPr>
+                      <w:r>
+                        <w:rPr>
+                          <w:rFonts w:ascii="Times New Roman" w:hAnsi="Times New Roman" w:cs="Times New Roman"/>
+                          <w:i/>
+                          <w:sz w:val="20"/>
+                        </w:rPr>
+                        <w:t>R</w:t>
+                      </w:r>
+                      <w:r>
+                        <w:rPr>
+                          <w:rFonts w:ascii="Times New Roman" w:hAnsi="Times New Roman" w:cs="Times New Roman"/>
+                          <w:sz w:val="20"/>
+                        </w:rPr>
+                        <w:t xml:space="preserve"> </w:t>
+                      </w:r>
+                    </w:p>
+                  </w:txbxContent>
+                </v:textbox>
+              </v:shape>
+              <v:shape id="_x0000_s1259" type="#_x0000_t19" style="position:absolute;left:4488;top:8662;width:372;height:356" coordsize="43200,41332" adj="-4325234,-9369113,21600,19732" path="wr,-1868,43200,41332,30386,,4358,6721nfewr,-1868,43200,41332,30386,,4358,6721l21600,19732nsxe">
+                <v:stroke endarrow="block"/>
+                <v:path o:connectlocs="30386,0;4358,6721;21600,19732"/>
+              </v:shape>
+            </v:group>
+            <v:group id="_x0000_s1261" style="position:absolute;left:6672;top:8662;width:372;height:356" coordorigin="4488,8662" coordsize="372,356">
+              <v:shape id="_x0000_s1262" type="#_x0000_t202" style="position:absolute;left:4502;top:8665;width:358;height:308" filled="f" stroked="f">
+                <v:textbox style="mso-next-textbox:#_x0000_s1262" inset="0,.5mm,0,.5mm">
+                  <w:txbxContent>
+                    <w:p>
+                      <w:pPr>
+                        <w:jc w:val="center"/>
+                        <w:rPr>
+                          <w:rFonts w:ascii="Times New Roman" w:hAnsi="Times New Roman" w:cs="Times New Roman"/>
+                          <w:sz w:val="20"/>
+                        </w:rPr>
+                      </w:pPr>
+                      <w:r>
+                        <w:rPr>
+                          <w:rFonts w:ascii="Times New Roman" w:hAnsi="Times New Roman" w:cs="Times New Roman"/>
+                          <w:i/>
+                          <w:sz w:val="20"/>
+                        </w:rPr>
+                        <w:t>B</w:t>
+                      </w:r>
+                      <w:r>
+                        <w:rPr>
+                          <w:rFonts w:ascii="Times New Roman" w:hAnsi="Times New Roman" w:cs="Times New Roman"/>
+                          <w:sz w:val="20"/>
+                        </w:rPr>
+                        <w:t xml:space="preserve"> </w:t>
+                      </w:r>
+                    </w:p>
+                  </w:txbxContent>
+                </v:textbox>
+              </v:shape>
+              <v:shape id="_x0000_s1263" type="#_x0000_t19" style="position:absolute;left:4488;top:8662;width:372;height:356" coordsize="43200,41332" adj="-4325234,-9369113,21600,19732" path="wr,-1868,43200,41332,30386,,4358,6721nfewr,-1868,43200,41332,30386,,4358,6721l21600,19732nsxe">
+                <v:stroke endarrow="block"/>
+                <v:path o:connectlocs="30386,0;4358,6721;21600,19732"/>
+              </v:shape>
+            </v:group>
+            <w10:wrap type="none"/>
+            <w10:anchorlock/>
+          </v:group>
+        </w:pict>
+      </w:r>
+    </w:p>
+    <w:p/>
     <w:p/>
     <w:sectPr>
       <w:headerReference w:type="default" r:id="rId13"/>

</xml_diff>

<commit_message>
add root finding cir+lin
</commit_message>
<xml_diff>
--- a/src/figs/docx/0000.docx
+++ b/src/figs/docx/0000.docx
@@ -6,7 +6,7 @@
       <w:pPr>
         <w:pStyle w:val="Heading1"/>
       </w:pPr>
-      <w:bookmarkStart w:id="0" w:name="_Toc54572819"/>
+      <w:bookmarkStart w:id="0" w:name="_Toc54702728"/>
       <w:r>
         <w:t>Content</w:t>
       </w:r>
@@ -39,6 +39,7 @@
           <w:noProof/>
           <w:sz w:val="22"/>
           <w:szCs w:val="22"/>
+          <w:lang w:val="en-GB" w:eastAsia="en-GB"/>
         </w:rPr>
       </w:pPr>
       <w:r>
@@ -51,7 +52,7 @@
       <w:r>
         <w:fldChar w:fldCharType="separate"/>
       </w:r>
-      <w:hyperlink w:anchor="_Toc54572819" w:history="1">
+      <w:hyperlink w:anchor="_Toc54702728" w:history="1">
         <w:r>
           <w:rPr>
             <w:rStyle w:val="Hyperlink"/>
@@ -78,7 +79,7 @@
             <w:noProof/>
             <w:webHidden/>
           </w:rPr>
-          <w:instrText xml:space="preserve"> PAGEREF _Toc54572819 \h </w:instrText>
+          <w:instrText xml:space="preserve"> PAGEREF _Toc54702728 \h </w:instrText>
         </w:r>
         <w:r>
           <w:rPr>
@@ -119,9 +120,10 @@
           <w:noProof/>
           <w:sz w:val="22"/>
           <w:szCs w:val="22"/>
+          <w:lang w:val="en-GB" w:eastAsia="en-GB"/>
         </w:rPr>
       </w:pPr>
-      <w:hyperlink w:anchor="_Toc54572820" w:history="1">
+      <w:hyperlink w:anchor="_Toc54702729" w:history="1">
         <w:r>
           <w:rPr>
             <w:rStyle w:val="Hyperlink"/>
@@ -148,7 +150,7 @@
             <w:noProof/>
             <w:webHidden/>
           </w:rPr>
-          <w:instrText xml:space="preserve"> PAGEREF _Toc54572820 \h </w:instrText>
+          <w:instrText xml:space="preserve"> PAGEREF _Toc54702729 \h </w:instrText>
         </w:r>
         <w:r>
           <w:rPr>
@@ -189,9 +191,10 @@
           <w:noProof/>
           <w:sz w:val="22"/>
           <w:szCs w:val="22"/>
+          <w:lang w:val="en-GB" w:eastAsia="en-GB"/>
         </w:rPr>
       </w:pPr>
-      <w:hyperlink w:anchor="_Toc54572821" w:history="1">
+      <w:hyperlink w:anchor="_Toc54702730" w:history="1">
         <w:r>
           <w:rPr>
             <w:rStyle w:val="Hyperlink"/>
@@ -218,7 +221,7 @@
             <w:noProof/>
             <w:webHidden/>
           </w:rPr>
-          <w:instrText xml:space="preserve"> PAGEREF _Toc54572821 \h </w:instrText>
+          <w:instrText xml:space="preserve"> PAGEREF _Toc54702730 \h </w:instrText>
         </w:r>
         <w:r>
           <w:rPr>
@@ -259,9 +262,10 @@
           <w:noProof/>
           <w:sz w:val="22"/>
           <w:szCs w:val="22"/>
+          <w:lang w:val="en-GB" w:eastAsia="en-GB"/>
         </w:rPr>
       </w:pPr>
-      <w:hyperlink w:anchor="_Toc54572822" w:history="1">
+      <w:hyperlink w:anchor="_Toc54702731" w:history="1">
         <w:r>
           <w:rPr>
             <w:rStyle w:val="Hyperlink"/>
@@ -288,7 +292,7 @@
             <w:noProof/>
             <w:webHidden/>
           </w:rPr>
-          <w:instrText xml:space="preserve"> PAGEREF _Toc54572822 \h </w:instrText>
+          <w:instrText xml:space="preserve"> PAGEREF _Toc54702731 \h </w:instrText>
         </w:r>
         <w:r>
           <w:rPr>
@@ -329,9 +333,10 @@
           <w:noProof/>
           <w:sz w:val="22"/>
           <w:szCs w:val="22"/>
+          <w:lang w:val="en-GB" w:eastAsia="en-GB"/>
         </w:rPr>
       </w:pPr>
-      <w:hyperlink w:anchor="_Toc54572823" w:history="1">
+      <w:hyperlink w:anchor="_Toc54702732" w:history="1">
         <w:r>
           <w:rPr>
             <w:rStyle w:val="Hyperlink"/>
@@ -358,7 +363,7 @@
             <w:noProof/>
             <w:webHidden/>
           </w:rPr>
-          <w:instrText xml:space="preserve"> PAGEREF _Toc54572823 \h </w:instrText>
+          <w:instrText xml:space="preserve"> PAGEREF _Toc54702732 \h </w:instrText>
         </w:r>
         <w:r>
           <w:rPr>
@@ -399,9 +404,10 @@
           <w:noProof/>
           <w:sz w:val="22"/>
           <w:szCs w:val="22"/>
+          <w:lang w:val="en-GB" w:eastAsia="en-GB"/>
         </w:rPr>
       </w:pPr>
-      <w:hyperlink w:anchor="_Toc54572824" w:history="1">
+      <w:hyperlink w:anchor="_Toc54702733" w:history="1">
         <w:r>
           <w:rPr>
             <w:rStyle w:val="Hyperlink"/>
@@ -428,7 +434,7 @@
             <w:noProof/>
             <w:webHidden/>
           </w:rPr>
-          <w:instrText xml:space="preserve"> PAGEREF _Toc54572824 \h </w:instrText>
+          <w:instrText xml:space="preserve"> PAGEREF _Toc54702733 \h </w:instrText>
         </w:r>
         <w:r>
           <w:rPr>
@@ -449,6 +455,77 @@
             <w:webHidden/>
           </w:rPr>
           <w:t>2</w:t>
+        </w:r>
+        <w:r>
+          <w:rPr>
+            <w:noProof/>
+            <w:webHidden/>
+          </w:rPr>
+          <w:fldChar w:fldCharType="end"/>
+        </w:r>
+      </w:hyperlink>
+    </w:p>
+    <w:p>
+      <w:pPr>
+        <w:pStyle w:val="MyTOC"/>
+        <w:rPr>
+          <w:b/>
+          <w:bCs/>
+          <w:caps/>
+          <w:noProof/>
+          <w:sz w:val="22"/>
+          <w:szCs w:val="22"/>
+          <w:lang w:val="en-GB" w:eastAsia="en-GB"/>
+        </w:rPr>
+      </w:pPr>
+      <w:hyperlink w:anchor="_Toc54702734" w:history="1">
+        <w:r>
+          <w:rPr>
+            <w:rStyle w:val="Hyperlink"/>
+            <w:noProof/>
+          </w:rPr>
+          <w:t>Root finding line+circle</w:t>
+        </w:r>
+        <w:r>
+          <w:rPr>
+            <w:noProof/>
+            <w:webHidden/>
+          </w:rPr>
+          <w:tab/>
+        </w:r>
+        <w:r>
+          <w:rPr>
+            <w:noProof/>
+            <w:webHidden/>
+          </w:rPr>
+          <w:fldChar w:fldCharType="begin"/>
+        </w:r>
+        <w:r>
+          <w:rPr>
+            <w:noProof/>
+            <w:webHidden/>
+          </w:rPr>
+          <w:instrText xml:space="preserve"> PAGEREF _Toc54702734 \h </w:instrText>
+        </w:r>
+        <w:r>
+          <w:rPr>
+            <w:noProof/>
+            <w:webHidden/>
+          </w:rPr>
+        </w:r>
+        <w:r>
+          <w:rPr>
+            <w:noProof/>
+            <w:webHidden/>
+          </w:rPr>
+          <w:fldChar w:fldCharType="separate"/>
+        </w:r>
+        <w:r>
+          <w:rPr>
+            <w:noProof/>
+            <w:webHidden/>
+          </w:rPr>
+          <w:t>3</w:t>
         </w:r>
         <w:r>
           <w:rPr>
@@ -478,7 +555,7 @@
       <w:pPr>
         <w:pStyle w:val="Heading1"/>
       </w:pPr>
-      <w:bookmarkStart w:id="1" w:name="_Toc54572820"/>
+      <w:bookmarkStart w:id="1" w:name="_Toc54702729"/>
       <w:r>
         <w:lastRenderedPageBreak/>
         <w:t>Axis</w:t>
@@ -906,7 +983,7 @@
             <w10:wrap type="none"/>
             <w10:anchorlock/>
           </v:group>
-          <o:OLEObject Type="Embed" ProgID="Equation.3" ShapeID="_x0000_s1099" DrawAspect="Content" ObjectID="_1665185599" r:id="rId9"/>
+          <o:OLEObject Type="Embed" ProgID="Equation.3" ShapeID="_x0000_s1099" DrawAspect="Content" ObjectID="_1665316032" r:id="rId9"/>
         </w:pict>
       </w:r>
     </w:p>
@@ -916,10 +993,10 @@
           <w:position w:val="-10"/>
         </w:rPr>
         <w:object w:dxaOrig="200" w:dyaOrig="300">
-          <v:shape id="_x0000_i1026" type="#_x0000_t75" style="width:10.05pt;height:15.05pt" o:ole="">
+          <v:shape id="_x0000_i1026" type="#_x0000_t75" style="width:10.15pt;height:15pt" o:ole="">
             <v:imagedata r:id="rId10" o:title=""/>
           </v:shape>
-          <o:OLEObject Type="Embed" ProgID="Equation.3" ShapeID="_x0000_i1026" DrawAspect="Content" ObjectID="_1665185598" r:id="rId11"/>
+          <o:OLEObject Type="Embed" ProgID="Equation.3" ShapeID="_x0000_i1026" DrawAspect="Content" ObjectID="_1665316020" r:id="rId11"/>
         </w:object>
       </w:r>
     </w:p>
@@ -927,7 +1004,7 @@
       <w:pPr>
         <w:pStyle w:val="Heading1"/>
       </w:pPr>
-      <w:bookmarkStart w:id="2" w:name="_Toc54572821"/>
+      <w:bookmarkStart w:id="2" w:name="_Toc54702730"/>
       <w:r>
         <w:t>Semi</w:t>
       </w:r>
@@ -1510,7 +1587,7 @@
             <w10:wrap type="none"/>
             <w10:anchorlock/>
           </v:group>
-          <o:OLEObject Type="Embed" ProgID="Equation.3" ShapeID="_x0000_s1154" DrawAspect="Content" ObjectID="_1665185600" r:id="rId12"/>
+          <o:OLEObject Type="Embed" ProgID="Equation.3" ShapeID="_x0000_s1154" DrawAspect="Content" ObjectID="_1665316033" r:id="rId12"/>
         </w:pict>
       </w:r>
     </w:p>
@@ -1535,7 +1612,7 @@
       <w:pPr>
         <w:pStyle w:val="Heading1"/>
       </w:pPr>
-      <w:bookmarkStart w:id="3" w:name="_Toc54572822"/>
+      <w:bookmarkStart w:id="3" w:name="_Toc54702731"/>
       <w:r>
         <w:t>Cell membership to a grid</w:t>
       </w:r>
@@ -1759,7 +1836,7 @@
       <w:pPr>
         <w:pStyle w:val="Heading1"/>
       </w:pPr>
-      <w:bookmarkStart w:id="4" w:name="_Toc54572823"/>
+      <w:bookmarkStart w:id="4" w:name="_Toc54702732"/>
       <w:r>
         <w:t>Causal loop pop-growth</w:t>
       </w:r>
@@ -2061,7 +2138,7 @@
       <w:pPr>
         <w:pStyle w:val="Heading1"/>
       </w:pPr>
-      <w:bookmarkStart w:id="5" w:name="_Toc54572824"/>
+      <w:bookmarkStart w:id="5" w:name="_Toc54702733"/>
       <w:r>
         <w:t>PSA discussion</w:t>
       </w:r>
@@ -2194,9 +2271,526 @@
     </w:p>
     <w:p/>
     <w:p/>
+    <w:p>
+      <w:pPr>
+        <w:pStyle w:val="Heading1"/>
+      </w:pPr>
+      <w:bookmarkStart w:id="6" w:name="_Toc54702734"/>
+      <w:r>
+        <w:t>Root finding line+circle</w:t>
+      </w:r>
+      <w:bookmarkEnd w:id="6"/>
+    </w:p>
+    <w:p>
+      <w:r>
+        <w:rPr>
+          <w:noProof/>
+          <w:lang w:val="en-GB" w:eastAsia="en-GB"/>
+        </w:rPr>
+      </w:r>
+      <w:r>
+        <w:pict>
+          <v:group id="_x0000_s1299" editas="canvas" style="width:481.95pt;height:213.1pt;mso-position-horizontal-relative:char;mso-position-vertical-relative:line" coordorigin="1134,1158" coordsize="9639,4262">
+            <o:lock v:ext="edit" aspectratio="t"/>
+            <v:shape id="_x0000_s1298" type="#_x0000_t75" style="position:absolute;left:1134;top:1158;width:9639;height:4262" o:preferrelative="f">
+              <v:fill o:detectmouseclick="t"/>
+              <v:path o:extrusionok="t" o:connecttype="none"/>
+              <o:lock v:ext="edit" text="t"/>
+            </v:shape>
+            <v:shape id="_x0000_s1312" type="#_x0000_t202" style="position:absolute;left:5915;top:3565;width:356;height:307" filled="f" stroked="f">
+              <v:textbox style="mso-next-textbox:#_x0000_s1312" inset="0,.5mm,0,.5mm">
+                <w:txbxContent>
+                  <w:p>
+                    <w:pPr>
+                      <w:jc w:val="center"/>
+                      <w:rPr>
+                        <w:i/>
+                      </w:rPr>
+                    </w:pPr>
+                    <w:r>
+                      <w:rPr>
+                        <w:rFonts w:ascii="Times New Roman" w:hAnsi="Times New Roman" w:cs="Times New Roman"/>
+                        <w:i/>
+                        <w:sz w:val="20"/>
+                      </w:rPr>
+                      <w:t>C</w:t>
+                    </w:r>
+                  </w:p>
+                </w:txbxContent>
+              </v:textbox>
+            </v:shape>
+            <v:shape id="_x0000_s1310" type="#_x0000_t202" style="position:absolute;left:7141;top:3366;width:356;height:307" filled="f" stroked="f">
+              <v:textbox style="mso-next-textbox:#_x0000_s1310" inset="0,.5mm,0,.5mm">
+                <w:txbxContent>
+                  <w:p>
+                    <w:pPr>
+                      <w:jc w:val="center"/>
+                      <w:rPr>
+                        <w:i/>
+                      </w:rPr>
+                    </w:pPr>
+                    <w:r>
+                      <w:rPr>
+                        <w:rFonts w:ascii="Times New Roman" w:hAnsi="Times New Roman" w:cs="Times New Roman"/>
+                        <w:i/>
+                        <w:sz w:val="20"/>
+                      </w:rPr>
+                      <w:t>A</w:t>
+                    </w:r>
+                  </w:p>
+                </w:txbxContent>
+              </v:textbox>
+            </v:shape>
+            <v:shape id="_x0000_s1311" type="#_x0000_t202" style="position:absolute;left:5316;top:3709;width:356;height:307" filled="f" stroked="f">
+              <v:textbox style="mso-next-textbox:#_x0000_s1311" inset="0,.5mm,0,.5mm">
+                <w:txbxContent>
+                  <w:p>
+                    <w:pPr>
+                      <w:jc w:val="center"/>
+                      <w:rPr>
+                        <w:i/>
+                      </w:rPr>
+                    </w:pPr>
+                    <w:r>
+                      <w:rPr>
+                        <w:rFonts w:ascii="Times New Roman" w:hAnsi="Times New Roman" w:cs="Times New Roman"/>
+                        <w:i/>
+                        <w:sz w:val="20"/>
+                      </w:rPr>
+                      <w:t>B</w:t>
+                    </w:r>
+                  </w:p>
+                </w:txbxContent>
+              </v:textbox>
+            </v:shape>
+            <v:shape id="_x0000_s1300" type="#_x0000_t19" style="position:absolute;left:4344;top:3093;width:1973;height:1981" coordsize="20122,20232" adj="-4554619,-1397264,,20232" path="wr-21600,-1368,21600,41832,7565,,20122,12379nfewr-21600,-1368,21600,41832,7565,,20122,12379l,20232nsxe" strokeweight="1pt">
+              <v:path o:connectlocs="7565,0;20122,12379;0,20232"/>
+            </v:shape>
+            <v:oval id="_x0000_s1301" style="position:absolute;left:4342;top:5071;width:1;height:2">
+              <o:lock v:ext="edit" aspectratio="t"/>
+            </v:oval>
+            <v:oval id="_x0000_s1302" style="position:absolute;left:7115;top:3337;width:57;height:57" fillcolor="black [3213]">
+              <o:lock v:ext="edit" aspectratio="t"/>
+            </v:oval>
+            <v:oval id="_x0000_s1303" style="position:absolute;left:5412;top:3683;width:57;height:57" fillcolor="black [3213]">
+              <o:lock v:ext="edit" aspectratio="t"/>
+            </v:oval>
+            <v:shape id="_x0000_s1305" type="#_x0000_t32" style="position:absolute;left:5469;top:3366;width:1646;height:346;flip:y" o:connectortype="straight" strokecolor="red"/>
+            <v:oval id="_x0000_s1304" style="position:absolute;left:5856;top:3594;width:57;height:57" fillcolor="red" strokecolor="red">
+              <o:lock v:ext="edit" aspectratio="t"/>
+            </v:oval>
+            <v:shape id="_x0000_s1306" type="#_x0000_t32" style="position:absolute;left:4343;top:3732;width:1077;height:1339;flip:y" o:connectortype="straight" strokecolor="#00b0f0"/>
+            <v:shape id="_x0000_s1307" type="#_x0000_t32" style="position:absolute;left:4342;top:3386;width:2781;height:1687;flip:y" o:connectortype="straight" strokecolor="#00b0f0"/>
+            <v:shape id="_x0000_s1308" type="#_x0000_t32" style="position:absolute;left:4343;top:3643;width:1521;height:1428;flip:y" o:connectortype="straight" strokecolor="#00b050"/>
+            <v:oval id="_x0000_s1309" style="position:absolute;left:4332;top:5034;width:57;height:57" fillcolor="black [3213]">
+              <o:lock v:ext="edit" aspectratio="t"/>
+            </v:oval>
+            <v:shape id="_x0000_s1313" type="#_x0000_t202" style="position:absolute;left:4350;top:5056;width:356;height:307" filled="f" stroked="f">
+              <v:textbox style="mso-next-textbox:#_x0000_s1313" inset="0,.5mm,0,.5mm">
+                <w:txbxContent>
+                  <w:p>
+                    <w:pPr>
+                      <w:jc w:val="center"/>
+                      <w:rPr>
+                        <w:i/>
+                      </w:rPr>
+                    </w:pPr>
+                    <w:r>
+                      <w:rPr>
+                        <w:rFonts w:ascii="Times New Roman" w:hAnsi="Times New Roman" w:cs="Times New Roman"/>
+                        <w:i/>
+                        <w:sz w:val="20"/>
+                      </w:rPr>
+                      <w:t>O</w:t>
+                    </w:r>
+                  </w:p>
+                </w:txbxContent>
+              </v:textbox>
+            </v:shape>
+            <v:oval id="_x0000_s1315" style="position:absolute;left:8819;top:2989;width:57;height:57" fillcolor="black [3213]">
+              <o:lock v:ext="edit" aspectratio="t"/>
+            </v:oval>
+            <v:oval id="_x0000_s1318" style="position:absolute;left:3714;top:4025;width:57;height:57" fillcolor="black [3213]">
+              <o:lock v:ext="edit" aspectratio="t"/>
+            </v:oval>
+            <v:shape id="_x0000_s1319" type="#_x0000_t32" style="position:absolute;left:3771;top:3712;width:1641;height:342;flip:y" o:connectortype="straight" strokecolor="red">
+              <v:stroke dashstyle="dash"/>
+            </v:shape>
+            <v:shape id="_x0000_s1320" type="#_x0000_t32" style="position:absolute;left:7172;top:3038;width:1655;height:328;flip:y" o:connectortype="straight" strokecolor="red">
+              <v:stroke dashstyle="dash"/>
+            </v:shape>
+            <v:shape id="_x0000_s1321" type="#_x0000_t202" style="position:absolute;left:6811;top:3064;width:657;height:307" filled="f" stroked="f">
+              <v:textbox style="mso-next-textbox:#_x0000_s1321" inset="0,.5mm,0,.5mm">
+                <w:txbxContent>
+                  <w:p>
+                    <w:pPr>
+                      <w:jc w:val="center"/>
+                    </w:pPr>
+                    <w:r>
+                      <w:rPr>
+                        <w:rFonts w:ascii="Times New Roman" w:hAnsi="Times New Roman" w:cs="Times New Roman"/>
+                        <w:i/>
+                        <w:sz w:val="20"/>
+                      </w:rPr>
+                      <w:t>t</w:t>
+                    </w:r>
+                  </w:p>
+                </w:txbxContent>
+              </v:textbox>
+            </v:shape>
+            <v:shape id="_x0000_s1322" type="#_x0000_t202" style="position:absolute;left:3406;top:3741;width:657;height:307" filled="f" stroked="f">
+              <v:textbox style="mso-next-textbox:#_x0000_s1322" inset="0,.5mm,0,.5mm">
+                <w:txbxContent>
+                  <w:p>
+                    <w:pPr>
+                      <w:jc w:val="center"/>
+                    </w:pPr>
+                    <w:r>
+                      <w:rPr>
+                        <w:rFonts w:ascii="Times New Roman" w:hAnsi="Times New Roman" w:cs="Times New Roman"/>
+                        <w:i/>
+                        <w:sz w:val="20"/>
+                      </w:rPr>
+                      <w:t>t</w:t>
+                    </w:r>
+                    <w:r>
+                      <w:rPr>
+                        <w:rFonts w:ascii="Times New Roman" w:hAnsi="Times New Roman" w:cs="Times New Roman"/>
+                        <w:sz w:val="20"/>
+                      </w:rPr>
+                      <w:t xml:space="preserve"> + 2Δ</w:t>
+                    </w:r>
+                    <w:r>
+                      <w:rPr>
+                        <w:rFonts w:ascii="Times New Roman" w:hAnsi="Times New Roman" w:cs="Times New Roman"/>
+                        <w:i/>
+                        <w:sz w:val="20"/>
+                      </w:rPr>
+                      <w:t>t</w:t>
+                    </w:r>
+                  </w:p>
+                </w:txbxContent>
+              </v:textbox>
+            </v:shape>
+            <v:shape id="_x0000_s1323" type="#_x0000_t202" style="position:absolute;left:5105;top:3393;width:657;height:307" filled="f" stroked="f">
+              <v:textbox style="mso-next-textbox:#_x0000_s1323" inset="0,.5mm,0,.5mm">
+                <w:txbxContent>
+                  <w:p>
+                    <w:pPr>
+                      <w:jc w:val="center"/>
+                    </w:pPr>
+                    <w:r>
+                      <w:rPr>
+                        <w:rFonts w:ascii="Times New Roman" w:hAnsi="Times New Roman" w:cs="Times New Roman"/>
+                        <w:i/>
+                        <w:sz w:val="20"/>
+                      </w:rPr>
+                      <w:t>t</w:t>
+                    </w:r>
+                    <w:r>
+                      <w:rPr>
+                        <w:rFonts w:ascii="Times New Roman" w:hAnsi="Times New Roman" w:cs="Times New Roman"/>
+                        <w:sz w:val="20"/>
+                      </w:rPr>
+                      <w:t xml:space="preserve"> + Δ</w:t>
+                    </w:r>
+                    <w:r>
+                      <w:rPr>
+                        <w:rFonts w:ascii="Times New Roman" w:hAnsi="Times New Roman" w:cs="Times New Roman"/>
+                        <w:i/>
+                        <w:sz w:val="20"/>
+                      </w:rPr>
+                      <w:t>t</w:t>
+                    </w:r>
+                  </w:p>
+                </w:txbxContent>
+              </v:textbox>
+            </v:shape>
+            <v:shape id="_x0000_s1324" type="#_x0000_t202" style="position:absolute;left:8523;top:2710;width:657;height:307" filled="f" stroked="f">
+              <v:textbox style="mso-next-textbox:#_x0000_s1324" inset="0,.5mm,0,.5mm">
+                <w:txbxContent>
+                  <w:p>
+                    <w:pPr>
+                      <w:jc w:val="center"/>
+                    </w:pPr>
+                    <w:r>
+                      <w:rPr>
+                        <w:rFonts w:ascii="Times New Roman" w:hAnsi="Times New Roman" w:cs="Times New Roman"/>
+                        <w:i/>
+                        <w:sz w:val="20"/>
+                      </w:rPr>
+                      <w:t>t</w:t>
+                    </w:r>
+                    <w:r>
+                      <w:rPr>
+                        <w:rFonts w:ascii="Times New Roman" w:hAnsi="Times New Roman" w:cs="Times New Roman"/>
+                        <w:sz w:val="20"/>
+                      </w:rPr>
+                      <w:t xml:space="preserve"> – Δ</w:t>
+                    </w:r>
+                    <w:r>
+                      <w:rPr>
+                        <w:rFonts w:ascii="Times New Roman" w:hAnsi="Times New Roman" w:cs="Times New Roman"/>
+                        <w:i/>
+                        <w:sz w:val="20"/>
+                      </w:rPr>
+                      <w:t>t</w:t>
+                    </w:r>
+                  </w:p>
+                </w:txbxContent>
+              </v:textbox>
+            </v:shape>
+            <v:shape id="_x0000_s1325" type="#_x0000_t32" style="position:absolute;left:7594;top:3111;width:839;height:176;flip:y" o:connectortype="straight" strokecolor="red" strokeweight="1pt">
+              <v:stroke startarrow="block"/>
+              <o:lock v:ext="edit" aspectratio="t"/>
+            </v:shape>
+            <v:shape id="_x0000_s1326" type="#_x0000_t32" style="position:absolute;left:6811;top:3697;width:828;height:164;rotation:90;flip:y" o:connectortype="straight" strokecolor="black [3213]">
+              <v:stroke dashstyle="dash"/>
+              <o:lock v:ext="edit" aspectratio="t"/>
+            </v:shape>
+            <v:shape id="_x0000_s1327" type="#_x0000_t32" style="position:absolute;left:8523;top:3346;width:828;height:164;rotation:90;flip:y" o:connectortype="straight" strokecolor="black [3213]">
+              <v:stroke dashstyle="dash"/>
+              <o:lock v:ext="edit" aspectratio="t"/>
+            </v:shape>
+            <v:shape id="_x0000_s1328" type="#_x0000_t32" style="position:absolute;left:7331;top:3835;width:1655;height:328;flip:y" o:connectortype="straight" strokecolor="black [3213]">
+              <v:stroke startarrow="open" endarrow="open"/>
+            </v:shape>
+            <v:shape id="_x0000_s1329" type="#_x0000_t202" style="position:absolute;left:7872;top:3985;width:657;height:307" filled="f" stroked="f">
+              <v:textbox style="mso-next-textbox:#_x0000_s1329" inset="0,.5mm,0,.5mm">
+                <w:txbxContent>
+                  <w:p>
+                    <w:pPr>
+                      <w:jc w:val="center"/>
+                    </w:pPr>
+                    <w:r>
+                      <w:rPr>
+                        <w:rFonts w:ascii="Times New Roman" w:hAnsi="Times New Roman" w:cs="Times New Roman"/>
+                        <w:i/>
+                        <w:sz w:val="20"/>
+                      </w:rPr>
+                      <w:t>v</w:t>
+                    </w:r>
+                    <w:r>
+                      <w:rPr>
+                        <w:rFonts w:ascii="Times New Roman" w:hAnsi="Times New Roman" w:cs="Times New Roman"/>
+                        <w:sz w:val="20"/>
+                      </w:rPr>
+                      <w:t>Δ</w:t>
+                    </w:r>
+                    <w:r>
+                      <w:rPr>
+                        <w:rFonts w:ascii="Times New Roman" w:hAnsi="Times New Roman" w:cs="Times New Roman"/>
+                        <w:i/>
+                        <w:sz w:val="20"/>
+                      </w:rPr>
+                      <w:t>t</w:t>
+                    </w:r>
+                  </w:p>
+                </w:txbxContent>
+              </v:textbox>
+            </v:shape>
+            <v:shape id="_x0000_s1331" type="#_x0000_t19" style="position:absolute;left:3846;top:2961;width:1291;height:2115" coordsize="13160,21600" adj="-6796100,-4465437,5116" path="wr-16484,,26716,43200,,615,13160,1554nfewr-16484,,26716,43200,,615,13160,1554l5116,21600nsxe">
+              <v:stroke dashstyle="dash"/>
+              <v:path o:connectlocs="0,615;13160,1554;5116,21600"/>
+            </v:shape>
+            <v:shape id="_x0000_s1333" type="#_x0000_t75" style="position:absolute;left:7888;top:2905;width:177;height:256">
+              <v:imagedata r:id="rId13" o:title=""/>
+            </v:shape>
+            <v:shape id="_x0000_s1334" type="#_x0000_t19" style="position:absolute;left:4346;top:4219;width:2119;height:971" coordsize="21600,9915" adj="-1566686,202051,,8753" path="wr-21600,-12847,21600,30353,19747,,21569,9915nfewr-21600,-12847,21600,30353,19747,,21569,9915l,8753nsxe">
+              <v:stroke dashstyle="dash"/>
+              <v:path o:connectlocs="19747,0;21569,9915;0,8753"/>
+            </v:shape>
+            <v:shape id="_x0000_s1335" type="#_x0000_t32" style="position:absolute;left:5430;top:2014;width:2781;height:1687;flip:y" o:connectortype="straight" strokecolor="#00b0f0"/>
+            <v:shape id="_x0000_s1336" type="#_x0000_t32" style="position:absolute;left:7150;top:2014;width:1077;height:1339;flip:y" o:connectortype="straight" strokecolor="#00b0f0"/>
+            <v:oval id="_x0000_s1337" style="position:absolute;left:8195;top:1987;width:57;height:57" fillcolor="black [3213]">
+              <o:lock v:ext="edit" aspectratio="t"/>
+            </v:oval>
+            <v:shape id="_x0000_s1339" type="#_x0000_t32" style="position:absolute;left:4346;top:2036;width:3857;height:3040;flip:y" o:connectortype="straight" strokecolor="#00b0f0">
+              <v:stroke dashstyle="dash"/>
+            </v:shape>
+            <w10:wrap type="none"/>
+            <w10:anchorlock/>
+          </v:group>
+          <o:OLEObject Type="Embed" ProgID="Equation.3" ShapeID="_x0000_s1333" DrawAspect="Content" ObjectID="_1665316034" r:id="rId14"/>
+        </w:pict>
+      </w:r>
+    </w:p>
+    <w:p>
+      <w:r>
+        <w:rPr>
+          <w:position w:val="-6"/>
+        </w:rPr>
+        <w:object w:dxaOrig="180" w:dyaOrig="260">
+          <v:shape id="_x0000_i1032" type="#_x0000_t75" style="width:8.85pt;height:12.8pt" o:ole="">
+            <v:imagedata r:id="rId15" o:title=""/>
+          </v:shape>
+          <o:OLEObject Type="Embed" ProgID="Equation.3" ShapeID="_x0000_i1032" DrawAspect="Content" ObjectID="_1665316021" r:id="rId16"/>
+        </w:object>
+      </w:r>
+      <w:r>
+        <w:t xml:space="preserve">, </w:t>
+      </w:r>
+      <w:r>
+        <w:rPr>
+          <w:position w:val="-10"/>
+        </w:rPr>
+        <w:object w:dxaOrig="1060" w:dyaOrig="300">
+          <v:shape id="_x0000_i1034" type="#_x0000_t75" style="width:53pt;height:15pt" o:ole="">
+            <v:imagedata r:id="rId17" o:title=""/>
+          </v:shape>
+          <o:OLEObject Type="Embed" ProgID="Equation.3" ShapeID="_x0000_i1034" DrawAspect="Content" ObjectID="_1665316022" r:id="rId18"/>
+        </w:object>
+      </w:r>
+      <w:r>
+        <w:t xml:space="preserve">, </w:t>
+      </w:r>
+      <w:r>
+        <w:rPr>
+          <w:position w:val="-10"/>
+        </w:rPr>
+        <w:object w:dxaOrig="3260" w:dyaOrig="300">
+          <v:shape id="_x0000_i1035" type="#_x0000_t75" style="width:163pt;height:15pt" o:ole="">
+            <v:imagedata r:id="rId19" o:title=""/>
+          </v:shape>
+          <o:OLEObject Type="Embed" ProgID="Equation.3" ShapeID="_x0000_i1035" DrawAspect="Content" ObjectID="_1665316023" r:id="rId20"/>
+        </w:object>
+      </w:r>
+      <w:r>
+        <w:t>,</w:t>
+      </w:r>
+      <w:r>
+        <w:t xml:space="preserve"> </w:t>
+      </w:r>
+      <w:r>
+        <w:rPr>
+          <w:position w:val="-10"/>
+        </w:rPr>
+        <w:object w:dxaOrig="3260" w:dyaOrig="300">
+          <v:shape id="_x0000_i1036" type="#_x0000_t75" style="width:163pt;height:15pt" o:ole="">
+            <v:imagedata r:id="rId21" o:title=""/>
+          </v:shape>
+          <o:OLEObject Type="Embed" ProgID="Equation.3" ShapeID="_x0000_i1036" DrawAspect="Content" ObjectID="_1665316024" r:id="rId22"/>
+        </w:object>
+      </w:r>
+      <w:r>
+        <w:t>,</w:t>
+      </w:r>
+      <w:r>
+        <w:br/>
+      </w:r>
+      <w:r>
+        <w:rPr>
+          <w:position w:val="-10"/>
+        </w:rPr>
+        <w:object w:dxaOrig="3280" w:dyaOrig="300">
+          <v:shape id="_x0000_i1037" type="#_x0000_t75" style="width:163.9pt;height:15pt" o:ole="">
+            <v:imagedata r:id="rId23" o:title=""/>
+          </v:shape>
+          <o:OLEObject Type="Embed" ProgID="Equation.3" ShapeID="_x0000_i1037" DrawAspect="Content" ObjectID="_1665316025" r:id="rId24"/>
+        </w:object>
+      </w:r>
+      <w:r>
+        <w:t xml:space="preserve">, </w:t>
+      </w:r>
+      <w:r>
+        <w:rPr>
+          <w:position w:val="-12"/>
+        </w:rPr>
+        <w:object w:dxaOrig="660" w:dyaOrig="340">
+          <v:shape id="_x0000_i1033" type="#_x0000_t75" style="width:33.15pt;height:16.8pt" o:ole="">
+            <v:imagedata r:id="rId25" o:title=""/>
+          </v:shape>
+          <o:OLEObject Type="Embed" ProgID="Equation.3" ShapeID="_x0000_i1033" DrawAspect="Content" ObjectID="_1665316026" r:id="rId26"/>
+        </w:object>
+      </w:r>
+      <w:r>
+        <w:t xml:space="preserve">, </w:t>
+      </w:r>
+      <w:r>
+        <w:rPr>
+          <w:position w:val="-10"/>
+        </w:rPr>
+        <w:object w:dxaOrig="3720" w:dyaOrig="300">
+          <v:shape id="_x0000_i1038" type="#_x0000_t75" style="width:185.95pt;height:15pt" o:ole="">
+            <v:imagedata r:id="rId27" o:title=""/>
+          </v:shape>
+          <o:OLEObject Type="Embed" ProgID="Equation.3" ShapeID="_x0000_i1038" DrawAspect="Content" ObjectID="_1665316027" r:id="rId28"/>
+        </w:object>
+      </w:r>
+      <w:r>
+        <w:t>,</w:t>
+      </w:r>
+      <w:r>
+        <w:br/>
+      </w:r>
+      <w:r>
+        <w:rPr>
+          <w:position w:val="-10"/>
+        </w:rPr>
+        <w:object w:dxaOrig="3140" w:dyaOrig="300">
+          <v:shape id="_x0000_i1039" type="#_x0000_t75" style="width:156.8pt;height:15pt" o:ole="">
+            <v:imagedata r:id="rId29" o:title=""/>
+          </v:shape>
+          <o:OLEObject Type="Embed" ProgID="Equation.3" ShapeID="_x0000_i1039" DrawAspect="Content" ObjectID="_1665316028" r:id="rId30"/>
+        </w:object>
+      </w:r>
+      <w:r>
+        <w:t>,</w:t>
+      </w:r>
+      <w:r>
+        <w:t xml:space="preserve"> </w:t>
+      </w:r>
+      <w:r>
+        <w:rPr>
+          <w:position w:val="-10"/>
+        </w:rPr>
+        <w:object w:dxaOrig="3220" w:dyaOrig="300">
+          <v:shape id="_x0000_i1040" type="#_x0000_t75" style="width:160.8pt;height:15pt" o:ole="">
+            <v:imagedata r:id="rId31" o:title=""/>
+          </v:shape>
+          <o:OLEObject Type="Embed" ProgID="Equation.3" ShapeID="_x0000_i1040" DrawAspect="Content" ObjectID="_1665316029" r:id="rId32"/>
+        </w:object>
+      </w:r>
+      <w:r>
+        <w:t>,</w:t>
+      </w:r>
+      <w:r>
+        <w:t xml:space="preserve"> </w:t>
+      </w:r>
+      <w:r>
+        <w:rPr>
+          <w:position w:val="-10"/>
+        </w:rPr>
+        <w:object w:dxaOrig="3120" w:dyaOrig="300">
+          <v:shape id="_x0000_i1041" type="#_x0000_t75" style="width:155.95pt;height:15pt" o:ole="">
+            <v:imagedata r:id="rId33" o:title=""/>
+          </v:shape>
+          <o:OLEObject Type="Embed" ProgID="Equation.3" ShapeID="_x0000_i1041" DrawAspect="Content" ObjectID="_1665316030" r:id="rId34"/>
+        </w:object>
+      </w:r>
+      <w:r>
+        <w:t xml:space="preserve">, </w:t>
+      </w:r>
+      <w:r>
+        <w:rPr>
+          <w:position w:val="-10"/>
+        </w:rPr>
+        <w:object w:dxaOrig="3260" w:dyaOrig="340">
+          <v:shape id="_x0000_i1042" type="#_x0000_t75" style="width:163pt;height:16.8pt" o:ole="">
+            <v:imagedata r:id="rId35" o:title=""/>
+          </v:shape>
+          <o:OLEObject Type="Embed" ProgID="Equation.3" ShapeID="_x0000_i1042" DrawAspect="Content" ObjectID="_1665316031" r:id="rId36"/>
+        </w:object>
+      </w:r>
+      <w:r>
+        <w:t>or the right side</w:t>
+      </w:r>
+    </w:p>
+    <w:p/>
+    <w:p/>
     <w:sectPr>
-      <w:headerReference w:type="default" r:id="rId13"/>
-      <w:footerReference w:type="default" r:id="rId14"/>
+      <w:headerReference w:type="default" r:id="rId37"/>
+      <w:footerReference w:type="default" r:id="rId38"/>
       <w:type w:val="continuous"/>
       <w:pgSz w:w="11907" w:h="16839" w:code="9"/>
       <w:pgMar w:top="1134" w:right="1134" w:bottom="1134" w:left="1134" w:header="720" w:footer="720" w:gutter="0"/>
@@ -2209,7 +2803,7 @@
 
 <file path=word/endnotes.xml><?xml version="1.0" encoding="utf-8"?>
 <w:endnotes xmlns:ve="http://schemas.openxmlformats.org/markup-compatibility/2006" xmlns:o="urn:schemas-microsoft-com:office:office" xmlns:r="http://schemas.openxmlformats.org/officeDocument/2006/relationships" xmlns:m="http://schemas.openxmlformats.org/officeDocument/2006/math" xmlns:v="urn:schemas-microsoft-com:vml" xmlns:wp="http://schemas.openxmlformats.org/drawingml/2006/wordprocessingDrawing" xmlns:w10="urn:schemas-microsoft-com:office:word" xmlns:w="http://schemas.openxmlformats.org/wordprocessingml/2006/main" xmlns:wne="http://schemas.microsoft.com/office/word/2006/wordml">
-  <w:endnote w:type="separator" w:id="0">
+  <w:endnote w:type="separator" w:id="-1">
     <w:p>
       <w:pPr>
         <w:spacing w:after="0" w:line="240" w:lineRule="auto"/>
@@ -2219,7 +2813,7 @@
       </w:r>
     </w:p>
   </w:endnote>
-  <w:endnote w:type="continuationSeparator" w:id="1">
+  <w:endnote w:type="continuationSeparator" w:id="0">
     <w:p>
       <w:pPr>
         <w:spacing w:after="0" w:line="240" w:lineRule="auto"/>
@@ -2298,7 +2892,7 @@
 
 <file path=word/footnotes.xml><?xml version="1.0" encoding="utf-8"?>
 <w:footnotes xmlns:ve="http://schemas.openxmlformats.org/markup-compatibility/2006" xmlns:o="urn:schemas-microsoft-com:office:office" xmlns:r="http://schemas.openxmlformats.org/officeDocument/2006/relationships" xmlns:m="http://schemas.openxmlformats.org/officeDocument/2006/math" xmlns:v="urn:schemas-microsoft-com:vml" xmlns:wp="http://schemas.openxmlformats.org/drawingml/2006/wordprocessingDrawing" xmlns:w10="urn:schemas-microsoft-com:office:word" xmlns:w="http://schemas.openxmlformats.org/wordprocessingml/2006/main" xmlns:wne="http://schemas.microsoft.com/office/word/2006/wordml">
-  <w:footnote w:type="separator" w:id="0">
+  <w:footnote w:type="separator" w:id="-1">
     <w:p>
       <w:pPr>
         <w:spacing w:after="0" w:line="240" w:lineRule="auto"/>
@@ -2308,7 +2902,7 @@
       </w:r>
     </w:p>
   </w:footnote>
-  <w:footnote w:type="continuationSeparator" w:id="1">
+  <w:footnote w:type="continuationSeparator" w:id="0">
     <w:p>
       <w:pPr>
         <w:spacing w:after="0" w:line="240" w:lineRule="auto"/>

</xml_diff>

<commit_message>
upd sd in 0000
</commit_message>
<xml_diff>
--- a/src/figs/docx/0000.docx
+++ b/src/figs/docx/0000.docx
@@ -19,8 +19,8 @@
           <w:tab w:val="clear" w:pos="2694"/>
         </w:tabs>
         <w:sectPr>
-          <w:headerReference w:type="default" r:id="rId6"/>
-          <w:footerReference w:type="default" r:id="rId7"/>
+          <w:headerReference w:type="default" r:id="rId7"/>
+          <w:footerReference w:type="default" r:id="rId8"/>
           <w:type w:val="continuous"/>
           <w:pgSz w:w="11907" w:h="16839" w:code="9"/>
           <w:pgMar w:top="1134" w:right="1134" w:bottom="1134" w:left="1134" w:header="720" w:footer="720" w:gutter="0"/>
@@ -978,12 +978,12 @@
               <v:stroke endarrow="block"/>
             </v:shape>
             <v:shape id="_x0000_s1099" type="#_x0000_t75" style="position:absolute;left:6780;top:1939;width:195;height:300">
-              <v:imagedata r:id="rId8" o:title=""/>
+              <v:imagedata r:id="rId9" o:title=""/>
             </v:shape>
             <w10:wrap type="none"/>
             <w10:anchorlock/>
           </v:group>
-          <o:OLEObject Type="Embed" ProgID="Equation.3" ShapeID="_x0000_s1099" DrawAspect="Content" ObjectID="_1665316032" r:id="rId9"/>
+          <o:OLEObject Type="Embed" ProgID="Equation.3" ShapeID="_x0000_s1099" DrawAspect="Content" ObjectID="_1665378049" r:id="rId10"/>
         </w:pict>
       </w:r>
     </w:p>
@@ -993,10 +993,10 @@
           <w:position w:val="-10"/>
         </w:rPr>
         <w:object w:dxaOrig="200" w:dyaOrig="300">
-          <v:shape id="_x0000_i1026" type="#_x0000_t75" style="width:10.15pt;height:15pt" o:ole="">
-            <v:imagedata r:id="rId10" o:title=""/>
+          <v:shape id="_x0000_i1026" type="#_x0000_t75" style="width:10.5pt;height:15pt" o:ole="">
+            <v:imagedata r:id="rId11" o:title=""/>
           </v:shape>
-          <o:OLEObject Type="Embed" ProgID="Equation.3" ShapeID="_x0000_i1026" DrawAspect="Content" ObjectID="_1665316020" r:id="rId11"/>
+          <o:OLEObject Type="Embed" ProgID="Equation.3" ShapeID="_x0000_i1026" DrawAspect="Content" ObjectID="_1665378037" r:id="rId12"/>
         </w:object>
       </w:r>
     </w:p>
@@ -1582,12 +1582,12 @@
               <v:stroke endarrow="block"/>
             </v:shape>
             <v:shape id="_x0000_s1154" type="#_x0000_t75" style="position:absolute;left:3949;top:8964;width:195;height:300">
-              <v:imagedata r:id="rId8" o:title=""/>
+              <v:imagedata r:id="rId9" o:title=""/>
             </v:shape>
             <w10:wrap type="none"/>
             <w10:anchorlock/>
           </v:group>
-          <o:OLEObject Type="Embed" ProgID="Equation.3" ShapeID="_x0000_s1154" DrawAspect="Content" ObjectID="_1665316033" r:id="rId12"/>
+          <o:OLEObject Type="Embed" ProgID="Equation.3" ShapeID="_x0000_s1154" DrawAspect="Content" ObjectID="_1665378050" r:id="rId13"/>
         </w:pict>
       </w:r>
     </w:p>
@@ -1936,7 +1936,7 @@
               </v:handles>
               <o:lock v:ext="edit" shapetype="t"/>
             </v:shapetype>
-            <v:shape id="_x0000_s1248" type="#_x0000_t38" style="position:absolute;left:4716;top:7632;width:1;height:2067;rotation:270;flip:y" o:connectortype="curved" adj="-7776000,-82931,79552800">
+            <v:shape id="_x0000_s1248" type="#_x0000_t38" style="position:absolute;left:4716;top:7632;width:1;height:2067;rotation:270;flip:y" o:connectortype="curved" adj="-7776000,-82941,79552800">
               <v:stroke endarrow="block"/>
             </v:shape>
             <v:shapetype id="_x0000_t39" coordsize="21600,21600" o:spt="39" o:oned="t" path="m,c@0,0@1@6@1@5@1@7@3@8@2@8@4@8,21600@9,21600,21600e" filled="f">
@@ -1962,10 +1962,10 @@
             <v:shape id="_x0000_s1249" type="#_x0000_t39" style="position:absolute;left:6795;top:7799;width:155;height:1888;rotation:270;flip:x y" o:connectortype="curved" adj="-50168,11830,1089337">
               <v:stroke endarrow="block"/>
             </v:shape>
-            <v:shape id="_x0000_s1251" type="#_x0000_t38" style="position:absolute;left:4716;top:7940;width:2;height:2067;rotation:90;flip:y" o:connectortype="curved" adj="-3888000,-86170,62100000">
+            <v:shape id="_x0000_s1251" type="#_x0000_t38" style="position:absolute;left:4716;top:7940;width:2;height:2067;rotation:90;flip:y" o:connectortype="curved" adj="-3888000,-86181,62100000">
               <v:stroke endarrow="block"/>
             </v:shape>
-            <v:shape id="_x0000_s1252" type="#_x0000_t38" style="position:absolute;left:6783;top:7940;width:2;height:2067;rotation:90;flip:x y" o:connectortype="curved" adj="-3888000,86170,62100000">
+            <v:shape id="_x0000_s1252" type="#_x0000_t38" style="position:absolute;left:6783;top:7940;width:2;height:2067;rotation:90;flip:x y" o:connectortype="curved" adj="-3888000,86181,62100000">
               <v:stroke endarrow="block"/>
             </v:shape>
             <v:shape id="_x0000_s1253" type="#_x0000_t202" style="position:absolute;left:5551;top:8166;width:356;height:307" filled="f" stroked="f">
@@ -2283,12 +2283,6 @@
     </w:p>
     <w:p>
       <w:r>
-        <w:rPr>
-          <w:noProof/>
-          <w:lang w:val="en-GB" w:eastAsia="en-GB"/>
-        </w:rPr>
-      </w:r>
-      <w:r>
         <w:pict>
           <v:group id="_x0000_s1299" editas="canvas" style="width:481.95pt;height:213.1pt;mso-position-horizontal-relative:char;mso-position-vertical-relative:line" coordorigin="1134,1158" coordsize="9639,4262">
             <o:lock v:ext="edit" aspectratio="t"/>
@@ -2594,7 +2588,7 @@
               <v:path o:connectlocs="0,615;13160,1554;5116,21600"/>
             </v:shape>
             <v:shape id="_x0000_s1333" type="#_x0000_t75" style="position:absolute;left:7888;top:2905;width:177;height:256">
-              <v:imagedata r:id="rId13" o:title=""/>
+              <v:imagedata r:id="rId14" o:title=""/>
             </v:shape>
             <v:shape id="_x0000_s1334" type="#_x0000_t19" style="position:absolute;left:4346;top:4219;width:2119;height:971" coordsize="21600,9915" adj="-1566686,202051,,8753" path="wr-21600,-12847,21600,30353,19747,,21569,9915nfewr-21600,-12847,21600,30353,19747,,21569,9915l,8753nsxe">
               <v:stroke dashstyle="dash"/>
@@ -2611,7 +2605,7 @@
             <w10:wrap type="none"/>
             <w10:anchorlock/>
           </v:group>
-          <o:OLEObject Type="Embed" ProgID="Equation.3" ShapeID="_x0000_s1333" DrawAspect="Content" ObjectID="_1665316034" r:id="rId14"/>
+          <o:OLEObject Type="Embed" ProgID="Equation.3" ShapeID="_x0000_s1333" DrawAspect="Content" ObjectID="_1665378051" r:id="rId15"/>
         </w:pict>
       </w:r>
     </w:p>
@@ -2621,10 +2615,10 @@
           <w:position w:val="-6"/>
         </w:rPr>
         <w:object w:dxaOrig="180" w:dyaOrig="260">
-          <v:shape id="_x0000_i1032" type="#_x0000_t75" style="width:8.85pt;height:12.8pt" o:ole="">
-            <v:imagedata r:id="rId15" o:title=""/>
+          <v:shape id="_x0000_i1027" type="#_x0000_t75" style="width:9pt;height:12.75pt" o:ole="">
+            <v:imagedata r:id="rId16" o:title=""/>
           </v:shape>
-          <o:OLEObject Type="Embed" ProgID="Equation.3" ShapeID="_x0000_i1032" DrawAspect="Content" ObjectID="_1665316021" r:id="rId16"/>
+          <o:OLEObject Type="Embed" ProgID="Equation.3" ShapeID="_x0000_i1027" DrawAspect="Content" ObjectID="_1665378038" r:id="rId17"/>
         </w:object>
       </w:r>
       <w:r>
@@ -2635,10 +2629,10 @@
           <w:position w:val="-10"/>
         </w:rPr>
         <w:object w:dxaOrig="1060" w:dyaOrig="300">
-          <v:shape id="_x0000_i1034" type="#_x0000_t75" style="width:53pt;height:15pt" o:ole="">
-            <v:imagedata r:id="rId17" o:title=""/>
+          <v:shape id="_x0000_i1028" type="#_x0000_t75" style="width:53.25pt;height:15pt" o:ole="">
+            <v:imagedata r:id="rId18" o:title=""/>
           </v:shape>
-          <o:OLEObject Type="Embed" ProgID="Equation.3" ShapeID="_x0000_i1034" DrawAspect="Content" ObjectID="_1665316022" r:id="rId18"/>
+          <o:OLEObject Type="Embed" ProgID="Equation.3" ShapeID="_x0000_i1028" DrawAspect="Content" ObjectID="_1665378039" r:id="rId19"/>
         </w:object>
       </w:r>
       <w:r>
@@ -2649,10 +2643,10 @@
           <w:position w:val="-10"/>
         </w:rPr>
         <w:object w:dxaOrig="3260" w:dyaOrig="300">
-          <v:shape id="_x0000_i1035" type="#_x0000_t75" style="width:163pt;height:15pt" o:ole="">
-            <v:imagedata r:id="rId19" o:title=""/>
+          <v:shape id="_x0000_i1029" type="#_x0000_t75" style="width:162.75pt;height:15pt" o:ole="">
+            <v:imagedata r:id="rId20" o:title=""/>
           </v:shape>
-          <o:OLEObject Type="Embed" ProgID="Equation.3" ShapeID="_x0000_i1035" DrawAspect="Content" ObjectID="_1665316023" r:id="rId20"/>
+          <o:OLEObject Type="Embed" ProgID="Equation.3" ShapeID="_x0000_i1029" DrawAspect="Content" ObjectID="_1665378040" r:id="rId21"/>
         </w:object>
       </w:r>
       <w:r>
@@ -2666,10 +2660,10 @@
           <w:position w:val="-10"/>
         </w:rPr>
         <w:object w:dxaOrig="3260" w:dyaOrig="300">
-          <v:shape id="_x0000_i1036" type="#_x0000_t75" style="width:163pt;height:15pt" o:ole="">
-            <v:imagedata r:id="rId21" o:title=""/>
+          <v:shape id="_x0000_i1030" type="#_x0000_t75" style="width:162.75pt;height:15pt" o:ole="">
+            <v:imagedata r:id="rId22" o:title=""/>
           </v:shape>
-          <o:OLEObject Type="Embed" ProgID="Equation.3" ShapeID="_x0000_i1036" DrawAspect="Content" ObjectID="_1665316024" r:id="rId22"/>
+          <o:OLEObject Type="Embed" ProgID="Equation.3" ShapeID="_x0000_i1030" DrawAspect="Content" ObjectID="_1665378041" r:id="rId23"/>
         </w:object>
       </w:r>
       <w:r>
@@ -2683,10 +2677,10 @@
           <w:position w:val="-10"/>
         </w:rPr>
         <w:object w:dxaOrig="3280" w:dyaOrig="300">
-          <v:shape id="_x0000_i1037" type="#_x0000_t75" style="width:163.9pt;height:15pt" o:ole="">
-            <v:imagedata r:id="rId23" o:title=""/>
+          <v:shape id="_x0000_i1031" type="#_x0000_t75" style="width:163.5pt;height:15pt" o:ole="">
+            <v:imagedata r:id="rId24" o:title=""/>
           </v:shape>
-          <o:OLEObject Type="Embed" ProgID="Equation.3" ShapeID="_x0000_i1037" DrawAspect="Content" ObjectID="_1665316025" r:id="rId24"/>
+          <o:OLEObject Type="Embed" ProgID="Equation.3" ShapeID="_x0000_i1031" DrawAspect="Content" ObjectID="_1665378042" r:id="rId25"/>
         </w:object>
       </w:r>
       <w:r>
@@ -2697,10 +2691,10 @@
           <w:position w:val="-12"/>
         </w:rPr>
         <w:object w:dxaOrig="660" w:dyaOrig="340">
-          <v:shape id="_x0000_i1033" type="#_x0000_t75" style="width:33.15pt;height:16.8pt" o:ole="">
-            <v:imagedata r:id="rId25" o:title=""/>
+          <v:shape id="_x0000_i1032" type="#_x0000_t75" style="width:33pt;height:16.5pt" o:ole="">
+            <v:imagedata r:id="rId26" o:title=""/>
           </v:shape>
-          <o:OLEObject Type="Embed" ProgID="Equation.3" ShapeID="_x0000_i1033" DrawAspect="Content" ObjectID="_1665316026" r:id="rId26"/>
+          <o:OLEObject Type="Embed" ProgID="Equation.3" ShapeID="_x0000_i1032" DrawAspect="Content" ObjectID="_1665378043" r:id="rId27"/>
         </w:object>
       </w:r>
       <w:r>
@@ -2711,10 +2705,10 @@
           <w:position w:val="-10"/>
         </w:rPr>
         <w:object w:dxaOrig="3720" w:dyaOrig="300">
-          <v:shape id="_x0000_i1038" type="#_x0000_t75" style="width:185.95pt;height:15pt" o:ole="">
-            <v:imagedata r:id="rId27" o:title=""/>
+          <v:shape id="_x0000_i1033" type="#_x0000_t75" style="width:186pt;height:15pt" o:ole="">
+            <v:imagedata r:id="rId28" o:title=""/>
           </v:shape>
-          <o:OLEObject Type="Embed" ProgID="Equation.3" ShapeID="_x0000_i1038" DrawAspect="Content" ObjectID="_1665316027" r:id="rId28"/>
+          <o:OLEObject Type="Embed" ProgID="Equation.3" ShapeID="_x0000_i1033" DrawAspect="Content" ObjectID="_1665378044" r:id="rId29"/>
         </w:object>
       </w:r>
       <w:r>
@@ -2728,10 +2722,10 @@
           <w:position w:val="-10"/>
         </w:rPr>
         <w:object w:dxaOrig="3140" w:dyaOrig="300">
-          <v:shape id="_x0000_i1039" type="#_x0000_t75" style="width:156.8pt;height:15pt" o:ole="">
-            <v:imagedata r:id="rId29" o:title=""/>
+          <v:shape id="_x0000_i1034" type="#_x0000_t75" style="width:156.75pt;height:15pt" o:ole="">
+            <v:imagedata r:id="rId30" o:title=""/>
           </v:shape>
-          <o:OLEObject Type="Embed" ProgID="Equation.3" ShapeID="_x0000_i1039" DrawAspect="Content" ObjectID="_1665316028" r:id="rId30"/>
+          <o:OLEObject Type="Embed" ProgID="Equation.3" ShapeID="_x0000_i1034" DrawAspect="Content" ObjectID="_1665378045" r:id="rId31"/>
         </w:object>
       </w:r>
       <w:r>
@@ -2745,10 +2739,10 @@
           <w:position w:val="-10"/>
         </w:rPr>
         <w:object w:dxaOrig="3220" w:dyaOrig="300">
-          <v:shape id="_x0000_i1040" type="#_x0000_t75" style="width:160.8pt;height:15pt" o:ole="">
-            <v:imagedata r:id="rId31" o:title=""/>
+          <v:shape id="_x0000_i1035" type="#_x0000_t75" style="width:160.5pt;height:15pt" o:ole="">
+            <v:imagedata r:id="rId32" o:title=""/>
           </v:shape>
-          <o:OLEObject Type="Embed" ProgID="Equation.3" ShapeID="_x0000_i1040" DrawAspect="Content" ObjectID="_1665316029" r:id="rId32"/>
+          <o:OLEObject Type="Embed" ProgID="Equation.3" ShapeID="_x0000_i1035" DrawAspect="Content" ObjectID="_1665378046" r:id="rId33"/>
         </w:object>
       </w:r>
       <w:r>
@@ -2762,10 +2756,10 @@
           <w:position w:val="-10"/>
         </w:rPr>
         <w:object w:dxaOrig="3120" w:dyaOrig="300">
-          <v:shape id="_x0000_i1041" type="#_x0000_t75" style="width:155.95pt;height:15pt" o:ole="">
-            <v:imagedata r:id="rId33" o:title=""/>
+          <v:shape id="_x0000_i1036" type="#_x0000_t75" style="width:156pt;height:15pt" o:ole="">
+            <v:imagedata r:id="rId34" o:title=""/>
           </v:shape>
-          <o:OLEObject Type="Embed" ProgID="Equation.3" ShapeID="_x0000_i1041" DrawAspect="Content" ObjectID="_1665316030" r:id="rId34"/>
+          <o:OLEObject Type="Embed" ProgID="Equation.3" ShapeID="_x0000_i1036" DrawAspect="Content" ObjectID="_1665378047" r:id="rId35"/>
         </w:object>
       </w:r>
       <w:r>
@@ -2776,21 +2770,812 @@
           <w:position w:val="-10"/>
         </w:rPr>
         <w:object w:dxaOrig="3260" w:dyaOrig="340">
-          <v:shape id="_x0000_i1042" type="#_x0000_t75" style="width:163pt;height:16.8pt" o:ole="">
-            <v:imagedata r:id="rId35" o:title=""/>
+          <v:shape id="_x0000_i1037" type="#_x0000_t75" style="width:162.75pt;height:16.5pt" o:ole="">
+            <v:imagedata r:id="rId36" o:title=""/>
           </v:shape>
-          <o:OLEObject Type="Embed" ProgID="Equation.3" ShapeID="_x0000_i1042" DrawAspect="Content" ObjectID="_1665316031" r:id="rId36"/>
+          <o:OLEObject Type="Embed" ProgID="Equation.3" ShapeID="_x0000_i1037" DrawAspect="Content" ObjectID="_1665378048" r:id="rId37"/>
         </w:object>
       </w:r>
       <w:r>
         <w:t>or the right side</w:t>
       </w:r>
     </w:p>
-    <w:p/>
-    <w:p/>
+    <w:p>
+      <w:pPr>
+        <w:pStyle w:val="Heading1"/>
+      </w:pPr>
+      <w:r>
+        <w:lastRenderedPageBreak/>
+        <w:t>Green port</w:t>
+      </w:r>
+    </w:p>
+    <w:p>
+      <w:r>
+        <w:pict>
+          <v:group id="_x0000_s1391" editas="canvas" style="width:481.95pt;height:393.2pt;mso-position-horizontal-relative:char;mso-position-vertical-relative:line" coordorigin="1134,8029" coordsize="9639,7864">
+            <o:lock v:ext="edit" aspectratio="t"/>
+            <v:shape id="_x0000_s1392" type="#_x0000_t75" style="position:absolute;left:1134;top:8029;width:9639;height:7864" o:preferrelative="f">
+              <v:fill o:detectmouseclick="t"/>
+              <v:path o:extrusionok="t" o:connecttype="none"/>
+              <o:lock v:ext="edit" text="t"/>
+            </v:shape>
+            <v:shape id="_x0000_s1429" type="#_x0000_t202" style="position:absolute;left:5794;top:9937;width:1108;height:634" filled="f" stroked="f">
+              <v:textbox style="mso-next-textbox:#_x0000_s1429" inset="0,.5mm,0,.5mm">
+                <w:txbxContent>
+                  <w:p>
+                    <w:pPr>
+                      <w:jc w:val="center"/>
+                      <w:rPr>
+                        <w:rFonts w:ascii="Times New Roman" w:hAnsi="Times New Roman" w:cs="Times New Roman"/>
+                        <w:sz w:val="20"/>
+                      </w:rPr>
+                    </w:pPr>
+                    <w:r>
+                      <w:rPr>
+                        <w:rFonts w:ascii="Times New Roman" w:hAnsi="Times New Roman" w:cs="Times New Roman"/>
+                        <w:sz w:val="20"/>
+                      </w:rPr>
+                      <w:t>Port-driven GDP</w:t>
+                    </w:r>
+                  </w:p>
+                </w:txbxContent>
+              </v:textbox>
+            </v:shape>
+            <v:shape id="_x0000_s1430" type="#_x0000_t202" style="position:absolute;left:1782;top:10832;width:1108;height:571" filled="f" stroked="f">
+              <v:textbox style="mso-next-textbox:#_x0000_s1430" inset="0,.5mm,0,.5mm">
+                <w:txbxContent>
+                  <w:p>
+                    <w:pPr>
+                      <w:jc w:val="center"/>
+                      <w:rPr>
+                        <w:rFonts w:ascii="Times New Roman" w:hAnsi="Times New Roman" w:cs="Times New Roman"/>
+                        <w:sz w:val="20"/>
+                      </w:rPr>
+                    </w:pPr>
+                    <w:r>
+                      <w:rPr>
+                        <w:rFonts w:ascii="Times New Roman" w:hAnsi="Times New Roman" w:cs="Times New Roman"/>
+                        <w:sz w:val="20"/>
+                      </w:rPr>
+                      <w:t>Energy Occupation</w:t>
+                    </w:r>
+                  </w:p>
+                </w:txbxContent>
+              </v:textbox>
+            </v:shape>
+            <v:shape id="_x0000_s1431" type="#_x0000_t202" style="position:absolute;left:3138;top:11182;width:1015;height:571" filled="f" stroked="f">
+              <v:textbox style="mso-next-textbox:#_x0000_s1431" inset="0,.5mm,0,.5mm">
+                <w:txbxContent>
+                  <w:p>
+                    <w:pPr>
+                      <w:jc w:val="center"/>
+                      <w:rPr>
+                        <w:rFonts w:ascii="Times New Roman" w:hAnsi="Times New Roman" w:cs="Times New Roman"/>
+                        <w:sz w:val="20"/>
+                      </w:rPr>
+                    </w:pPr>
+                    <w:r>
+                      <w:rPr>
+                        <w:rFonts w:ascii="Times New Roman" w:hAnsi="Times New Roman" w:cs="Times New Roman"/>
+                        <w:sz w:val="20"/>
+                      </w:rPr>
+                      <w:t>Water Occupation</w:t>
+                    </w:r>
+                  </w:p>
+                </w:txbxContent>
+              </v:textbox>
+            </v:shape>
+            <v:shape id="_x0000_s1432" type="#_x0000_t202" style="position:absolute;left:4397;top:10819;width:1012;height:571" filled="f" stroked="f">
+              <v:textbox style="mso-next-textbox:#_x0000_s1432" inset="0,.5mm,0,.5mm">
+                <w:txbxContent>
+                  <w:p>
+                    <w:pPr>
+                      <w:jc w:val="center"/>
+                      <w:rPr>
+                        <w:rFonts w:ascii="Times New Roman" w:hAnsi="Times New Roman" w:cs="Times New Roman"/>
+                        <w:sz w:val="20"/>
+                      </w:rPr>
+                    </w:pPr>
+                    <w:r>
+                      <w:rPr>
+                        <w:rFonts w:ascii="Times New Roman" w:hAnsi="Times New Roman" w:cs="Times New Roman"/>
+                        <w:sz w:val="20"/>
+                      </w:rPr>
+                      <w:t>Waste Discharge</w:t>
+                    </w:r>
+                  </w:p>
+                </w:txbxContent>
+              </v:textbox>
+            </v:shape>
+            <v:shape id="_x0000_s1433" type="#_x0000_t202" style="position:absolute;left:5969;top:13791;width:732;height:550" filled="f" stroked="f">
+              <v:textbox style="mso-next-textbox:#_x0000_s1433" inset="0,.5mm,0,.5mm">
+                <w:txbxContent>
+                  <w:p>
+                    <w:pPr>
+                      <w:jc w:val="center"/>
+                      <w:rPr>
+                        <w:rFonts w:ascii="Times New Roman" w:hAnsi="Times New Roman" w:cs="Times New Roman"/>
+                        <w:sz w:val="20"/>
+                      </w:rPr>
+                    </w:pPr>
+                    <w:r>
+                      <w:rPr>
+                        <w:rFonts w:ascii="Times New Roman" w:hAnsi="Times New Roman" w:cs="Times New Roman"/>
+                        <w:sz w:val="20"/>
+                      </w:rPr>
+                      <w:t>Urban GDP</w:t>
+                    </w:r>
+                  </w:p>
+                </w:txbxContent>
+              </v:textbox>
+            </v:shape>
+            <v:shape id="_x0000_s1434" type="#_x0000_t202" style="position:absolute;left:4552;top:10571;width:356;height:307" filled="f" stroked="f">
+              <v:textbox style="mso-next-textbox:#_x0000_s1434" inset="0,.5mm,0,.5mm">
+                <w:txbxContent>
+                  <w:p>
+                    <w:pPr>
+                      <w:jc w:val="center"/>
+                      <w:rPr>
+                        <w:rFonts w:ascii="Times New Roman" w:hAnsi="Times New Roman" w:cs="Times New Roman"/>
+                        <w:sz w:val="20"/>
+                      </w:rPr>
+                    </w:pPr>
+                    <w:r>
+                      <w:rPr>
+                        <w:rFonts w:ascii="Times New Roman" w:hAnsi="Times New Roman" w:cs="Times New Roman"/>
+                        <w:sz w:val="20"/>
+                      </w:rPr>
+                      <w:t>+</w:t>
+                    </w:r>
+                  </w:p>
+                </w:txbxContent>
+              </v:textbox>
+            </v:shape>
+            <v:shapetype id="_x0000_t37" coordsize="21600,21600" o:spt="37" o:oned="t" path="m,c10800,,21600,10800,21600,21600e" filled="f">
+              <v:path arrowok="t" fillok="f" o:connecttype="none"/>
+              <o:lock v:ext="edit" shapetype="t"/>
+            </v:shapetype>
+            <v:shape id="_x0000_s1435" type="#_x0000_t37" style="position:absolute;left:4903;top:10254;width:891;height:565;rotation:180;flip:y" o:connectortype="curved" adj="-140461,139158,-140461">
+              <v:stroke endarrow="block"/>
+            </v:shape>
+            <v:shape id="_x0000_s1436" type="#_x0000_t37" style="position:absolute;left:3646;top:10254;width:2148;height:928;rotation:180;flip:y" o:connectortype="curved" adj="-58264,84724,-58264">
+              <v:stroke endarrow="block"/>
+            </v:shape>
+            <v:shape id="_x0000_s1437" type="#_x0000_t37" style="position:absolute;left:2336;top:10254;width:3458;height:578;rotation:180;flip:y" o:connectortype="curved" adj="-36192,136028,-36192">
+              <v:stroke endarrow="block"/>
+            </v:shape>
+            <v:shape id="_x0000_s1438" type="#_x0000_t202" style="position:absolute;left:4298;top:11862;width:1194;height:571" filled="f" stroked="f">
+              <v:textbox style="mso-next-textbox:#_x0000_s1438" inset="0,.5mm,0,.5mm">
+                <w:txbxContent>
+                  <w:p>
+                    <w:pPr>
+                      <w:jc w:val="center"/>
+                      <w:rPr>
+                        <w:rFonts w:ascii="Times New Roman" w:hAnsi="Times New Roman" w:cs="Times New Roman"/>
+                        <w:sz w:val="20"/>
+                      </w:rPr>
+                    </w:pPr>
+                    <w:r>
+                      <w:rPr>
+                        <w:rFonts w:ascii="Times New Roman" w:hAnsi="Times New Roman" w:cs="Times New Roman"/>
+                        <w:sz w:val="20"/>
+                      </w:rPr>
+                      <w:t>Environmental Quality</w:t>
+                    </w:r>
+                  </w:p>
+                </w:txbxContent>
+              </v:textbox>
+            </v:shape>
+            <v:shape id="_x0000_s1439" type="#_x0000_t202" style="position:absolute;left:1856;top:12042;width:984;height:571" filled="f" stroked="f">
+              <v:textbox style="mso-next-textbox:#_x0000_s1439" inset="0,.5mm,0,.5mm">
+                <w:txbxContent>
+                  <w:p>
+                    <w:pPr>
+                      <w:jc w:val="center"/>
+                      <w:rPr>
+                        <w:rFonts w:ascii="Times New Roman" w:hAnsi="Times New Roman" w:cs="Times New Roman"/>
+                        <w:sz w:val="20"/>
+                      </w:rPr>
+                    </w:pPr>
+                    <w:r>
+                      <w:rPr>
+                        <w:rFonts w:ascii="Times New Roman" w:hAnsi="Times New Roman" w:cs="Times New Roman"/>
+                        <w:sz w:val="20"/>
+                      </w:rPr>
+                      <w:t>Resources Loss</w:t>
+                    </w:r>
+                  </w:p>
+                </w:txbxContent>
+              </v:textbox>
+            </v:shape>
+            <v:shape id="_x0000_s1443" type="#_x0000_t32" style="position:absolute;left:2336;top:11403;width:12;height:639" o:connectortype="straight">
+              <v:stroke endarrow="block"/>
+            </v:shape>
+            <v:shape id="_x0000_s1445" type="#_x0000_t32" style="position:absolute;left:4895;top:11390;width:8;height:472;flip:x" o:connectortype="straight">
+              <v:stroke endarrow="block"/>
+            </v:shape>
+            <v:shape id="_x0000_s1446" type="#_x0000_t37" style="position:absolute;left:3432;top:11529;width:1453;height:3621;rotation:90;flip:x" o:connectortype="curved" adj="-34905,35785,-34905">
+              <v:stroke endarrow="block"/>
+            </v:shape>
+            <v:shape id="_x0000_s1447" type="#_x0000_t37" style="position:absolute;left:5142;top:13239;width:580;height:1074;rotation:90;flip:x" o:connectortype="curved" adj="-182297,138208,-182297">
+              <v:stroke endarrow="block"/>
+            </v:shape>
+            <v:shape id="_x0000_s1448" type="#_x0000_t202" style="position:absolute;left:4544;top:12937;width:701;height:549" filled="f" stroked="f">
+              <v:textbox style="mso-next-textbox:#_x0000_s1448" inset="0,.5mm,0,.5mm">
+                <w:txbxContent>
+                  <w:p>
+                    <w:pPr>
+                      <w:jc w:val="center"/>
+                      <w:rPr>
+                        <w:rFonts w:ascii="Times New Roman" w:hAnsi="Times New Roman" w:cs="Times New Roman"/>
+                        <w:sz w:val="20"/>
+                      </w:rPr>
+                    </w:pPr>
+                    <w:r>
+                      <w:rPr>
+                        <w:rFonts w:ascii="Times New Roman" w:hAnsi="Times New Roman" w:cs="Times New Roman"/>
+                        <w:sz w:val="20"/>
+                      </w:rPr>
+                      <w:t>Health Risk</w:t>
+                    </w:r>
+                  </w:p>
+                </w:txbxContent>
+              </v:textbox>
+            </v:shape>
+            <v:shape id="_x0000_s1449" type="#_x0000_t32" style="position:absolute;left:4895;top:12433;width:1;height:504" o:connectortype="straight">
+              <v:stroke endarrow="block"/>
+            </v:shape>
+            <v:shape id="_x0000_s1452" type="#_x0000_t37" style="position:absolute;left:3146;top:11815;width:599;height:2196;rotation:90;flip:x" o:connectortype="curved" adj="-84669,59007,-84669">
+              <v:stroke endarrow="block"/>
+            </v:shape>
+            <v:shape id="_x0000_s1453" type="#_x0000_t37" style="position:absolute;left:2955;top:11638;width:575;height:806;rotation:90" o:connectortype="curved" adj="-136963,-137720,-136963">
+              <v:stroke endarrow="block"/>
+            </v:shape>
+            <v:shape id="_x0000_s1454" type="#_x0000_t202" style="position:absolute;left:1971;top:10590;width:356;height:307" filled="f" stroked="f">
+              <v:textbox style="mso-next-textbox:#_x0000_s1454" inset="0,.5mm,0,.5mm">
+                <w:txbxContent>
+                  <w:p>
+                    <w:pPr>
+                      <w:jc w:val="center"/>
+                      <w:rPr>
+                        <w:rFonts w:ascii="Times New Roman" w:hAnsi="Times New Roman" w:cs="Times New Roman"/>
+                        <w:sz w:val="20"/>
+                      </w:rPr>
+                    </w:pPr>
+                    <w:r>
+                      <w:rPr>
+                        <w:rFonts w:ascii="Times New Roman" w:hAnsi="Times New Roman" w:cs="Times New Roman"/>
+                        <w:sz w:val="20"/>
+                      </w:rPr>
+                      <w:t>+</w:t>
+                    </w:r>
+                  </w:p>
+                </w:txbxContent>
+              </v:textbox>
+            </v:shape>
+            <v:shape id="_x0000_s1455" type="#_x0000_t202" style="position:absolute;left:3265;top:10935;width:356;height:307" filled="f" stroked="f">
+              <v:textbox style="mso-next-textbox:#_x0000_s1455" inset="0,.5mm,0,.5mm">
+                <w:txbxContent>
+                  <w:p>
+                    <w:pPr>
+                      <w:jc w:val="center"/>
+                      <w:rPr>
+                        <w:rFonts w:ascii="Times New Roman" w:hAnsi="Times New Roman" w:cs="Times New Roman"/>
+                        <w:sz w:val="20"/>
+                      </w:rPr>
+                    </w:pPr>
+                    <w:r>
+                      <w:rPr>
+                        <w:rFonts w:ascii="Times New Roman" w:hAnsi="Times New Roman" w:cs="Times New Roman"/>
+                        <w:sz w:val="20"/>
+                      </w:rPr>
+                      <w:t>+</w:t>
+                    </w:r>
+                  </w:p>
+                </w:txbxContent>
+              </v:textbox>
+            </v:shape>
+            <v:shape id="_x0000_s1456" type="#_x0000_t202" style="position:absolute;left:4513;top:11624;width:356;height:307" filled="f" stroked="f">
+              <v:textbox style="mso-next-textbox:#_x0000_s1456" inset="0,.5mm,0,.5mm">
+                <w:txbxContent>
+                  <w:p>
+                    <w:pPr>
+                      <w:jc w:val="center"/>
+                      <w:rPr>
+                        <w:rFonts w:ascii="Times New Roman" w:hAnsi="Times New Roman" w:cs="Times New Roman"/>
+                        <w:sz w:val="20"/>
+                      </w:rPr>
+                    </w:pPr>
+                    <w:r>
+                      <w:rPr>
+                        <w:rFonts w:ascii="Times New Roman" w:hAnsi="Times New Roman" w:cs="Times New Roman"/>
+                        <w:sz w:val="20"/>
+                      </w:rPr>
+                      <w:t>–</w:t>
+                    </w:r>
+                  </w:p>
+                </w:txbxContent>
+              </v:textbox>
+            </v:shape>
+            <v:shape id="_x0000_s1457" type="#_x0000_t202" style="position:absolute;left:1958;top:11825;width:356;height:307" filled="f" stroked="f">
+              <v:textbox style="mso-next-textbox:#_x0000_s1457" inset="0,.5mm,0,.5mm">
+                <w:txbxContent>
+                  <w:p>
+                    <w:pPr>
+                      <w:jc w:val="center"/>
+                      <w:rPr>
+                        <w:rFonts w:ascii="Times New Roman" w:hAnsi="Times New Roman" w:cs="Times New Roman"/>
+                        <w:sz w:val="20"/>
+                      </w:rPr>
+                    </w:pPr>
+                    <w:r>
+                      <w:rPr>
+                        <w:rFonts w:ascii="Times New Roman" w:hAnsi="Times New Roman" w:cs="Times New Roman"/>
+                        <w:sz w:val="20"/>
+                      </w:rPr>
+                      <w:t>+</w:t>
+                    </w:r>
+                  </w:p>
+                </w:txbxContent>
+              </v:textbox>
+            </v:shape>
+            <v:shape id="_x0000_s1458" type="#_x0000_t202" style="position:absolute;left:4285;top:13268;width:356;height:307" filled="f" stroked="f">
+              <v:textbox style="mso-next-textbox:#_x0000_s1458" inset="0,.5mm,0,.5mm">
+                <w:txbxContent>
+                  <w:p>
+                    <w:pPr>
+                      <w:jc w:val="center"/>
+                      <w:rPr>
+                        <w:rFonts w:ascii="Times New Roman" w:hAnsi="Times New Roman" w:cs="Times New Roman"/>
+                        <w:sz w:val="20"/>
+                      </w:rPr>
+                    </w:pPr>
+                    <w:r>
+                      <w:rPr>
+                        <w:rFonts w:ascii="Times New Roman" w:hAnsi="Times New Roman" w:cs="Times New Roman"/>
+                        <w:sz w:val="20"/>
+                      </w:rPr>
+                      <w:t>+</w:t>
+                    </w:r>
+                  </w:p>
+                </w:txbxContent>
+              </v:textbox>
+            </v:shape>
+            <v:shape id="_x0000_s1459" type="#_x0000_t202" style="position:absolute;left:4526;top:12690;width:356;height:307" filled="f" stroked="f">
+              <v:textbox style="mso-next-textbox:#_x0000_s1459" inset="0,.5mm,0,.5mm">
+                <w:txbxContent>
+                  <w:p>
+                    <w:pPr>
+                      <w:jc w:val="center"/>
+                      <w:rPr>
+                        <w:rFonts w:ascii="Times New Roman" w:hAnsi="Times New Roman" w:cs="Times New Roman"/>
+                        <w:sz w:val="20"/>
+                      </w:rPr>
+                    </w:pPr>
+                    <w:r>
+                      <w:rPr>
+                        <w:rFonts w:ascii="Times New Roman" w:hAnsi="Times New Roman" w:cs="Times New Roman"/>
+                        <w:sz w:val="20"/>
+                      </w:rPr>
+                      <w:t>–</w:t>
+                    </w:r>
+                  </w:p>
+                </w:txbxContent>
+              </v:textbox>
+            </v:shape>
+            <v:shape id="_x0000_s1461" type="#_x0000_t202" style="position:absolute;left:5722;top:13704;width:356;height:307" filled="f" stroked="f">
+              <v:textbox style="mso-next-textbox:#_x0000_s1461" inset="0,.5mm,0,.5mm">
+                <w:txbxContent>
+                  <w:p>
+                    <w:pPr>
+                      <w:jc w:val="center"/>
+                      <w:rPr>
+                        <w:rFonts w:ascii="Times New Roman" w:hAnsi="Times New Roman" w:cs="Times New Roman"/>
+                        <w:sz w:val="20"/>
+                      </w:rPr>
+                    </w:pPr>
+                    <w:r>
+                      <w:rPr>
+                        <w:rFonts w:ascii="Times New Roman" w:hAnsi="Times New Roman" w:cs="Times New Roman"/>
+                        <w:sz w:val="20"/>
+                      </w:rPr>
+                      <w:t>–</w:t>
+                    </w:r>
+                  </w:p>
+                </w:txbxContent>
+              </v:textbox>
+            </v:shape>
+            <v:shape id="_x0000_s1462" type="#_x0000_t202" style="position:absolute;left:5722;top:14172;width:356;height:307" filled="f" stroked="f">
+              <v:textbox style="mso-next-textbox:#_x0000_s1462" inset="0,.5mm,0,.5mm">
+                <w:txbxContent>
+                  <w:p>
+                    <w:pPr>
+                      <w:jc w:val="center"/>
+                      <w:rPr>
+                        <w:rFonts w:ascii="Times New Roman" w:hAnsi="Times New Roman" w:cs="Times New Roman"/>
+                        <w:sz w:val="20"/>
+                      </w:rPr>
+                    </w:pPr>
+                    <w:r>
+                      <w:rPr>
+                        <w:rFonts w:ascii="Times New Roman" w:hAnsi="Times New Roman" w:cs="Times New Roman"/>
+                        <w:sz w:val="20"/>
+                      </w:rPr>
+                      <w:t>–</w:t>
+                    </w:r>
+                  </w:p>
+                </w:txbxContent>
+              </v:textbox>
+            </v:shape>
+            <v:shape id="_x0000_s1463" type="#_x0000_t202" style="position:absolute;left:2338;top:9492;width:1008;height:634" filled="f" stroked="f">
+              <v:textbox style="mso-next-textbox:#_x0000_s1463" inset="0,.5mm,0,.5mm">
+                <w:txbxContent>
+                  <w:p>
+                    <w:pPr>
+                      <w:jc w:val="center"/>
+                      <w:rPr>
+                        <w:rFonts w:ascii="Times New Roman" w:hAnsi="Times New Roman" w:cs="Times New Roman"/>
+                        <w:sz w:val="20"/>
+                      </w:rPr>
+                    </w:pPr>
+                    <w:r>
+                      <w:rPr>
+                        <w:rFonts w:ascii="Times New Roman" w:hAnsi="Times New Roman" w:cs="Times New Roman"/>
+                        <w:sz w:val="20"/>
+                      </w:rPr>
+                      <w:t>Green Technology</w:t>
+                    </w:r>
+                  </w:p>
+                </w:txbxContent>
+              </v:textbox>
+            </v:shape>
+            <v:shape id="_x0000_s1464" type="#_x0000_t39" style="position:absolute;left:1816;top:10092;width:992;height:1060;rotation:90" o:connectortype="curved" adj="7686,28936,-61882">
+              <v:stroke endarrow="block"/>
+            </v:shape>
+            <v:shape id="_x0000_s1465" type="#_x0000_t37" style="position:absolute;left:2319;top:10649;width:1342;height:296;rotation:90;flip:x" o:connectortype="curved" adj="-45743,256281,-45743">
+              <v:stroke endarrow="block"/>
+            </v:shape>
+            <v:shape id="_x0000_s1466" type="#_x0000_t37" style="position:absolute;left:3130;top:9838;width:979;height:1555;rotation:90;flip:x" o:connectortype="curved" adj="-62704,48784,-62704">
+              <v:stroke endarrow="block"/>
+            </v:shape>
+            <v:shape id="_x0000_s1468" type="#_x0000_t202" style="position:absolute;left:4155;top:11175;width:356;height:307" filled="f" stroked="f">
+              <v:textbox style="mso-next-textbox:#_x0000_s1468" inset="0,.5mm,0,.5mm">
+                <w:txbxContent>
+                  <w:p>
+                    <w:pPr>
+                      <w:jc w:val="center"/>
+                      <w:rPr>
+                        <w:rFonts w:ascii="Times New Roman" w:hAnsi="Times New Roman" w:cs="Times New Roman"/>
+                        <w:sz w:val="20"/>
+                      </w:rPr>
+                    </w:pPr>
+                    <w:r>
+                      <w:rPr>
+                        <w:rFonts w:ascii="Times New Roman" w:hAnsi="Times New Roman" w:cs="Times New Roman"/>
+                        <w:sz w:val="20"/>
+                      </w:rPr>
+                      <w:t>–</w:t>
+                    </w:r>
+                  </w:p>
+                </w:txbxContent>
+              </v:textbox>
+            </v:shape>
+            <v:shape id="_x0000_s1469" type="#_x0000_t202" style="position:absolute;left:1529;top:11188;width:356;height:307" filled="f" stroked="f">
+              <v:textbox style="mso-next-textbox:#_x0000_s1469" inset="0,.5mm,0,.5mm">
+                <w:txbxContent>
+                  <w:p>
+                    <w:pPr>
+                      <w:jc w:val="center"/>
+                      <w:rPr>
+                        <w:rFonts w:ascii="Times New Roman" w:hAnsi="Times New Roman" w:cs="Times New Roman"/>
+                        <w:sz w:val="20"/>
+                      </w:rPr>
+                    </w:pPr>
+                    <w:r>
+                      <w:rPr>
+                        <w:rFonts w:ascii="Times New Roman" w:hAnsi="Times New Roman" w:cs="Times New Roman"/>
+                        <w:sz w:val="20"/>
+                      </w:rPr>
+                      <w:t>–</w:t>
+                    </w:r>
+                  </w:p>
+                </w:txbxContent>
+              </v:textbox>
+            </v:shape>
+            <v:shape id="_x0000_s1470" type="#_x0000_t202" style="position:absolute;left:2881;top:11487;width:356;height:307" filled="f" stroked="f">
+              <v:textbox style="mso-next-textbox:#_x0000_s1470" inset="0,.5mm,0,.5mm">
+                <w:txbxContent>
+                  <w:p>
+                    <w:pPr>
+                      <w:jc w:val="center"/>
+                      <w:rPr>
+                        <w:rFonts w:ascii="Times New Roman" w:hAnsi="Times New Roman" w:cs="Times New Roman"/>
+                        <w:sz w:val="20"/>
+                      </w:rPr>
+                    </w:pPr>
+                    <w:r>
+                      <w:rPr>
+                        <w:rFonts w:ascii="Times New Roman" w:hAnsi="Times New Roman" w:cs="Times New Roman"/>
+                        <w:sz w:val="20"/>
+                      </w:rPr>
+                      <w:t>–</w:t>
+                    </w:r>
+                  </w:p>
+                </w:txbxContent>
+              </v:textbox>
+            </v:shape>
+            <v:shape id="_x0000_s1471" type="#_x0000_t32" style="position:absolute;left:6335;top:10571;width:13;height:3220;flip:y" o:connectortype="straight">
+              <v:stroke endarrow="block"/>
+            </v:shape>
+            <w10:wrap type="none"/>
+            <w10:anchorlock/>
+          </v:group>
+        </w:pict>
+      </w:r>
+    </w:p>
+    <w:p>
+      <w:r>
+        <w:pict>
+          <v:group id="_x0000_s1410" editas="canvas" style="width:481.95pt;height:92.65pt;mso-position-horizontal-relative:char;mso-position-vertical-relative:line" coordorigin="1134,8029" coordsize="9639,1853">
+            <o:lock v:ext="edit" aspectratio="t"/>
+            <v:shape id="_x0000_s1411" type="#_x0000_t75" style="position:absolute;left:1134;top:8029;width:9639;height:1853" o:preferrelative="f">
+              <v:fill o:detectmouseclick="t"/>
+              <v:path o:extrusionok="t" o:connecttype="none"/>
+              <o:lock v:ext="edit" text="t"/>
+            </v:shape>
+            <v:shape id="_x0000_s1412" type="#_x0000_t202" style="position:absolute;left:5571;top:8665;width:358;height:310" filled="f" stroked="f">
+              <v:textbox style="mso-next-textbox:#_x0000_s1412" inset="0,.5mm,0,.5mm">
+                <w:txbxContent>
+                  <w:p>
+                    <w:pPr>
+                      <w:jc w:val="center"/>
+                      <w:rPr>
+                        <w:rFonts w:ascii="Times New Roman" w:hAnsi="Times New Roman" w:cs="Times New Roman"/>
+                        <w:i/>
+                        <w:sz w:val="20"/>
+                      </w:rPr>
+                    </w:pPr>
+                    <w:r>
+                      <w:rPr>
+                        <w:rFonts w:ascii="Times New Roman" w:hAnsi="Times New Roman" w:cs="Times New Roman"/>
+                        <w:i/>
+                        <w:sz w:val="20"/>
+                      </w:rPr>
+                      <w:t>P</w:t>
+                    </w:r>
+                  </w:p>
+                </w:txbxContent>
+              </v:textbox>
+            </v:shape>
+            <v:shape id="_x0000_s1413" type="#_x0000_t202" style="position:absolute;left:3504;top:8665;width:358;height:308" filled="f" stroked="f">
+              <v:textbox style="mso-next-textbox:#_x0000_s1413" inset="0,.5mm,0,.5mm">
+                <w:txbxContent>
+                  <w:p>
+                    <w:pPr>
+                      <w:jc w:val="center"/>
+                      <w:rPr>
+                        <w:rFonts w:ascii="Times New Roman" w:hAnsi="Times New Roman" w:cs="Times New Roman"/>
+                        <w:i/>
+                        <w:sz w:val="20"/>
+                      </w:rPr>
+                    </w:pPr>
+                    <w:r>
+                      <w:rPr>
+                        <w:rFonts w:ascii="Times New Roman" w:hAnsi="Times New Roman" w:cs="Times New Roman"/>
+                        <w:i/>
+                        <w:sz w:val="20"/>
+                      </w:rPr>
+                      <w:t>B</w:t>
+                    </w:r>
+                  </w:p>
+                </w:txbxContent>
+              </v:textbox>
+            </v:shape>
+            <v:shape id="_x0000_s1414" type="#_x0000_t202" style="position:absolute;left:7638;top:8665;width:358;height:308" filled="f" stroked="f">
+              <v:textbox style="mso-next-textbox:#_x0000_s1414" inset="0,.5mm,0,.5mm">
+                <w:txbxContent>
+                  <w:p>
+                    <w:pPr>
+                      <w:jc w:val="center"/>
+                      <w:rPr>
+                        <w:rFonts w:ascii="Times New Roman" w:hAnsi="Times New Roman" w:cs="Times New Roman"/>
+                        <w:i/>
+                        <w:sz w:val="20"/>
+                      </w:rPr>
+                    </w:pPr>
+                    <w:r>
+                      <w:rPr>
+                        <w:rFonts w:ascii="Times New Roman" w:hAnsi="Times New Roman" w:cs="Times New Roman"/>
+                        <w:i/>
+                        <w:sz w:val="20"/>
+                      </w:rPr>
+                      <w:t>D</w:t>
+                    </w:r>
+                  </w:p>
+                </w:txbxContent>
+              </v:textbox>
+            </v:shape>
+            <v:shape id="_x0000_s1415" type="#_x0000_t38" style="position:absolute;left:4716;top:7632;width:1;height:2067;rotation:270;flip:y" o:connectortype="curved" adj="-7776000,-106129,79552800">
+              <v:stroke endarrow="block"/>
+            </v:shape>
+            <v:shape id="_x0000_s1416" type="#_x0000_t39" style="position:absolute;left:6795;top:7799;width:155;height:1888;rotation:270;flip:x y" o:connectortype="curved" adj="-50168,11830,1089337">
+              <v:stroke endarrow="block"/>
+            </v:shape>
+            <v:shape id="_x0000_s1417" type="#_x0000_t38" style="position:absolute;left:4716;top:7940;width:2;height:2067;rotation:90;flip:y" o:connectortype="curved" adj="-3888000,-109369,62100000">
+              <v:stroke endarrow="block"/>
+            </v:shape>
+            <v:shape id="_x0000_s1418" type="#_x0000_t38" style="position:absolute;left:6783;top:7940;width:2;height:2067;rotation:90;flip:x y" o:connectortype="curved" adj="-3888000,109369,62100000">
+              <v:stroke endarrow="block"/>
+            </v:shape>
+            <v:shape id="_x0000_s1419" type="#_x0000_t202" style="position:absolute;left:5551;top:8166;width:356;height:307" filled="f" stroked="f">
+              <v:textbox style="mso-next-textbox:#_x0000_s1419" inset="0,.5mm,0,.5mm">
+                <w:txbxContent>
+                  <w:p>
+                    <w:pPr>
+                      <w:jc w:val="center"/>
+                      <w:rPr>
+                        <w:rFonts w:ascii="Times New Roman" w:hAnsi="Times New Roman" w:cs="Times New Roman"/>
+                        <w:sz w:val="20"/>
+                      </w:rPr>
+                    </w:pPr>
+                    <w:r>
+                      <w:rPr>
+                        <w:rFonts w:ascii="Times New Roman" w:hAnsi="Times New Roman" w:cs="Times New Roman"/>
+                        <w:sz w:val="20"/>
+                      </w:rPr>
+                      <w:t>+</w:t>
+                    </w:r>
+                  </w:p>
+                </w:txbxContent>
+              </v:textbox>
+            </v:shape>
+            <v:shape id="_x0000_s1420" type="#_x0000_t202" style="position:absolute;left:3504;top:9185;width:356;height:307" filled="f" stroked="f">
+              <v:textbox style="mso-next-textbox:#_x0000_s1420" inset="0,.5mm,0,.5mm">
+                <w:txbxContent>
+                  <w:p>
+                    <w:pPr>
+                      <w:jc w:val="center"/>
+                      <w:rPr>
+                        <w:rFonts w:ascii="Times New Roman" w:hAnsi="Times New Roman" w:cs="Times New Roman"/>
+                        <w:sz w:val="20"/>
+                      </w:rPr>
+                    </w:pPr>
+                    <w:r>
+                      <w:rPr>
+                        <w:rFonts w:ascii="Times New Roman" w:hAnsi="Times New Roman" w:cs="Times New Roman"/>
+                        <w:sz w:val="20"/>
+                      </w:rPr>
+                      <w:t>+</w:t>
+                    </w:r>
+                  </w:p>
+                </w:txbxContent>
+              </v:textbox>
+            </v:shape>
+            <v:shape id="_x0000_s1421" type="#_x0000_t202" style="position:absolute;left:5959;top:8430;width:371;height:307" filled="f" stroked="f">
+              <v:textbox style="mso-next-textbox:#_x0000_s1421" inset="0,.5mm,0,.5mm">
+                <w:txbxContent>
+                  <w:p>
+                    <w:pPr>
+                      <w:jc w:val="center"/>
+                      <w:rPr>
+                        <w:rFonts w:ascii="Times New Roman" w:hAnsi="Times New Roman" w:cs="Times New Roman"/>
+                        <w:sz w:val="20"/>
+                      </w:rPr>
+                    </w:pPr>
+                    <w:r>
+                      <w:rPr>
+                        <w:rFonts w:ascii="Times New Roman" w:hAnsi="Times New Roman" w:cs="Times New Roman"/>
+                        <w:sz w:val="20"/>
+                      </w:rPr>
+                      <w:t>–</w:t>
+                    </w:r>
+                  </w:p>
+                </w:txbxContent>
+              </v:textbox>
+            </v:shape>
+            <v:shape id="_x0000_s1422" type="#_x0000_t202" style="position:absolute;left:7644;top:9185;width:356;height:307" filled="f" stroked="f">
+              <v:textbox style="mso-next-textbox:#_x0000_s1422" inset="0,.5mm,0,.5mm">
+                <w:txbxContent>
+                  <w:p>
+                    <w:pPr>
+                      <w:jc w:val="center"/>
+                      <w:rPr>
+                        <w:rFonts w:ascii="Times New Roman" w:hAnsi="Times New Roman" w:cs="Times New Roman"/>
+                        <w:sz w:val="20"/>
+                      </w:rPr>
+                    </w:pPr>
+                    <w:r>
+                      <w:rPr>
+                        <w:rFonts w:ascii="Times New Roman" w:hAnsi="Times New Roman" w:cs="Times New Roman"/>
+                        <w:sz w:val="20"/>
+                      </w:rPr>
+                      <w:t>+</w:t>
+                    </w:r>
+                  </w:p>
+                </w:txbxContent>
+              </v:textbox>
+            </v:shape>
+            <v:group id="_x0000_s1423" style="position:absolute;left:4488;top:8662;width:372;height:356" coordorigin="4488,8662" coordsize="372,356">
+              <v:shape id="_x0000_s1424" type="#_x0000_t202" style="position:absolute;left:4502;top:8665;width:358;height:308" filled="f" stroked="f">
+                <v:textbox style="mso-next-textbox:#_x0000_s1424" inset="0,.5mm,0,.5mm">
+                  <w:txbxContent>
+                    <w:p>
+                      <w:pPr>
+                        <w:jc w:val="center"/>
+                        <w:rPr>
+                          <w:rFonts w:ascii="Times New Roman" w:hAnsi="Times New Roman" w:cs="Times New Roman"/>
+                          <w:sz w:val="20"/>
+                        </w:rPr>
+                      </w:pPr>
+                      <w:r>
+                        <w:rPr>
+                          <w:rFonts w:ascii="Times New Roman" w:hAnsi="Times New Roman" w:cs="Times New Roman"/>
+                          <w:i/>
+                          <w:sz w:val="20"/>
+                        </w:rPr>
+                        <w:t>R</w:t>
+                      </w:r>
+                      <w:r>
+                        <w:rPr>
+                          <w:rFonts w:ascii="Times New Roman" w:hAnsi="Times New Roman" w:cs="Times New Roman"/>
+                          <w:sz w:val="20"/>
+                        </w:rPr>
+                        <w:t xml:space="preserve"> </w:t>
+                      </w:r>
+                    </w:p>
+                  </w:txbxContent>
+                </v:textbox>
+              </v:shape>
+              <v:shape id="_x0000_s1425" type="#_x0000_t19" style="position:absolute;left:4488;top:8662;width:372;height:356" coordsize="43200,41332" adj="-4325234,-9369113,21600,19732" path="wr,-1868,43200,41332,30386,,4358,6721nfewr,-1868,43200,41332,30386,,4358,6721l21600,19732nsxe">
+                <v:stroke endarrow="block"/>
+                <v:path o:connectlocs="30386,0;4358,6721;21600,19732"/>
+              </v:shape>
+            </v:group>
+            <v:group id="_x0000_s1426" style="position:absolute;left:6672;top:8662;width:372;height:356" coordorigin="4488,8662" coordsize="372,356">
+              <v:shape id="_x0000_s1427" type="#_x0000_t202" style="position:absolute;left:4502;top:8665;width:358;height:308" filled="f" stroked="f">
+                <v:textbox style="mso-next-textbox:#_x0000_s1427" inset="0,.5mm,0,.5mm">
+                  <w:txbxContent>
+                    <w:p>
+                      <w:pPr>
+                        <w:jc w:val="center"/>
+                        <w:rPr>
+                          <w:rFonts w:ascii="Times New Roman" w:hAnsi="Times New Roman" w:cs="Times New Roman"/>
+                          <w:sz w:val="20"/>
+                        </w:rPr>
+                      </w:pPr>
+                      <w:r>
+                        <w:rPr>
+                          <w:rFonts w:ascii="Times New Roman" w:hAnsi="Times New Roman" w:cs="Times New Roman"/>
+                          <w:i/>
+                          <w:sz w:val="20"/>
+                        </w:rPr>
+                        <w:t>B</w:t>
+                      </w:r>
+                      <w:r>
+                        <w:rPr>
+                          <w:rFonts w:ascii="Times New Roman" w:hAnsi="Times New Roman" w:cs="Times New Roman"/>
+                          <w:sz w:val="20"/>
+                        </w:rPr>
+                        <w:t xml:space="preserve"> </w:t>
+                      </w:r>
+                    </w:p>
+                  </w:txbxContent>
+                </v:textbox>
+              </v:shape>
+              <v:shape id="_x0000_s1428" type="#_x0000_t19" style="position:absolute;left:4488;top:8662;width:372;height:356" coordsize="43200,41332" adj="-4325234,-9369113,21600,19732" path="wr,-1868,43200,41332,30386,,4358,6721nfewr,-1868,43200,41332,30386,,4358,6721l21600,19732nsxe">
+                <v:stroke endarrow="block"/>
+                <v:path o:connectlocs="30386,0;4358,6721;21600,19732"/>
+              </v:shape>
+            </v:group>
+            <w10:wrap type="none"/>
+            <w10:anchorlock/>
+          </v:group>
+        </w:pict>
+      </w:r>
+    </w:p>
     <w:sectPr>
-      <w:headerReference w:type="default" r:id="rId37"/>
-      <w:footerReference w:type="default" r:id="rId38"/>
+      <w:headerReference w:type="default" r:id="rId38"/>
+      <w:footerReference w:type="default" r:id="rId39"/>
       <w:type w:val="continuous"/>
       <w:pgSz w:w="11907" w:h="16839" w:code="9"/>
       <w:pgMar w:top="1134" w:right="1134" w:bottom="1134" w:left="1134" w:header="720" w:footer="720" w:gutter="0"/>
@@ -2803,7 +3588,7 @@
 
 <file path=word/endnotes.xml><?xml version="1.0" encoding="utf-8"?>
 <w:endnotes xmlns:ve="http://schemas.openxmlformats.org/markup-compatibility/2006" xmlns:o="urn:schemas-microsoft-com:office:office" xmlns:r="http://schemas.openxmlformats.org/officeDocument/2006/relationships" xmlns:m="http://schemas.openxmlformats.org/officeDocument/2006/math" xmlns:v="urn:schemas-microsoft-com:vml" xmlns:wp="http://schemas.openxmlformats.org/drawingml/2006/wordprocessingDrawing" xmlns:w10="urn:schemas-microsoft-com:office:word" xmlns:w="http://schemas.openxmlformats.org/wordprocessingml/2006/main" xmlns:wne="http://schemas.microsoft.com/office/word/2006/wordml">
-  <w:endnote w:type="separator" w:id="-1">
+  <w:endnote w:type="separator" w:id="0">
     <w:p>
       <w:pPr>
         <w:spacing w:after="0" w:line="240" w:lineRule="auto"/>
@@ -2813,7 +3598,7 @@
       </w:r>
     </w:p>
   </w:endnote>
-  <w:endnote w:type="continuationSeparator" w:id="0">
+  <w:endnote w:type="continuationSeparator" w:id="1">
     <w:p>
       <w:pPr>
         <w:spacing w:after="0" w:line="240" w:lineRule="auto"/>
@@ -2878,7 +3663,7 @@
         <w:rPr>
           <w:noProof/>
         </w:rPr>
-        <w:t>3</w:t>
+        <w:t>4</w:t>
       </w:r>
     </w:fldSimple>
   </w:p>
@@ -2892,7 +3677,7 @@
 
 <file path=word/footnotes.xml><?xml version="1.0" encoding="utf-8"?>
 <w:footnotes xmlns:ve="http://schemas.openxmlformats.org/markup-compatibility/2006" xmlns:o="urn:schemas-microsoft-com:office:office" xmlns:r="http://schemas.openxmlformats.org/officeDocument/2006/relationships" xmlns:m="http://schemas.openxmlformats.org/officeDocument/2006/math" xmlns:v="urn:schemas-microsoft-com:vml" xmlns:wp="http://schemas.openxmlformats.org/drawingml/2006/wordprocessingDrawing" xmlns:w10="urn:schemas-microsoft-com:office:word" xmlns:w="http://schemas.openxmlformats.org/wordprocessingml/2006/main" xmlns:wne="http://schemas.microsoft.com/office/word/2006/wordml">
-  <w:footnote w:type="separator" w:id="-1">
+  <w:footnote w:type="separator" w:id="0">
     <w:p>
       <w:pPr>
         <w:spacing w:after="0" w:line="240" w:lineRule="auto"/>
@@ -2902,7 +3687,7 @@
       </w:r>
     </w:p>
   </w:footnote>
-  <w:footnote w:type="continuationSeparator" w:id="0">
+  <w:footnote w:type="continuationSeparator" w:id="1">
     <w:p>
       <w:pPr>
         <w:spacing w:after="0" w:line="240" w:lineRule="auto"/>
@@ -2977,6 +3762,127 @@
     </w:r>
   </w:p>
 </w:hdr>
+</file>
+
+<file path=word/numbering.xml><?xml version="1.0" encoding="utf-8"?>
+<w:numbering xmlns:ve="http://schemas.openxmlformats.org/markup-compatibility/2006" xmlns:o="urn:schemas-microsoft-com:office:office" xmlns:r="http://schemas.openxmlformats.org/officeDocument/2006/relationships" xmlns:m="http://schemas.openxmlformats.org/officeDocument/2006/math" xmlns:v="urn:schemas-microsoft-com:vml" xmlns:wp="http://schemas.openxmlformats.org/drawingml/2006/wordprocessingDrawing" xmlns:w10="urn:schemas-microsoft-com:office:word" xmlns:w="http://schemas.openxmlformats.org/wordprocessingml/2006/main" xmlns:wne="http://schemas.microsoft.com/office/word/2006/wordml">
+  <w:abstractNum w:abstractNumId="0">
+    <w:nsid w:val="43751153"/>
+    <w:multiLevelType w:val="hybridMultilevel"/>
+    <w:tmpl w:val="9BB2763C"/>
+    <w:lvl w:ilvl="0" w:tplc="BCF0E556">
+      <w:start w:val="1"/>
+      <w:numFmt w:val="bullet"/>
+      <w:lvlText w:val="-"/>
+      <w:lvlJc w:val="left"/>
+      <w:pPr>
+        <w:ind w:left="720" w:hanging="360"/>
+      </w:pPr>
+      <w:rPr>
+        <w:rFonts w:ascii="Times New Roman" w:eastAsiaTheme="minorEastAsia" w:hAnsi="Times New Roman" w:cs="Times New Roman" w:hint="default"/>
+      </w:rPr>
+    </w:lvl>
+    <w:lvl w:ilvl="1" w:tplc="04090003" w:tentative="1">
+      <w:start w:val="1"/>
+      <w:numFmt w:val="bullet"/>
+      <w:lvlText w:val="o"/>
+      <w:lvlJc w:val="left"/>
+      <w:pPr>
+        <w:ind w:left="1440" w:hanging="360"/>
+      </w:pPr>
+      <w:rPr>
+        <w:rFonts w:ascii="Courier New" w:hAnsi="Courier New" w:cs="Courier New" w:hint="default"/>
+      </w:rPr>
+    </w:lvl>
+    <w:lvl w:ilvl="2" w:tplc="04090005" w:tentative="1">
+      <w:start w:val="1"/>
+      <w:numFmt w:val="bullet"/>
+      <w:lvlText w:val=""/>
+      <w:lvlJc w:val="left"/>
+      <w:pPr>
+        <w:ind w:left="2160" w:hanging="360"/>
+      </w:pPr>
+      <w:rPr>
+        <w:rFonts w:ascii="Wingdings" w:hAnsi="Wingdings" w:hint="default"/>
+      </w:rPr>
+    </w:lvl>
+    <w:lvl w:ilvl="3" w:tplc="04090001" w:tentative="1">
+      <w:start w:val="1"/>
+      <w:numFmt w:val="bullet"/>
+      <w:lvlText w:val=""/>
+      <w:lvlJc w:val="left"/>
+      <w:pPr>
+        <w:ind w:left="2880" w:hanging="360"/>
+      </w:pPr>
+      <w:rPr>
+        <w:rFonts w:ascii="Symbol" w:hAnsi="Symbol" w:hint="default"/>
+      </w:rPr>
+    </w:lvl>
+    <w:lvl w:ilvl="4" w:tplc="04090003" w:tentative="1">
+      <w:start w:val="1"/>
+      <w:numFmt w:val="bullet"/>
+      <w:lvlText w:val="o"/>
+      <w:lvlJc w:val="left"/>
+      <w:pPr>
+        <w:ind w:left="3600" w:hanging="360"/>
+      </w:pPr>
+      <w:rPr>
+        <w:rFonts w:ascii="Courier New" w:hAnsi="Courier New" w:cs="Courier New" w:hint="default"/>
+      </w:rPr>
+    </w:lvl>
+    <w:lvl w:ilvl="5" w:tplc="04090005" w:tentative="1">
+      <w:start w:val="1"/>
+      <w:numFmt w:val="bullet"/>
+      <w:lvlText w:val=""/>
+      <w:lvlJc w:val="left"/>
+      <w:pPr>
+        <w:ind w:left="4320" w:hanging="360"/>
+      </w:pPr>
+      <w:rPr>
+        <w:rFonts w:ascii="Wingdings" w:hAnsi="Wingdings" w:hint="default"/>
+      </w:rPr>
+    </w:lvl>
+    <w:lvl w:ilvl="6" w:tplc="04090001" w:tentative="1">
+      <w:start w:val="1"/>
+      <w:numFmt w:val="bullet"/>
+      <w:lvlText w:val=""/>
+      <w:lvlJc w:val="left"/>
+      <w:pPr>
+        <w:ind w:left="5040" w:hanging="360"/>
+      </w:pPr>
+      <w:rPr>
+        <w:rFonts w:ascii="Symbol" w:hAnsi="Symbol" w:hint="default"/>
+      </w:rPr>
+    </w:lvl>
+    <w:lvl w:ilvl="7" w:tplc="04090003" w:tentative="1">
+      <w:start w:val="1"/>
+      <w:numFmt w:val="bullet"/>
+      <w:lvlText w:val="o"/>
+      <w:lvlJc w:val="left"/>
+      <w:pPr>
+        <w:ind w:left="5760" w:hanging="360"/>
+      </w:pPr>
+      <w:rPr>
+        <w:rFonts w:ascii="Courier New" w:hAnsi="Courier New" w:cs="Courier New" w:hint="default"/>
+      </w:rPr>
+    </w:lvl>
+    <w:lvl w:ilvl="8" w:tplc="04090005" w:tentative="1">
+      <w:start w:val="1"/>
+      <w:numFmt w:val="bullet"/>
+      <w:lvlText w:val=""/>
+      <w:lvlJc w:val="left"/>
+      <w:pPr>
+        <w:ind w:left="6480" w:hanging="360"/>
+      </w:pPr>
+      <w:rPr>
+        <w:rFonts w:ascii="Wingdings" w:hAnsi="Wingdings" w:hint="default"/>
+      </w:rPr>
+    </w:lvl>
+  </w:abstractNum>
+  <w:num w:numId="1">
+    <w:abstractNumId w:val="0"/>
+  </w:num>
+</w:numbering>
 </file>
 
 <file path=word/styles.xml><?xml version="1.0" encoding="utf-8"?>
@@ -3469,6 +4375,17 @@
       <w:shd w:val="clear" w:color="auto" w:fill="DBE5F1" w:themeFill="accent1" w:themeFillTint="33"/>
     </w:pPr>
   </w:style>
+  <w:style w:type="paragraph" w:styleId="ListParagraph">
+    <w:name w:val="List Paragraph"/>
+    <w:basedOn w:val="Normal"/>
+    <w:uiPriority w:val="34"/>
+    <w:qFormat/>
+    <w:rsid w:val="00950468"/>
+    <w:pPr>
+      <w:ind w:left="720"/>
+      <w:contextualSpacing/>
+    </w:pPr>
+  </w:style>
 </w:styles>
 </file>
 

</xml_diff>

<commit_message>
add pot mech energ
</commit_message>
<xml_diff>
--- a/src/figs/docx/0000.docx
+++ b/src/figs/docx/0000.docx
@@ -6,7 +6,7 @@
       <w:pPr>
         <w:pStyle w:val="Heading1"/>
       </w:pPr>
-      <w:bookmarkStart w:id="0" w:name="_Toc54766738"/>
+      <w:bookmarkStart w:id="0" w:name="_Toc54969002"/>
       <w:r>
         <w:t>Content</w:t>
       </w:r>
@@ -51,7 +51,7 @@
       <w:r>
         <w:fldChar w:fldCharType="separate"/>
       </w:r>
-      <w:hyperlink w:anchor="_Toc54766738" w:history="1">
+      <w:hyperlink w:anchor="_Toc54969002" w:history="1">
         <w:r>
           <w:rPr>
             <w:rStyle w:val="Hyperlink"/>
@@ -78,7 +78,7 @@
             <w:noProof/>
             <w:webHidden/>
           </w:rPr>
-          <w:instrText xml:space="preserve"> PAGEREF _Toc54766738 \h </w:instrText>
+          <w:instrText xml:space="preserve"> PAGEREF _Toc54969002 \h </w:instrText>
         </w:r>
         <w:r>
           <w:rPr>
@@ -121,7 +121,7 @@
           <w:szCs w:val="22"/>
         </w:rPr>
       </w:pPr>
-      <w:hyperlink w:anchor="_Toc54766739" w:history="1">
+      <w:hyperlink w:anchor="_Toc54969003" w:history="1">
         <w:r>
           <w:rPr>
             <w:rStyle w:val="Hyperlink"/>
@@ -148,7 +148,7 @@
             <w:noProof/>
             <w:webHidden/>
           </w:rPr>
-          <w:instrText xml:space="preserve"> PAGEREF _Toc54766739 \h </w:instrText>
+          <w:instrText xml:space="preserve"> PAGEREF _Toc54969003 \h </w:instrText>
         </w:r>
         <w:r>
           <w:rPr>
@@ -191,7 +191,7 @@
           <w:szCs w:val="22"/>
         </w:rPr>
       </w:pPr>
-      <w:hyperlink w:anchor="_Toc54766740" w:history="1">
+      <w:hyperlink w:anchor="_Toc54969004" w:history="1">
         <w:r>
           <w:rPr>
             <w:rStyle w:val="Hyperlink"/>
@@ -218,7 +218,7 @@
             <w:noProof/>
             <w:webHidden/>
           </w:rPr>
-          <w:instrText xml:space="preserve"> PAGEREF _Toc54766740 \h </w:instrText>
+          <w:instrText xml:space="preserve"> PAGEREF _Toc54969004 \h </w:instrText>
         </w:r>
         <w:r>
           <w:rPr>
@@ -261,7 +261,7 @@
           <w:szCs w:val="22"/>
         </w:rPr>
       </w:pPr>
-      <w:hyperlink w:anchor="_Toc54766741" w:history="1">
+      <w:hyperlink w:anchor="_Toc54969005" w:history="1">
         <w:r>
           <w:rPr>
             <w:rStyle w:val="Hyperlink"/>
@@ -288,7 +288,7 @@
             <w:noProof/>
             <w:webHidden/>
           </w:rPr>
-          <w:instrText xml:space="preserve"> PAGEREF _Toc54766741 \h </w:instrText>
+          <w:instrText xml:space="preserve"> PAGEREF _Toc54969005 \h </w:instrText>
         </w:r>
         <w:r>
           <w:rPr>
@@ -331,7 +331,7 @@
           <w:szCs w:val="22"/>
         </w:rPr>
       </w:pPr>
-      <w:hyperlink w:anchor="_Toc54766742" w:history="1">
+      <w:hyperlink w:anchor="_Toc54969006" w:history="1">
         <w:r>
           <w:rPr>
             <w:rStyle w:val="Hyperlink"/>
@@ -358,7 +358,7 @@
             <w:noProof/>
             <w:webHidden/>
           </w:rPr>
-          <w:instrText xml:space="preserve"> PAGEREF _Toc54766742 \h </w:instrText>
+          <w:instrText xml:space="preserve"> PAGEREF _Toc54969006 \h </w:instrText>
         </w:r>
         <w:r>
           <w:rPr>
@@ -401,7 +401,7 @@
           <w:szCs w:val="22"/>
         </w:rPr>
       </w:pPr>
-      <w:hyperlink w:anchor="_Toc54766743" w:history="1">
+      <w:hyperlink w:anchor="_Toc54969007" w:history="1">
         <w:r>
           <w:rPr>
             <w:rStyle w:val="Hyperlink"/>
@@ -428,7 +428,7 @@
             <w:noProof/>
             <w:webHidden/>
           </w:rPr>
-          <w:instrText xml:space="preserve"> PAGEREF _Toc54766743 \h </w:instrText>
+          <w:instrText xml:space="preserve"> PAGEREF _Toc54969007 \h </w:instrText>
         </w:r>
         <w:r>
           <w:rPr>
@@ -471,7 +471,7 @@
           <w:szCs w:val="22"/>
         </w:rPr>
       </w:pPr>
-      <w:hyperlink w:anchor="_Toc54766744" w:history="1">
+      <w:hyperlink w:anchor="_Toc54969008" w:history="1">
         <w:r>
           <w:rPr>
             <w:rStyle w:val="Hyperlink"/>
@@ -498,7 +498,7 @@
             <w:noProof/>
             <w:webHidden/>
           </w:rPr>
-          <w:instrText xml:space="preserve"> PAGEREF _Toc54766744 \h </w:instrText>
+          <w:instrText xml:space="preserve"> PAGEREF _Toc54969008 \h </w:instrText>
         </w:r>
         <w:r>
           <w:rPr>
@@ -541,7 +541,7 @@
           <w:szCs w:val="22"/>
         </w:rPr>
       </w:pPr>
-      <w:hyperlink w:anchor="_Toc54766745" w:history="1">
+      <w:hyperlink w:anchor="_Toc54969009" w:history="1">
         <w:r>
           <w:rPr>
             <w:rStyle w:val="Hyperlink"/>
@@ -568,7 +568,7 @@
             <w:noProof/>
             <w:webHidden/>
           </w:rPr>
-          <w:instrText xml:space="preserve"> PAGEREF _Toc54766745 \h </w:instrText>
+          <w:instrText xml:space="preserve"> PAGEREF _Toc54969009 \h </w:instrText>
         </w:r>
         <w:r>
           <w:rPr>
@@ -589,6 +589,76 @@
             <w:webHidden/>
           </w:rPr>
           <w:t>4</w:t>
+        </w:r>
+        <w:r>
+          <w:rPr>
+            <w:noProof/>
+            <w:webHidden/>
+          </w:rPr>
+          <w:fldChar w:fldCharType="end"/>
+        </w:r>
+      </w:hyperlink>
+    </w:p>
+    <w:p>
+      <w:pPr>
+        <w:pStyle w:val="MyTOC"/>
+        <w:rPr>
+          <w:b/>
+          <w:bCs/>
+          <w:caps/>
+          <w:noProof/>
+          <w:sz w:val="22"/>
+          <w:szCs w:val="22"/>
+        </w:rPr>
+      </w:pPr>
+      <w:hyperlink w:anchor="_Toc54969010" w:history="1">
+        <w:r>
+          <w:rPr>
+            <w:rStyle w:val="Hyperlink"/>
+            <w:noProof/>
+          </w:rPr>
+          <w:t>Mechanical potential energy</w:t>
+        </w:r>
+        <w:r>
+          <w:rPr>
+            <w:noProof/>
+            <w:webHidden/>
+          </w:rPr>
+          <w:tab/>
+        </w:r>
+        <w:r>
+          <w:rPr>
+            <w:noProof/>
+            <w:webHidden/>
+          </w:rPr>
+          <w:fldChar w:fldCharType="begin"/>
+        </w:r>
+        <w:r>
+          <w:rPr>
+            <w:noProof/>
+            <w:webHidden/>
+          </w:rPr>
+          <w:instrText xml:space="preserve"> PAGEREF _Toc54969010 \h </w:instrText>
+        </w:r>
+        <w:r>
+          <w:rPr>
+            <w:noProof/>
+            <w:webHidden/>
+          </w:rPr>
+        </w:r>
+        <w:r>
+          <w:rPr>
+            <w:noProof/>
+            <w:webHidden/>
+          </w:rPr>
+          <w:fldChar w:fldCharType="separate"/>
+        </w:r>
+        <w:r>
+          <w:rPr>
+            <w:noProof/>
+            <w:webHidden/>
+          </w:rPr>
+          <w:t>5</w:t>
         </w:r>
         <w:r>
           <w:rPr>
@@ -618,7 +688,7 @@
       <w:pPr>
         <w:pStyle w:val="Heading1"/>
       </w:pPr>
-      <w:bookmarkStart w:id="1" w:name="_Toc54766739"/>
+      <w:bookmarkStart w:id="1" w:name="_Toc54969003"/>
       <w:r>
         <w:lastRenderedPageBreak/>
         <w:t>Axis</w:t>
@@ -1046,7 +1116,7 @@
             <w10:wrap type="none"/>
             <w10:anchorlock/>
           </v:group>
-          <o:OLEObject Type="Embed" ProgID="Equation.3" ShapeID="_x0000_s1099" DrawAspect="Content" ObjectID="_1665449056" r:id="rId10"/>
+          <o:OLEObject Type="Embed" ProgID="Equation.3" ShapeID="_x0000_s1099" DrawAspect="Content" ObjectID="_1665583831" r:id="rId10"/>
         </w:pict>
       </w:r>
     </w:p>
@@ -1056,10 +1126,10 @@
           <w:position w:val="-10"/>
         </w:rPr>
         <w:object w:dxaOrig="200" w:dyaOrig="300">
-          <v:shape id="_x0000_i1026" type="#_x0000_t75" style="width:10.5pt;height:15pt" o:ole="">
+          <v:shape id="_x0000_i1026" type="#_x0000_t75" style="width:10.35pt;height:15pt" o:ole="">
             <v:imagedata r:id="rId11" o:title=""/>
           </v:shape>
-          <o:OLEObject Type="Embed" ProgID="Equation.3" ShapeID="_x0000_i1026" DrawAspect="Content" ObjectID="_1665449044" r:id="rId12"/>
+          <o:OLEObject Type="Embed" ProgID="Equation.3" ShapeID="_x0000_i1026" DrawAspect="Content" ObjectID="_1665583819" r:id="rId12"/>
         </w:object>
       </w:r>
     </w:p>
@@ -1067,7 +1137,7 @@
       <w:pPr>
         <w:pStyle w:val="Heading1"/>
       </w:pPr>
-      <w:bookmarkStart w:id="2" w:name="_Toc54766740"/>
+      <w:bookmarkStart w:id="2" w:name="_Toc54969004"/>
       <w:r>
         <w:t>Semi</w:t>
       </w:r>
@@ -1647,10 +1717,98 @@
             <v:shape id="_x0000_s1154" type="#_x0000_t75" style="position:absolute;left:3949;top:8964;width:195;height:300">
               <v:imagedata r:id="rId9" o:title=""/>
             </v:shape>
+            <v:group id="_x0000_s1663" style="position:absolute;left:1300;top:10625;width:1346;height:1476" coordorigin="1644,1765" coordsize="1346,1476">
+              <v:shape id="_x0000_s1664" type="#_x0000_t202" style="position:absolute;left:2631;top:2404;width:359;height:384" filled="f" stroked="f">
+                <v:textbox style="mso-next-textbox:#_x0000_s1664" inset="0,.5mm,0,.5mm">
+                  <w:txbxContent>
+                    <w:p>
+                      <w:pPr>
+                        <w:jc w:val="center"/>
+                        <w:rPr>
+                          <w:rFonts w:ascii="Times New Roman" w:hAnsi="Times New Roman" w:cs="Times New Roman"/>
+                          <w:i/>
+                          <w:sz w:val="20"/>
+                        </w:rPr>
+                      </w:pPr>
+                      <w:r>
+                        <w:rPr>
+                          <w:rFonts w:ascii="Times New Roman" w:hAnsi="Times New Roman" w:cs="Times New Roman"/>
+                          <w:i/>
+                          <w:sz w:val="20"/>
+                        </w:rPr>
+                        <w:t>x</w:t>
+                      </w:r>
+                    </w:p>
+                  </w:txbxContent>
+                </v:textbox>
+              </v:shape>
+              <v:group id="_x0000_s1665" style="position:absolute;left:1901;top:2029;width:859;height:867" coordorigin="1901,2029" coordsize="859,867">
+                <v:group id="_x0000_s1666" style="position:absolute;left:1901;top:2726;width:170;height:170" coordorigin="3185,1872" coordsize="169,169">
+                  <v:oval id="_x0000_s1667" style="position:absolute;left:3185;top:1872;width:169;height:169" strokeweight="1pt">
+                    <o:lock v:ext="edit" aspectratio="t"/>
+                  </v:oval>
+                  <v:oval id="_x0000_s1668" style="position:absolute;left:3237;top:1924;width:64;height:64" fillcolor="black [3213]" strokeweight="1pt">
+                    <o:lock v:ext="edit" aspectratio="t"/>
+                  </v:oval>
+                </v:group>
+                <v:shape id="_x0000_s1669" type="#_x0000_t32" style="position:absolute;left:2080;top:2810;width:680;height:2" o:connectortype="straight" strokeweight="1pt">
+                  <v:stroke endarrow="block"/>
+                </v:shape>
+                <v:shape id="_x0000_s1670" type="#_x0000_t32" style="position:absolute;left:1646;top:2368;width:680;height:2;rotation:-90" o:connectortype="straight" strokeweight="1pt">
+                  <v:stroke endarrow="block"/>
+                </v:shape>
+              </v:group>
+              <v:shape id="_x0000_s1671" type="#_x0000_t202" style="position:absolute;left:2016;top:1765;width:359;height:384" filled="f" stroked="f">
+                <v:textbox style="mso-next-textbox:#_x0000_s1671" inset="0,.5mm,0,.5mm">
+                  <w:txbxContent>
+                    <w:p>
+                      <w:pPr>
+                        <w:jc w:val="center"/>
+                        <w:rPr>
+                          <w:rFonts w:ascii="Times New Roman" w:hAnsi="Times New Roman" w:cs="Times New Roman"/>
+                          <w:i/>
+                        </w:rPr>
+                      </w:pPr>
+                      <w:r>
+                        <w:rPr>
+                          <w:rFonts w:ascii="Times New Roman" w:hAnsi="Times New Roman" w:cs="Times New Roman"/>
+                          <w:i/>
+                          <w:sz w:val="20"/>
+                        </w:rPr>
+                        <w:t>y</w:t>
+                      </w:r>
+                    </w:p>
+                  </w:txbxContent>
+                </v:textbox>
+              </v:shape>
+              <v:shape id="_x0000_s1672" type="#_x0000_t202" style="position:absolute;left:1644;top:2857;width:359;height:384" filled="f" stroked="f">
+                <v:textbox style="mso-next-textbox:#_x0000_s1672" inset="0,.5mm,0,.5mm">
+                  <w:txbxContent>
+                    <w:p>
+                      <w:pPr>
+                        <w:jc w:val="center"/>
+                        <w:rPr>
+                          <w:rFonts w:ascii="Times New Roman" w:hAnsi="Times New Roman" w:cs="Times New Roman"/>
+                          <w:i/>
+                        </w:rPr>
+                      </w:pPr>
+                      <w:r>
+                        <w:rPr>
+                          <w:rFonts w:ascii="Times New Roman" w:hAnsi="Times New Roman" w:cs="Times New Roman"/>
+                          <w:i/>
+                          <w:sz w:val="20"/>
+                        </w:rPr>
+                        <w:t>z</w:t>
+                      </w:r>
+                    </w:p>
+                  </w:txbxContent>
+                </v:textbox>
+              </v:shape>
+            </v:group>
             <w10:wrap type="none"/>
             <w10:anchorlock/>
           </v:group>
-          <o:OLEObject Type="Embed" ProgID="Equation.3" ShapeID="_x0000_s1154" DrawAspect="Content" ObjectID="_1665449057" r:id="rId13"/>
+          <o:OLEObject Type="Embed" ProgID="Equation.3" ShapeID="_x0000_s1154" DrawAspect="Content" ObjectID="_1665583832" r:id="rId13"/>
         </w:pict>
       </w:r>
     </w:p>
@@ -1675,7 +1833,7 @@
       <w:pPr>
         <w:pStyle w:val="Heading1"/>
       </w:pPr>
-      <w:bookmarkStart w:id="3" w:name="_Toc54766741"/>
+      <w:bookmarkStart w:id="3" w:name="_Toc54969005"/>
       <w:r>
         <w:t>Cell membership to a grid</w:t>
       </w:r>
@@ -1899,7 +2057,7 @@
       <w:pPr>
         <w:pStyle w:val="Heading1"/>
       </w:pPr>
-      <w:bookmarkStart w:id="4" w:name="_Toc54766742"/>
+      <w:bookmarkStart w:id="4" w:name="_Toc54969006"/>
       <w:r>
         <w:t>Causal loop pop-growth</w:t>
       </w:r>
@@ -2201,7 +2359,7 @@
       <w:pPr>
         <w:pStyle w:val="Heading1"/>
       </w:pPr>
-      <w:bookmarkStart w:id="5" w:name="_Toc54766743"/>
+      <w:bookmarkStart w:id="5" w:name="_Toc54969007"/>
       <w:r>
         <w:t>PSA discussion</w:t>
       </w:r>
@@ -2338,7 +2496,7 @@
       <w:pPr>
         <w:pStyle w:val="Heading1"/>
       </w:pPr>
-      <w:bookmarkStart w:id="6" w:name="_Toc54766744"/>
+      <w:bookmarkStart w:id="6" w:name="_Toc54969008"/>
       <w:r>
         <w:t>Root finding line+circle</w:t>
       </w:r>
@@ -2668,7 +2826,7 @@
             <w10:wrap type="none"/>
             <w10:anchorlock/>
           </v:group>
-          <o:OLEObject Type="Embed" ProgID="Equation.3" ShapeID="_x0000_s1333" DrawAspect="Content" ObjectID="_1665449058" r:id="rId15"/>
+          <o:OLEObject Type="Embed" ProgID="Equation.3" ShapeID="_x0000_s1333" DrawAspect="Content" ObjectID="_1665583833" r:id="rId15"/>
         </w:pict>
       </w:r>
     </w:p>
@@ -2678,10 +2836,10 @@
           <w:position w:val="-6"/>
         </w:rPr>
         <w:object w:dxaOrig="180" w:dyaOrig="260">
-          <v:shape id="_x0000_i1027" type="#_x0000_t75" style="width:9pt;height:12.75pt" o:ole="">
+          <v:shape id="_x0000_i1027" type="#_x0000_t75" style="width:9.2pt;height:12.65pt" o:ole="">
             <v:imagedata r:id="rId16" o:title=""/>
           </v:shape>
-          <o:OLEObject Type="Embed" ProgID="Equation.3" ShapeID="_x0000_i1027" DrawAspect="Content" ObjectID="_1665449045" r:id="rId17"/>
+          <o:OLEObject Type="Embed" ProgID="Equation.3" ShapeID="_x0000_i1027" DrawAspect="Content" ObjectID="_1665583820" r:id="rId17"/>
         </w:object>
       </w:r>
       <w:r>
@@ -2692,10 +2850,10 @@
           <w:position w:val="-10"/>
         </w:rPr>
         <w:object w:dxaOrig="1060" w:dyaOrig="300">
-          <v:shape id="_x0000_i1028" type="#_x0000_t75" style="width:53.25pt;height:15pt" o:ole="">
+          <v:shape id="_x0000_i1028" type="#_x0000_t75" style="width:53pt;height:15pt" o:ole="">
             <v:imagedata r:id="rId18" o:title=""/>
           </v:shape>
-          <o:OLEObject Type="Embed" ProgID="Equation.3" ShapeID="_x0000_i1028" DrawAspect="Content" ObjectID="_1665449046" r:id="rId19"/>
+          <o:OLEObject Type="Embed" ProgID="Equation.3" ShapeID="_x0000_i1028" DrawAspect="Content" ObjectID="_1665583821" r:id="rId19"/>
         </w:object>
       </w:r>
       <w:r>
@@ -2706,10 +2864,10 @@
           <w:position w:val="-10"/>
         </w:rPr>
         <w:object w:dxaOrig="3260" w:dyaOrig="300">
-          <v:shape id="_x0000_i1029" type="#_x0000_t75" style="width:162pt;height:15pt" o:ole="">
+          <v:shape id="_x0000_i1029" type="#_x0000_t75" style="width:161.85pt;height:15pt" o:ole="">
             <v:imagedata r:id="rId20" o:title=""/>
           </v:shape>
-          <o:OLEObject Type="Embed" ProgID="Equation.3" ShapeID="_x0000_i1029" DrawAspect="Content" ObjectID="_1665449047" r:id="rId21"/>
+          <o:OLEObject Type="Embed" ProgID="Equation.3" ShapeID="_x0000_i1029" DrawAspect="Content" ObjectID="_1665583822" r:id="rId21"/>
         </w:object>
       </w:r>
       <w:r>
@@ -2723,10 +2881,10 @@
           <w:position w:val="-10"/>
         </w:rPr>
         <w:object w:dxaOrig="3260" w:dyaOrig="300">
-          <v:shape id="_x0000_i1030" type="#_x0000_t75" style="width:162pt;height:15pt" o:ole="">
+          <v:shape id="_x0000_i1030" type="#_x0000_t75" style="width:161.85pt;height:15pt" o:ole="">
             <v:imagedata r:id="rId22" o:title=""/>
           </v:shape>
-          <o:OLEObject Type="Embed" ProgID="Equation.3" ShapeID="_x0000_i1030" DrawAspect="Content" ObjectID="_1665449048" r:id="rId23"/>
+          <o:OLEObject Type="Embed" ProgID="Equation.3" ShapeID="_x0000_i1030" DrawAspect="Content" ObjectID="_1665583823" r:id="rId23"/>
         </w:object>
       </w:r>
       <w:r>
@@ -2740,10 +2898,10 @@
           <w:position w:val="-10"/>
         </w:rPr>
         <w:object w:dxaOrig="3280" w:dyaOrig="300">
-          <v:shape id="_x0000_i1031" type="#_x0000_t75" style="width:163.5pt;height:15pt" o:ole="">
+          <v:shape id="_x0000_i1031" type="#_x0000_t75" style="width:163.6pt;height:15pt" o:ole="">
             <v:imagedata r:id="rId24" o:title=""/>
           </v:shape>
-          <o:OLEObject Type="Embed" ProgID="Equation.3" ShapeID="_x0000_i1031" DrawAspect="Content" ObjectID="_1665449049" r:id="rId25"/>
+          <o:OLEObject Type="Embed" ProgID="Equation.3" ShapeID="_x0000_i1031" DrawAspect="Content" ObjectID="_1665583824" r:id="rId25"/>
         </w:object>
       </w:r>
       <w:r>
@@ -2754,10 +2912,10 @@
           <w:position w:val="-12"/>
         </w:rPr>
         <w:object w:dxaOrig="660" w:dyaOrig="340">
-          <v:shape id="_x0000_i1032" type="#_x0000_t75" style="width:33pt;height:16.5pt" o:ole="">
+          <v:shape id="_x0000_i1032" type="#_x0000_t75" style="width:32.85pt;height:16.7pt" o:ole="">
             <v:imagedata r:id="rId26" o:title=""/>
           </v:shape>
-          <o:OLEObject Type="Embed" ProgID="Equation.3" ShapeID="_x0000_i1032" DrawAspect="Content" ObjectID="_1665449050" r:id="rId27"/>
+          <o:OLEObject Type="Embed" ProgID="Equation.3" ShapeID="_x0000_i1032" DrawAspect="Content" ObjectID="_1665583825" r:id="rId27"/>
         </w:object>
       </w:r>
       <w:r>
@@ -2768,10 +2926,10 @@
           <w:position w:val="-10"/>
         </w:rPr>
         <w:object w:dxaOrig="3720" w:dyaOrig="300">
-          <v:shape id="_x0000_i1033" type="#_x0000_t75" style="width:186pt;height:15pt" o:ole="">
+          <v:shape id="_x0000_i1033" type="#_x0000_t75" style="width:186.05pt;height:15pt" o:ole="">
             <v:imagedata r:id="rId28" o:title=""/>
           </v:shape>
-          <o:OLEObject Type="Embed" ProgID="Equation.3" ShapeID="_x0000_i1033" DrawAspect="Content" ObjectID="_1665449051" r:id="rId29"/>
+          <o:OLEObject Type="Embed" ProgID="Equation.3" ShapeID="_x0000_i1033" DrawAspect="Content" ObjectID="_1665583826" r:id="rId29"/>
         </w:object>
       </w:r>
       <w:r>
@@ -2785,10 +2943,10 @@
           <w:position w:val="-10"/>
         </w:rPr>
         <w:object w:dxaOrig="3140" w:dyaOrig="300">
-          <v:shape id="_x0000_i1034" type="#_x0000_t75" style="width:156.75pt;height:15pt" o:ole="">
+          <v:shape id="_x0000_i1034" type="#_x0000_t75" style="width:156.65pt;height:15pt" o:ole="">
             <v:imagedata r:id="rId30" o:title=""/>
           </v:shape>
-          <o:OLEObject Type="Embed" ProgID="Equation.3" ShapeID="_x0000_i1034" DrawAspect="Content" ObjectID="_1665449052" r:id="rId31"/>
+          <o:OLEObject Type="Embed" ProgID="Equation.3" ShapeID="_x0000_i1034" DrawAspect="Content" ObjectID="_1665583827" r:id="rId31"/>
         </w:object>
       </w:r>
       <w:r>
@@ -2802,10 +2960,10 @@
           <w:position w:val="-10"/>
         </w:rPr>
         <w:object w:dxaOrig="3220" w:dyaOrig="300">
-          <v:shape id="_x0000_i1035" type="#_x0000_t75" style="width:160.5pt;height:15pt" o:ole="">
+          <v:shape id="_x0000_i1035" type="#_x0000_t75" style="width:160.7pt;height:15pt" o:ole="">
             <v:imagedata r:id="rId32" o:title=""/>
           </v:shape>
-          <o:OLEObject Type="Embed" ProgID="Equation.3" ShapeID="_x0000_i1035" DrawAspect="Content" ObjectID="_1665449053" r:id="rId33"/>
+          <o:OLEObject Type="Embed" ProgID="Equation.3" ShapeID="_x0000_i1035" DrawAspect="Content" ObjectID="_1665583828" r:id="rId33"/>
         </w:object>
       </w:r>
       <w:r>
@@ -2819,10 +2977,10 @@
           <w:position w:val="-10"/>
         </w:rPr>
         <w:object w:dxaOrig="3120" w:dyaOrig="300">
-          <v:shape id="_x0000_i1036" type="#_x0000_t75" style="width:156pt;height:15pt" o:ole="">
+          <v:shape id="_x0000_i1036" type="#_x0000_t75" style="width:156.1pt;height:15pt" o:ole="">
             <v:imagedata r:id="rId34" o:title=""/>
           </v:shape>
-          <o:OLEObject Type="Embed" ProgID="Equation.3" ShapeID="_x0000_i1036" DrawAspect="Content" ObjectID="_1665449054" r:id="rId35"/>
+          <o:OLEObject Type="Embed" ProgID="Equation.3" ShapeID="_x0000_i1036" DrawAspect="Content" ObjectID="_1665583829" r:id="rId35"/>
         </w:object>
       </w:r>
       <w:r>
@@ -2833,10 +2991,10 @@
           <w:position w:val="-10"/>
         </w:rPr>
         <w:object w:dxaOrig="3260" w:dyaOrig="340">
-          <v:shape id="_x0000_i1037" type="#_x0000_t75" style="width:162pt;height:16.5pt" o:ole="">
+          <v:shape id="_x0000_i1037" type="#_x0000_t75" style="width:161.85pt;height:16.7pt" o:ole="">
             <v:imagedata r:id="rId36" o:title=""/>
           </v:shape>
-          <o:OLEObject Type="Embed" ProgID="Equation.3" ShapeID="_x0000_i1037" DrawAspect="Content" ObjectID="_1665449055" r:id="rId37"/>
+          <o:OLEObject Type="Embed" ProgID="Equation.3" ShapeID="_x0000_i1037" DrawAspect="Content" ObjectID="_1665583830" r:id="rId37"/>
         </w:object>
       </w:r>
       <w:r>
@@ -2847,7 +3005,7 @@
       <w:pPr>
         <w:pStyle w:val="Heading1"/>
       </w:pPr>
-      <w:bookmarkStart w:id="7" w:name="_Toc54766745"/>
+      <w:bookmarkStart w:id="7" w:name="_Toc54969009"/>
       <w:r>
         <w:lastRenderedPageBreak/>
         <w:t>Green port</w:t>
@@ -4766,9 +4924,544 @@
     </w:p>
     <w:p/>
     <w:p/>
+    <w:p/>
+    <w:p/>
+    <w:p/>
+    <w:p/>
+    <w:p/>
+    <w:p/>
+    <w:p/>
+    <w:p/>
+    <w:p/>
+    <w:p/>
+    <w:p/>
+    <w:p>
+      <w:pPr>
+        <w:pStyle w:val="Heading1"/>
+      </w:pPr>
+      <w:bookmarkStart w:id="8" w:name="_Toc54969010"/>
+      <w:r>
+        <w:t>Mechanical potential energy</w:t>
+      </w:r>
+      <w:bookmarkEnd w:id="8"/>
+    </w:p>
+    <w:p>
+      <w:r>
+        <w:pict>
+          <v:group id="_x0000_s1673" editas="canvas" style="width:481.95pt;height:320.9pt;mso-position-horizontal-relative:char;mso-position-vertical-relative:line" coordorigin="1134,11785" coordsize="9639,6418">
+            <o:lock v:ext="edit" aspectratio="t"/>
+            <v:shape id="_x0000_s1674" type="#_x0000_t75" style="position:absolute;left:1134;top:11785;width:9639;height:6418" o:preferrelative="f">
+              <v:fill o:detectmouseclick="t"/>
+              <v:path o:extrusionok="t" o:connecttype="none"/>
+              <o:lock v:ext="edit" text="t"/>
+            </v:shape>
+            <v:rect id="_x0000_s1775" style="position:absolute;left:8648;top:13668;width:316;height:316" fillcolor="#f2f2f2 [3052]">
+              <v:stroke dashstyle="dash"/>
+            </v:rect>
+            <v:rect id="_x0000_s1776" style="position:absolute;left:9224;top:13668;width:316;height:316" fillcolor="#f2f2f2 [3052]">
+              <v:stroke dashstyle="dash"/>
+            </v:rect>
+            <v:shape id="_x0000_s1718" type="#_x0000_t32" style="position:absolute;left:1805;top:12699;width:397;height:2;rotation:90" o:connectortype="straight" strokecolor="#00b050" strokeweight="1.25pt">
+              <v:stroke endarrow="block"/>
+            </v:shape>
+            <v:shape id="_x0000_s1719" type="#_x0000_t75" style="position:absolute;left:1921;top:12168;width:195;height:300">
+              <v:imagedata r:id="rId9" o:title=""/>
+            </v:shape>
+            <v:group id="_x0000_s1732" style="position:absolute;left:2684;top:13843;width:916;height:196" coordorigin="2684,13087" coordsize="916,196">
+              <v:rect id="_x0000_s1730" style="position:absolute;left:2684;top:13087;width:916;height:196" fillcolor="black" stroked="f">
+                <v:fill r:id="rId38" o:title="Light downward diagonal" type="pattern"/>
+              </v:rect>
+              <v:shape id="_x0000_s1731" type="#_x0000_t32" style="position:absolute;left:2684;top:13087;width:916;height:1;flip:x" o:connectortype="straight" strokecolor="#8064a2 [3207]" strokeweight="1pt"/>
+            </v:group>
+            <v:rect id="_x0000_s1733" style="position:absolute;left:2984;top:13523;width:316;height:316" fillcolor="#f2f2f2 [3052]">
+              <v:stroke dashstyle="dash"/>
+            </v:rect>
+            <v:rect id="_x0000_s1734" style="position:absolute;left:2984;top:12851;width:316;height:316" strokeweight="1pt"/>
+            <v:rect id="_x0000_s1735" style="position:absolute;left:2984;top:12095;width:316;height:316" fillcolor="#f2f2f2 [3052]">
+              <v:stroke dashstyle="dash"/>
+            </v:rect>
+            <v:shape id="_x0000_s1740" type="#_x0000_t202" style="position:absolute;left:3586;top:13350;width:359;height:309" filled="f" stroked="f">
+              <v:textbox style="mso-next-textbox:#_x0000_s1740" inset="0,.5mm,0,.5mm">
+                <w:txbxContent>
+                  <w:p>
+                    <w:pPr>
+                      <w:jc w:val="center"/>
+                      <w:rPr>
+                        <w:rFonts w:ascii="Times New Roman" w:hAnsi="Times New Roman" w:cs="Times New Roman"/>
+                        <w:i/>
+                        <w:sz w:val="20"/>
+                      </w:rPr>
+                    </w:pPr>
+                    <w:r>
+                      <w:rPr>
+                        <w:rFonts w:ascii="Times New Roman" w:hAnsi="Times New Roman" w:cs="Times New Roman"/>
+                        <w:i/>
+                        <w:sz w:val="20"/>
+                      </w:rPr>
+                      <w:t>y</w:t>
+                    </w:r>
+                  </w:p>
+                </w:txbxContent>
+              </v:textbox>
+            </v:shape>
+            <v:group id="_x0000_s1744" style="position:absolute;left:6368;top:12095;width:916;height:196" coordorigin="7031,13811" coordsize="916,196">
+              <v:rect id="_x0000_s1742" style="position:absolute;left:7031;top:13811;width:916;height:196" o:regroupid="14" fillcolor="black" stroked="f">
+                <v:fill r:id="rId38" o:title="Light downward diagonal" type="pattern"/>
+              </v:rect>
+              <v:shape id="_x0000_s1743" type="#_x0000_t32" style="position:absolute;left:7031;top:14006;width:916;height:1;flip:x" o:connectortype="straight" o:regroupid="14" strokecolor="#8064a2 [3207]" strokeweight="1pt"/>
+            </v:group>
+            <v:group id="_x0000_s1748" style="position:absolute;left:6538;top:12290;width:576;height:665" coordorigin="5967,13167" coordsize="576,665">
+              <v:oval id="_x0000_s1745" style="position:absolute;left:5967;top:13256;width:576;height:576" strokeweight="1pt"/>
+              <v:rect id="_x0000_s1746" style="position:absolute;left:6082;top:13167;width:346;height:496" strokeweight="1pt"/>
+              <v:oval id="_x0000_s1747" style="position:absolute;left:6199;top:13488;width:113;height:113" fillcolor="black [3213]">
+                <o:lock v:ext="edit" aspectratio="t"/>
+              </v:oval>
+            </v:group>
+            <v:rect id="_x0000_s1749" style="position:absolute;left:6392;top:13680;width:316;height:316" strokeweight="1pt"/>
+            <v:shape id="_x0000_s1750" type="#_x0000_t32" style="position:absolute;left:6538;top:12667;width:12;height:1013" o:connectortype="straight" strokeweight="1pt"/>
+            <v:rect id="_x0000_s1751" style="position:absolute;left:6975;top:13683;width:316;height:316" strokeweight="1pt"/>
+            <v:shape id="_x0000_s1752" type="#_x0000_t32" style="position:absolute;left:7114;top:12667;width:19;height:1016" o:connectortype="straight" strokeweight="1pt"/>
+            <v:shape id="_x0000_s1753" type="#_x0000_t202" style="position:absolute;left:2614;top:12836;width:359;height:309" filled="f" stroked="f">
+              <v:textbox style="mso-next-textbox:#_x0000_s1753" inset="0,.5mm,0,.5mm">
+                <w:txbxContent>
+                  <w:p>
+                    <w:pPr>
+                      <w:jc w:val="center"/>
+                      <w:rPr>
+                        <w:rFonts w:ascii="Times New Roman" w:hAnsi="Times New Roman" w:cs="Times New Roman"/>
+                        <w:i/>
+                        <w:sz w:val="20"/>
+                      </w:rPr>
+                    </w:pPr>
+                    <w:r>
+                      <w:rPr>
+                        <w:rFonts w:ascii="Times New Roman" w:hAnsi="Times New Roman" w:cs="Times New Roman"/>
+                        <w:i/>
+                        <w:sz w:val="20"/>
+                      </w:rPr>
+                      <w:t>m</w:t>
+                    </w:r>
+                  </w:p>
+                </w:txbxContent>
+              </v:textbox>
+            </v:shape>
+            <v:shape id="_x0000_s1754" type="#_x0000_t202" style="position:absolute;left:6363;top:14128;width:359;height:309" filled="f" stroked="f">
+              <v:textbox style="mso-next-textbox:#_x0000_s1754" inset="0,.5mm,0,.5mm">
+                <w:txbxContent>
+                  <w:p>
+                    <w:pPr>
+                      <w:jc w:val="center"/>
+                      <w:rPr>
+                        <w:rFonts w:ascii="Times New Roman" w:hAnsi="Times New Roman" w:cs="Times New Roman"/>
+                        <w:i/>
+                        <w:sz w:val="20"/>
+                      </w:rPr>
+                    </w:pPr>
+                    <w:r>
+                      <w:rPr>
+                        <w:rFonts w:ascii="Times New Roman" w:hAnsi="Times New Roman" w:cs="Times New Roman"/>
+                        <w:i/>
+                        <w:sz w:val="20"/>
+                      </w:rPr>
+                      <w:t>m</w:t>
+                    </w:r>
+                    <w:r>
+                      <w:rPr>
+                        <w:rFonts w:ascii="Times New Roman" w:hAnsi="Times New Roman" w:cs="Times New Roman"/>
+                        <w:sz w:val="20"/>
+                        <w:vertAlign w:val="subscript"/>
+                      </w:rPr>
+                      <w:t>1</w:t>
+                    </w:r>
+                  </w:p>
+                </w:txbxContent>
+              </v:textbox>
+            </v:shape>
+            <v:shape id="_x0000_s1755" type="#_x0000_t202" style="position:absolute;left:6951;top:14128;width:359;height:309" filled="f" stroked="f">
+              <v:textbox style="mso-next-textbox:#_x0000_s1755" inset="0,.5mm,0,.5mm">
+                <w:txbxContent>
+                  <w:p>
+                    <w:pPr>
+                      <w:jc w:val="center"/>
+                      <w:rPr>
+                        <w:rFonts w:ascii="Times New Roman" w:hAnsi="Times New Roman" w:cs="Times New Roman"/>
+                        <w:i/>
+                        <w:sz w:val="20"/>
+                      </w:rPr>
+                    </w:pPr>
+                    <w:r>
+                      <w:rPr>
+                        <w:rFonts w:ascii="Times New Roman" w:hAnsi="Times New Roman" w:cs="Times New Roman"/>
+                        <w:i/>
+                        <w:sz w:val="20"/>
+                      </w:rPr>
+                      <w:t>m</w:t>
+                    </w:r>
+                    <w:r>
+                      <w:rPr>
+                        <w:rFonts w:ascii="Times New Roman" w:hAnsi="Times New Roman" w:cs="Times New Roman"/>
+                        <w:sz w:val="20"/>
+                        <w:vertAlign w:val="subscript"/>
+                      </w:rPr>
+                      <w:t>2</w:t>
+                    </w:r>
+                  </w:p>
+                </w:txbxContent>
+              </v:textbox>
+            </v:shape>
+            <v:shape id="_x0000_s1756" type="#_x0000_t202" style="position:absolute;left:6171;top:13030;width:359;height:309" filled="f" stroked="f">
+              <v:textbox style="mso-next-textbox:#_x0000_s1756" inset="0,.5mm,0,.5mm">
+                <w:txbxContent>
+                  <w:p>
+                    <w:pPr>
+                      <w:jc w:val="center"/>
+                      <w:rPr>
+                        <w:rFonts w:ascii="Times New Roman" w:hAnsi="Times New Roman" w:cs="Times New Roman"/>
+                        <w:i/>
+                        <w:sz w:val="20"/>
+                      </w:rPr>
+                    </w:pPr>
+                    <w:r>
+                      <w:rPr>
+                        <w:rFonts w:ascii="Times New Roman" w:hAnsi="Times New Roman" w:cs="Times New Roman"/>
+                        <w:i/>
+                        <w:sz w:val="20"/>
+                      </w:rPr>
+                      <w:t>l</w:t>
+                    </w:r>
+                  </w:p>
+                </w:txbxContent>
+              </v:textbox>
+            </v:shape>
+            <v:shape id="_x0000_s1757" type="#_x0000_t202" style="position:absolute;left:7119;top:13030;width:359;height:309" filled="f" stroked="f">
+              <v:textbox style="mso-next-textbox:#_x0000_s1757" inset="0,.5mm,0,.5mm">
+                <w:txbxContent>
+                  <w:p>
+                    <w:pPr>
+                      <w:jc w:val="center"/>
+                      <w:rPr>
+                        <w:rFonts w:ascii="Times New Roman" w:hAnsi="Times New Roman" w:cs="Times New Roman"/>
+                        <w:i/>
+                        <w:sz w:val="20"/>
+                      </w:rPr>
+                    </w:pPr>
+                    <w:r>
+                      <w:rPr>
+                        <w:rFonts w:ascii="Times New Roman" w:hAnsi="Times New Roman" w:cs="Times New Roman"/>
+                        <w:i/>
+                        <w:sz w:val="20"/>
+                      </w:rPr>
+                      <w:t>l</w:t>
+                    </w:r>
+                  </w:p>
+                </w:txbxContent>
+              </v:textbox>
+            </v:shape>
+            <v:shape id="_x0000_s1758" type="#_x0000_t202" style="position:absolute;left:7755;top:12064;width:359;height:309" filled="f" stroked="f">
+              <v:textbox style="mso-next-textbox:#_x0000_s1758" inset="0,.5mm,0,.5mm">
+                <w:txbxContent>
+                  <w:p>
+                    <w:pPr>
+                      <w:jc w:val="center"/>
+                      <w:rPr>
+                        <w:rFonts w:ascii="Times New Roman" w:hAnsi="Times New Roman" w:cs="Times New Roman"/>
+                        <w:i/>
+                        <w:sz w:val="20"/>
+                      </w:rPr>
+                    </w:pPr>
+                    <w:r>
+                      <w:rPr>
+                        <w:rFonts w:ascii="Times New Roman" w:hAnsi="Times New Roman" w:cs="Times New Roman"/>
+                        <w:i/>
+                        <w:sz w:val="20"/>
+                      </w:rPr>
+                      <w:t>l</w:t>
+                    </w:r>
+                  </w:p>
+                </w:txbxContent>
+              </v:textbox>
+            </v:shape>
+            <v:shape id="_x0000_s1759" type="#_x0000_t32" style="position:absolute;left:5501;top:12639;width:397;height:2;rotation:90" o:connectortype="straight" strokecolor="#00b050" strokeweight="1.25pt">
+              <v:stroke endarrow="block"/>
+            </v:shape>
+            <v:shape id="_x0000_s1760" type="#_x0000_t75" style="position:absolute;left:5617;top:12108;width:195;height:300">
+              <v:imagedata r:id="rId9" o:title=""/>
+            </v:shape>
+            <v:shape id="_x0000_s1761" type="#_x0000_t19" style="position:absolute;left:7622;top:12382;width:584;height:292" coordsize="43200,21837" adj="11795956,41151,21600" path="wr,,43200,43200,,21603,43199,21837nfewr,,43200,43200,,21603,43199,21837l21600,21600nsxe" strokeweight="1pt">
+              <v:path o:connectlocs="0,21603;43199,21837;21600,21600"/>
+            </v:shape>
+            <v:shape id="_x0000_s1762" type="#_x0000_t32" style="position:absolute;left:7246;top:12532;width:283;height:2;rotation:180" o:connectortype="straight" strokecolor="black [3213]">
+              <v:stroke endarrow="open"/>
+            </v:shape>
+            <v:group id="_x0000_s1763" style="position:absolute;left:8624;top:12083;width:916;height:196" coordorigin="7031,13811" coordsize="916,196">
+              <v:rect id="_x0000_s1764" style="position:absolute;left:7031;top:13811;width:916;height:196" fillcolor="black" stroked="f">
+                <v:fill r:id="rId38" o:title="Light downward diagonal" type="pattern"/>
+              </v:rect>
+              <v:shape id="_x0000_s1765" type="#_x0000_t32" style="position:absolute;left:7031;top:14006;width:916;height:1;flip:x" o:connectortype="straight" strokecolor="#8064a2 [3207]" strokeweight="1pt"/>
+            </v:group>
+            <v:group id="_x0000_s1766" style="position:absolute;left:8794;top:12278;width:576;height:665" coordorigin="5967,13167" coordsize="576,665">
+              <v:oval id="_x0000_s1767" style="position:absolute;left:5967;top:13256;width:576;height:576" strokeweight="1pt"/>
+              <v:rect id="_x0000_s1768" style="position:absolute;left:6082;top:13167;width:346;height:496" strokeweight="1pt"/>
+              <v:oval id="_x0000_s1769" style="position:absolute;left:6199;top:13488;width:113;height:113" fillcolor="black [3213]">
+                <o:lock v:ext="edit" aspectratio="t"/>
+              </v:oval>
+            </v:group>
+            <v:rect id="_x0000_s1770" style="position:absolute;left:8648;top:13140;width:316;height:316" strokeweight="1pt"/>
+            <v:shape id="_x0000_s1771" type="#_x0000_t32" style="position:absolute;left:8794;top:12655;width:12;height:485" o:connectortype="straight" strokeweight="1pt"/>
+            <v:rect id="_x0000_s1772" style="position:absolute;left:9231;top:14187;width:316;height:316" strokeweight="1pt"/>
+            <v:shape id="_x0000_s1773" type="#_x0000_t32" style="position:absolute;left:9370;top:12655;width:19;height:1532" o:connectortype="straight" strokeweight="1pt"/>
+            <v:shape id="_x0000_s1774" type="#_x0000_t32" style="position:absolute;left:8240;top:13826;width:1701;height:1" o:connectortype="straight">
+              <v:stroke dashstyle="dash"/>
+            </v:shape>
+            <v:shape id="_x0000_s1778" type="#_x0000_t32" style="position:absolute;left:9720;top:13826;width:7;height:519" o:connectortype="straight">
+              <v:stroke startarrow="open" endarrow="open"/>
+            </v:shape>
+            <v:shape id="_x0000_s1779" type="#_x0000_t32" style="position:absolute;left:8432;top:13298;width:1;height:528" o:connectortype="straight">
+              <v:stroke startarrow="open" endarrow="open"/>
+            </v:shape>
+            <v:shape id="_x0000_s1780" type="#_x0000_t202" style="position:absolute;left:8043;top:13408;width:359;height:309" filled="f" stroked="f">
+              <v:textbox style="mso-next-textbox:#_x0000_s1780" inset="0,.5mm,0,.5mm">
+                <w:txbxContent>
+                  <w:p>
+                    <w:pPr>
+                      <w:jc w:val="center"/>
+                      <w:rPr>
+                        <w:rFonts w:ascii="Times New Roman" w:hAnsi="Times New Roman" w:cs="Times New Roman"/>
+                        <w:i/>
+                        <w:sz w:val="20"/>
+                      </w:rPr>
+                    </w:pPr>
+                    <w:r>
+                      <w:rPr>
+                        <w:rFonts w:ascii="Times New Roman" w:hAnsi="Times New Roman" w:cs="Times New Roman"/>
+                        <w:i/>
+                        <w:sz w:val="20"/>
+                      </w:rPr>
+                      <w:t>y</w:t>
+                    </w:r>
+                  </w:p>
+                </w:txbxContent>
+              </v:textbox>
+            </v:shape>
+            <v:shape id="_x0000_s1781" type="#_x0000_t202" style="position:absolute;left:9792;top:13938;width:359;height:309" filled="f" stroked="f">
+              <v:textbox style="mso-next-textbox:#_x0000_s1781" inset="0,.5mm,0,.5mm">
+                <w:txbxContent>
+                  <w:p>
+                    <w:pPr>
+                      <w:jc w:val="center"/>
+                      <w:rPr>
+                        <w:rFonts w:ascii="Times New Roman" w:hAnsi="Times New Roman" w:cs="Times New Roman"/>
+                        <w:i/>
+                        <w:sz w:val="20"/>
+                      </w:rPr>
+                    </w:pPr>
+                    <w:r>
+                      <w:rPr>
+                        <w:rFonts w:ascii="Times New Roman" w:hAnsi="Times New Roman" w:cs="Times New Roman"/>
+                        <w:i/>
+                        <w:sz w:val="20"/>
+                      </w:rPr>
+                      <w:t>y</w:t>
+                    </w:r>
+                  </w:p>
+                </w:txbxContent>
+              </v:textbox>
+            </v:shape>
+            <v:group id="_x0000_s1794" style="position:absolute;left:5376;top:13166;width:1010;height:1104" coordorigin="3752,14559" coordsize="1010,1104">
+              <v:shape id="_x0000_s1783" type="#_x0000_t202" style="position:absolute;left:4403;top:14862;width:359;height:384" o:regroupid="15" filled="f" stroked="f">
+                <v:textbox style="mso-next-textbox:#_x0000_s1783" inset="0,.5mm,0,.5mm">
+                  <w:txbxContent>
+                    <w:p>
+                      <w:pPr>
+                        <w:jc w:val="center"/>
+                        <w:rPr>
+                          <w:rFonts w:ascii="Times New Roman" w:hAnsi="Times New Roman" w:cs="Times New Roman"/>
+                          <w:i/>
+                          <w:sz w:val="20"/>
+                        </w:rPr>
+                      </w:pPr>
+                      <w:r>
+                        <w:rPr>
+                          <w:rFonts w:ascii="Times New Roman" w:hAnsi="Times New Roman" w:cs="Times New Roman"/>
+                          <w:i/>
+                          <w:sz w:val="20"/>
+                        </w:rPr>
+                        <w:t>x</w:t>
+                      </w:r>
+                    </w:p>
+                  </w:txbxContent>
+                </v:textbox>
+              </v:shape>
+              <v:group id="_x0000_s1793" style="position:absolute;left:4009;top:14677;width:633;height:641" coordorigin="4009,14677" coordsize="633,641">
+                <v:group id="_x0000_s1785" style="position:absolute;left:4009;top:15148;width:170;height:170" coordorigin="3185,1872" coordsize="169,169" o:regroupid="16">
+                  <v:oval id="_x0000_s1786" style="position:absolute;left:3185;top:1872;width:169;height:169" strokeweight="1pt">
+                    <o:lock v:ext="edit" aspectratio="t"/>
+                  </v:oval>
+                  <v:oval id="_x0000_s1787" style="position:absolute;left:3237;top:1924;width:64;height:64" fillcolor="black [3213]" strokeweight="1pt">
+                    <o:lock v:ext="edit" aspectratio="t"/>
+                  </v:oval>
+                </v:group>
+                <v:shape id="_x0000_s1788" type="#_x0000_t32" style="position:absolute;left:4188;top:15232;width:454;height:2" o:connectortype="straight" o:regroupid="16" strokeweight="1pt">
+                  <v:stroke endarrow="block"/>
+                </v:shape>
+                <v:shape id="_x0000_s1789" type="#_x0000_t32" style="position:absolute;left:3867;top:14903;width:454;height:2;rotation:-90" o:connectortype="straight" o:regroupid="16" strokeweight="1pt">
+                  <v:stroke endarrow="block"/>
+                </v:shape>
+              </v:group>
+              <v:shape id="_x0000_s1790" type="#_x0000_t202" style="position:absolute;left:4124;top:14559;width:359;height:384" o:regroupid="15" filled="f" stroked="f">
+                <v:textbox style="mso-next-textbox:#_x0000_s1790" inset="0,.5mm,0,.5mm">
+                  <w:txbxContent>
+                    <w:p>
+                      <w:pPr>
+                        <w:jc w:val="center"/>
+                        <w:rPr>
+                          <w:rFonts w:ascii="Times New Roman" w:hAnsi="Times New Roman" w:cs="Times New Roman"/>
+                          <w:i/>
+                        </w:rPr>
+                      </w:pPr>
+                      <w:r>
+                        <w:rPr>
+                          <w:rFonts w:ascii="Times New Roman" w:hAnsi="Times New Roman" w:cs="Times New Roman"/>
+                          <w:i/>
+                          <w:sz w:val="20"/>
+                        </w:rPr>
+                        <w:t>y</w:t>
+                      </w:r>
+                    </w:p>
+                  </w:txbxContent>
+                </v:textbox>
+              </v:shape>
+              <v:shape id="_x0000_s1791" type="#_x0000_t202" style="position:absolute;left:3752;top:15279;width:359;height:384" o:regroupid="15" filled="f" stroked="f">
+                <v:textbox style="mso-next-textbox:#_x0000_s1791" inset="0,.5mm,0,.5mm">
+                  <w:txbxContent>
+                    <w:p>
+                      <w:pPr>
+                        <w:jc w:val="center"/>
+                        <w:rPr>
+                          <w:rFonts w:ascii="Times New Roman" w:hAnsi="Times New Roman" w:cs="Times New Roman"/>
+                          <w:i/>
+                        </w:rPr>
+                      </w:pPr>
+                      <w:r>
+                        <w:rPr>
+                          <w:rFonts w:ascii="Times New Roman" w:hAnsi="Times New Roman" w:cs="Times New Roman"/>
+                          <w:i/>
+                          <w:sz w:val="20"/>
+                        </w:rPr>
+                        <w:t>z</w:t>
+                      </w:r>
+                    </w:p>
+                  </w:txbxContent>
+                </v:textbox>
+              </v:shape>
+            </v:group>
+            <v:shape id="_x0000_s1792" type="#_x0000_t32" style="position:absolute;left:3504;top:13165;width:1;height:672" o:connectortype="straight">
+              <v:stroke startarrow="open" endarrow="open"/>
+            </v:shape>
+            <v:group id="_x0000_s1795" style="position:absolute;left:1656;top:13166;width:1010;height:1104" coordorigin="3752,14559" coordsize="1010,1104">
+              <v:shape id="_x0000_s1796" type="#_x0000_t202" style="position:absolute;left:4403;top:14862;width:359;height:384" filled="f" stroked="f">
+                <v:textbox style="mso-next-textbox:#_x0000_s1796" inset="0,.5mm,0,.5mm">
+                  <w:txbxContent>
+                    <w:p>
+                      <w:pPr>
+                        <w:jc w:val="center"/>
+                        <w:rPr>
+                          <w:rFonts w:ascii="Times New Roman" w:hAnsi="Times New Roman" w:cs="Times New Roman"/>
+                          <w:i/>
+                          <w:sz w:val="20"/>
+                        </w:rPr>
+                      </w:pPr>
+                      <w:r>
+                        <w:rPr>
+                          <w:rFonts w:ascii="Times New Roman" w:hAnsi="Times New Roman" w:cs="Times New Roman"/>
+                          <w:i/>
+                          <w:sz w:val="20"/>
+                        </w:rPr>
+                        <w:t>x</w:t>
+                      </w:r>
+                    </w:p>
+                  </w:txbxContent>
+                </v:textbox>
+              </v:shape>
+              <v:group id="_x0000_s1797" style="position:absolute;left:4009;top:14677;width:633;height:641" coordorigin="4009,14677" coordsize="633,641">
+                <v:group id="_x0000_s1798" style="position:absolute;left:4009;top:15148;width:170;height:170" coordorigin="3185,1872" coordsize="169,169">
+                  <v:oval id="_x0000_s1799" style="position:absolute;left:3185;top:1872;width:169;height:169" strokeweight="1pt">
+                    <o:lock v:ext="edit" aspectratio="t"/>
+                  </v:oval>
+                  <v:oval id="_x0000_s1800" style="position:absolute;left:3237;top:1924;width:64;height:64" fillcolor="black [3213]" strokeweight="1pt">
+                    <o:lock v:ext="edit" aspectratio="t"/>
+                  </v:oval>
+                </v:group>
+                <v:shape id="_x0000_s1801" type="#_x0000_t32" style="position:absolute;left:4188;top:15232;width:454;height:2" o:connectortype="straight" strokeweight="1pt">
+                  <v:stroke endarrow="block"/>
+                </v:shape>
+                <v:shape id="_x0000_s1802" type="#_x0000_t32" style="position:absolute;left:3867;top:14903;width:454;height:2;rotation:-90" o:connectortype="straight" strokeweight="1pt">
+                  <v:stroke endarrow="block"/>
+                </v:shape>
+              </v:group>
+              <v:shape id="_x0000_s1803" type="#_x0000_t202" style="position:absolute;left:4124;top:14559;width:359;height:384" filled="f" stroked="f">
+                <v:textbox style="mso-next-textbox:#_x0000_s1803" inset="0,.5mm,0,.5mm">
+                  <w:txbxContent>
+                    <w:p>
+                      <w:pPr>
+                        <w:jc w:val="center"/>
+                        <w:rPr>
+                          <w:rFonts w:ascii="Times New Roman" w:hAnsi="Times New Roman" w:cs="Times New Roman"/>
+                          <w:i/>
+                        </w:rPr>
+                      </w:pPr>
+                      <w:r>
+                        <w:rPr>
+                          <w:rFonts w:ascii="Times New Roman" w:hAnsi="Times New Roman" w:cs="Times New Roman"/>
+                          <w:i/>
+                          <w:sz w:val="20"/>
+                        </w:rPr>
+                        <w:t>y</w:t>
+                      </w:r>
+                    </w:p>
+                  </w:txbxContent>
+                </v:textbox>
+              </v:shape>
+              <v:shape id="_x0000_s1804" type="#_x0000_t202" style="position:absolute;left:3752;top:15279;width:359;height:384" filled="f" stroked="f">
+                <v:textbox style="mso-next-textbox:#_x0000_s1804" inset="0,.5mm,0,.5mm">
+                  <w:txbxContent>
+                    <w:p>
+                      <w:pPr>
+                        <w:jc w:val="center"/>
+                        <w:rPr>
+                          <w:rFonts w:ascii="Times New Roman" w:hAnsi="Times New Roman" w:cs="Times New Roman"/>
+                          <w:i/>
+                        </w:rPr>
+                      </w:pPr>
+                      <w:r>
+                        <w:rPr>
+                          <w:rFonts w:ascii="Times New Roman" w:hAnsi="Times New Roman" w:cs="Times New Roman"/>
+                          <w:i/>
+                          <w:sz w:val="20"/>
+                        </w:rPr>
+                        <w:t>z</w:t>
+                      </w:r>
+                    </w:p>
+                  </w:txbxContent>
+                </v:textbox>
+              </v:shape>
+            </v:group>
+            <w10:wrap type="none"/>
+            <w10:anchorlock/>
+          </v:group>
+          <o:OLEObject Type="Embed" ProgID="Equation.3" ShapeID="_x0000_s1719" DrawAspect="Content" ObjectID="_1665583835" r:id="rId39"/>
+          <o:OLEObject Type="Embed" ProgID="Equation.3" ShapeID="_x0000_s1760" DrawAspect="Content" ObjectID="_1665583834" r:id="rId40"/>
+        </w:pict>
+      </w:r>
+    </w:p>
+    <w:p/>
+    <w:p/>
+    <w:p/>
+    <w:p/>
+    <w:p/>
     <w:sectPr>
-      <w:headerReference w:type="default" r:id="rId38"/>
-      <w:footerReference w:type="default" r:id="rId39"/>
+      <w:headerReference w:type="default" r:id="rId41"/>
+      <w:footerReference w:type="default" r:id="rId42"/>
       <w:type w:val="continuous"/>
       <w:pgSz w:w="11907" w:h="16839" w:code="9"/>
       <w:pgMar w:top="1134" w:right="1134" w:bottom="1134" w:left="1134" w:header="720" w:footer="720" w:gutter="0"/>
@@ -4856,7 +5549,7 @@
         <w:rPr>
           <w:noProof/>
         </w:rPr>
-        <w:t>4</w:t>
+        <w:t>5</w:t>
       </w:r>
     </w:fldSimple>
   </w:p>

</xml_diff>

<commit_message>
fin 0000, after shapshot
</commit_message>
<xml_diff>
--- a/src/figs/docx/0000.docx
+++ b/src/figs/docx/0000.docx
@@ -1359,7 +1359,7 @@
             <w:noProof/>
             <w:webHidden/>
           </w:rPr>
-          <w:t>11</w:t>
+          <w:t>9</w:t>
         </w:r>
         <w:r>
           <w:rPr>
@@ -1429,7 +1429,7 @@
             <w:noProof/>
             <w:webHidden/>
           </w:rPr>
-          <w:t>11</w:t>
+          <w:t>9</w:t>
         </w:r>
         <w:r>
           <w:rPr>
@@ -2061,7 +2061,7 @@
             <w10:wrap type="none"/>
             <w10:anchorlock/>
           </v:group>
-          <o:OLEObject Type="Embed" ProgID="Equation.3" ShapeID="_x0000_s1099" DrawAspect="Content" ObjectID="_1666447318" r:id="rId10"/>
+          <o:OLEObject Type="Embed" ProgID="Equation.3" ShapeID="_x0000_s1099" DrawAspect="Content" ObjectID="_1666447927" r:id="rId10"/>
         </w:pict>
       </w:r>
     </w:p>
@@ -2071,10 +2071,10 @@
           <w:position w:val="-10"/>
         </w:rPr>
         <w:object w:dxaOrig="200" w:dyaOrig="300">
-          <v:shape id="_x0000_i1026" type="#_x0000_t75" style="width:9.5pt;height:14.95pt" o:ole="">
+          <v:shape id="_x0000_i1026" type="#_x0000_t75" style="width:9.2pt;height:15pt" o:ole="">
             <v:imagedata r:id="rId11" o:title=""/>
           </v:shape>
-          <o:OLEObject Type="Embed" ProgID="Equation.3" ShapeID="_x0000_i1026" DrawAspect="Content" ObjectID="_1666447300" r:id="rId12"/>
+          <o:OLEObject Type="Embed" ProgID="Equation.3" ShapeID="_x0000_i1026" DrawAspect="Content" ObjectID="_1666447909" r:id="rId12"/>
         </w:object>
       </w:r>
     </w:p>
@@ -2753,7 +2753,7 @@
             <w10:wrap type="none"/>
             <w10:anchorlock/>
           </v:group>
-          <o:OLEObject Type="Embed" ProgID="Equation.3" ShapeID="_x0000_s1154" DrawAspect="Content" ObjectID="_1666447319" r:id="rId13"/>
+          <o:OLEObject Type="Embed" ProgID="Equation.3" ShapeID="_x0000_s1154" DrawAspect="Content" ObjectID="_1666447928" r:id="rId13"/>
         </w:pict>
       </w:r>
     </w:p>
@@ -3759,7 +3759,7 @@
             <w10:wrap type="none"/>
             <w10:anchorlock/>
           </v:group>
-          <o:OLEObject Type="Embed" ProgID="Equation.3" ShapeID="_x0000_s1333" DrawAspect="Content" ObjectID="_1666447320" r:id="rId15"/>
+          <o:OLEObject Type="Embed" ProgID="Equation.3" ShapeID="_x0000_s1333" DrawAspect="Content" ObjectID="_1666447929" r:id="rId15"/>
         </w:pict>
       </w:r>
     </w:p>
@@ -3769,10 +3769,10 @@
           <w:position w:val="-6"/>
         </w:rPr>
         <w:object w:dxaOrig="180" w:dyaOrig="260">
-          <v:shape id="_x0000_i1027" type="#_x0000_t75" style="width:9.5pt;height:12.9pt" o:ole="">
+          <v:shape id="_x0000_i1027" type="#_x0000_t75" style="width:9.2pt;height:12.65pt" o:ole="">
             <v:imagedata r:id="rId16" o:title=""/>
           </v:shape>
-          <o:OLEObject Type="Embed" ProgID="Equation.3" ShapeID="_x0000_i1027" DrawAspect="Content" ObjectID="_1666447301" r:id="rId17"/>
+          <o:OLEObject Type="Embed" ProgID="Equation.3" ShapeID="_x0000_i1027" DrawAspect="Content" ObjectID="_1666447910" r:id="rId17"/>
         </w:object>
       </w:r>
       <w:r>
@@ -3783,10 +3783,10 @@
           <w:position w:val="-10"/>
         </w:rPr>
         <w:object w:dxaOrig="1060" w:dyaOrig="300">
-          <v:shape id="_x0000_i1028" type="#_x0000_t75" style="width:53pt;height:14.95pt" o:ole="">
+          <v:shape id="_x0000_i1028" type="#_x0000_t75" style="width:53pt;height:15pt" o:ole="">
             <v:imagedata r:id="rId18" o:title=""/>
           </v:shape>
-          <o:OLEObject Type="Embed" ProgID="Equation.3" ShapeID="_x0000_i1028" DrawAspect="Content" ObjectID="_1666447302" r:id="rId19"/>
+          <o:OLEObject Type="Embed" ProgID="Equation.3" ShapeID="_x0000_i1028" DrawAspect="Content" ObjectID="_1666447911" r:id="rId19"/>
         </w:object>
       </w:r>
       <w:r>
@@ -3797,10 +3797,10 @@
           <w:position w:val="-10"/>
         </w:rPr>
         <w:object w:dxaOrig="3260" w:dyaOrig="300">
-          <v:shape id="_x0000_i1029" type="#_x0000_t75" style="width:161pt;height:14.95pt" o:ole="">
+          <v:shape id="_x0000_i1029" type="#_x0000_t75" style="width:161.3pt;height:15pt" o:ole="">
             <v:imagedata r:id="rId20" o:title=""/>
           </v:shape>
-          <o:OLEObject Type="Embed" ProgID="Equation.3" ShapeID="_x0000_i1029" DrawAspect="Content" ObjectID="_1666447303" r:id="rId21"/>
+          <o:OLEObject Type="Embed" ProgID="Equation.3" ShapeID="_x0000_i1029" DrawAspect="Content" ObjectID="_1666447912" r:id="rId21"/>
         </w:object>
       </w:r>
       <w:r>
@@ -3814,10 +3814,10 @@
           <w:position w:val="-10"/>
         </w:rPr>
         <w:object w:dxaOrig="3260" w:dyaOrig="300">
-          <v:shape id="_x0000_i1030" type="#_x0000_t75" style="width:161pt;height:14.95pt" o:ole="">
+          <v:shape id="_x0000_i1030" type="#_x0000_t75" style="width:161.3pt;height:15pt" o:ole="">
             <v:imagedata r:id="rId22" o:title=""/>
           </v:shape>
-          <o:OLEObject Type="Embed" ProgID="Equation.3" ShapeID="_x0000_i1030" DrawAspect="Content" ObjectID="_1666447304" r:id="rId23"/>
+          <o:OLEObject Type="Embed" ProgID="Equation.3" ShapeID="_x0000_i1030" DrawAspect="Content" ObjectID="_1666447913" r:id="rId23"/>
         </w:object>
       </w:r>
       <w:r>
@@ -3831,10 +3831,10 @@
           <w:position w:val="-10"/>
         </w:rPr>
         <w:object w:dxaOrig="3280" w:dyaOrig="300">
-          <v:shape id="_x0000_i1031" type="#_x0000_t75" style="width:163pt;height:14.95pt" o:ole="">
+          <v:shape id="_x0000_i1031" type="#_x0000_t75" style="width:163pt;height:15pt" o:ole="">
             <v:imagedata r:id="rId24" o:title=""/>
           </v:shape>
-          <o:OLEObject Type="Embed" ProgID="Equation.3" ShapeID="_x0000_i1031" DrawAspect="Content" ObjectID="_1666447305" r:id="rId25"/>
+          <o:OLEObject Type="Embed" ProgID="Equation.3" ShapeID="_x0000_i1031" DrawAspect="Content" ObjectID="_1666447914" r:id="rId25"/>
         </w:object>
       </w:r>
       <w:r>
@@ -3845,10 +3845,10 @@
           <w:position w:val="-12"/>
         </w:rPr>
         <w:object w:dxaOrig="660" w:dyaOrig="340">
-          <v:shape id="_x0000_i1032" type="#_x0000_t75" style="width:31.9pt;height:17.65pt" o:ole="">
+          <v:shape id="_x0000_i1032" type="#_x0000_t75" style="width:31.7pt;height:17.85pt" o:ole="">
             <v:imagedata r:id="rId26" o:title=""/>
           </v:shape>
-          <o:OLEObject Type="Embed" ProgID="Equation.3" ShapeID="_x0000_i1032" DrawAspect="Content" ObjectID="_1666447306" r:id="rId27"/>
+          <o:OLEObject Type="Embed" ProgID="Equation.3" ShapeID="_x0000_i1032" DrawAspect="Content" ObjectID="_1666447915" r:id="rId27"/>
         </w:object>
       </w:r>
       <w:r>
@@ -3859,10 +3859,10 @@
           <w:position w:val="-10"/>
         </w:rPr>
         <w:object w:dxaOrig="3720" w:dyaOrig="300">
-          <v:shape id="_x0000_i1033" type="#_x0000_t75" style="width:186.1pt;height:14.95pt" o:ole="">
+          <v:shape id="_x0000_i1033" type="#_x0000_t75" style="width:186.05pt;height:15pt" o:ole="">
             <v:imagedata r:id="rId28" o:title=""/>
           </v:shape>
-          <o:OLEObject Type="Embed" ProgID="Equation.3" ShapeID="_x0000_i1033" DrawAspect="Content" ObjectID="_1666447307" r:id="rId29"/>
+          <o:OLEObject Type="Embed" ProgID="Equation.3" ShapeID="_x0000_i1033" DrawAspect="Content" ObjectID="_1666447916" r:id="rId29"/>
         </w:object>
       </w:r>
       <w:r>
@@ -3876,10 +3876,10 @@
           <w:position w:val="-10"/>
         </w:rPr>
         <w:object w:dxaOrig="3140" w:dyaOrig="300">
-          <v:shape id="_x0000_i1034" type="#_x0000_t75" style="width:156.9pt;height:14.95pt" o:ole="">
+          <v:shape id="_x0000_i1034" type="#_x0000_t75" style="width:156.65pt;height:15pt" o:ole="">
             <v:imagedata r:id="rId30" o:title=""/>
           </v:shape>
-          <o:OLEObject Type="Embed" ProgID="Equation.3" ShapeID="_x0000_i1034" DrawAspect="Content" ObjectID="_1666447308" r:id="rId31"/>
+          <o:OLEObject Type="Embed" ProgID="Equation.3" ShapeID="_x0000_i1034" DrawAspect="Content" ObjectID="_1666447917" r:id="rId31"/>
         </w:object>
       </w:r>
       <w:r>
@@ -3893,10 +3893,10 @@
           <w:position w:val="-10"/>
         </w:rPr>
         <w:object w:dxaOrig="3220" w:dyaOrig="300">
-          <v:shape id="_x0000_i1035" type="#_x0000_t75" style="width:161pt;height:14.95pt" o:ole="">
+          <v:shape id="_x0000_i1035" type="#_x0000_t75" style="width:161.3pt;height:15pt" o:ole="">
             <v:imagedata r:id="rId32" o:title=""/>
           </v:shape>
-          <o:OLEObject Type="Embed" ProgID="Equation.3" ShapeID="_x0000_i1035" DrawAspect="Content" ObjectID="_1666447309" r:id="rId33"/>
+          <o:OLEObject Type="Embed" ProgID="Equation.3" ShapeID="_x0000_i1035" DrawAspect="Content" ObjectID="_1666447918" r:id="rId33"/>
         </w:object>
       </w:r>
       <w:r>
@@ -3910,10 +3910,10 @@
           <w:position w:val="-10"/>
         </w:rPr>
         <w:object w:dxaOrig="3120" w:dyaOrig="300">
-          <v:shape id="_x0000_i1036" type="#_x0000_t75" style="width:156.9pt;height:14.95pt" o:ole="">
+          <v:shape id="_x0000_i1036" type="#_x0000_t75" style="width:156.65pt;height:15pt" o:ole="">
             <v:imagedata r:id="rId34" o:title=""/>
           </v:shape>
-          <o:OLEObject Type="Embed" ProgID="Equation.3" ShapeID="_x0000_i1036" DrawAspect="Content" ObjectID="_1666447310" r:id="rId35"/>
+          <o:OLEObject Type="Embed" ProgID="Equation.3" ShapeID="_x0000_i1036" DrawAspect="Content" ObjectID="_1666447919" r:id="rId35"/>
         </w:object>
       </w:r>
       <w:r>
@@ -3924,10 +3924,10 @@
           <w:position w:val="-10"/>
         </w:rPr>
         <w:object w:dxaOrig="3260" w:dyaOrig="340">
-          <v:shape id="_x0000_i1037" type="#_x0000_t75" style="width:161pt;height:17.65pt" o:ole="">
+          <v:shape id="_x0000_i1037" type="#_x0000_t75" style="width:161.3pt;height:17.85pt" o:ole="">
             <v:imagedata r:id="rId36" o:title=""/>
           </v:shape>
-          <o:OLEObject Type="Embed" ProgID="Equation.3" ShapeID="_x0000_i1037" DrawAspect="Content" ObjectID="_1666447311" r:id="rId37"/>
+          <o:OLEObject Type="Embed" ProgID="Equation.3" ShapeID="_x0000_i1037" DrawAspect="Content" ObjectID="_1666447920" r:id="rId37"/>
         </w:object>
       </w:r>
       <w:r>
@@ -7612,12 +7612,12 @@
             <w10:wrap type="none"/>
             <w10:anchorlock/>
           </v:group>
-          <o:OLEObject Type="Embed" ProgID="Equation.3" ShapeID="_x0000_s1874" DrawAspect="Content" ObjectID="_1666447321" r:id="rId39"/>
-          <o:OLEObject Type="Embed" ProgID="Equation.3" ShapeID="_x0000_s1900" DrawAspect="Content" ObjectID="_1666447322" r:id="rId40"/>
-          <o:OLEObject Type="Embed" ProgID="Equation.3" ShapeID="_x0000_s1947" DrawAspect="Content" ObjectID="_1666447323" r:id="rId41"/>
-          <o:OLEObject Type="Embed" ProgID="Equation.3" ShapeID="_x0000_s1985" DrawAspect="Content" ObjectID="_1666447324" r:id="rId42"/>
-          <o:OLEObject Type="Embed" ProgID="Equation.3" ShapeID="_x0000_s20542" DrawAspect="Content" ObjectID="_1666447325" r:id="rId43"/>
-          <o:OLEObject Type="Embed" ProgID="Equation.3" ShapeID="_x0000_s20583" DrawAspect="Content" ObjectID="_1666447326" r:id="rId44"/>
+          <o:OLEObject Type="Embed" ProgID="Equation.3" ShapeID="_x0000_s1874" DrawAspect="Content" ObjectID="_1666447930" r:id="rId39"/>
+          <o:OLEObject Type="Embed" ProgID="Equation.3" ShapeID="_x0000_s1900" DrawAspect="Content" ObjectID="_1666447931" r:id="rId40"/>
+          <o:OLEObject Type="Embed" ProgID="Equation.3" ShapeID="_x0000_s1947" DrawAspect="Content" ObjectID="_1666447932" r:id="rId41"/>
+          <o:OLEObject Type="Embed" ProgID="Equation.3" ShapeID="_x0000_s1985" DrawAspect="Content" ObjectID="_1666447933" r:id="rId42"/>
+          <o:OLEObject Type="Embed" ProgID="Equation.3" ShapeID="_x0000_s20542" DrawAspect="Content" ObjectID="_1666447934" r:id="rId43"/>
+          <o:OLEObject Type="Embed" ProgID="Equation.3" ShapeID="_x0000_s20583" DrawAspect="Content" ObjectID="_1666447935" r:id="rId44"/>
         </w:pict>
       </w:r>
     </w:p>
@@ -9006,7 +9006,7 @@
             <w10:wrap type="none"/>
             <w10:anchorlock/>
           </v:group>
-          <o:OLEObject Type="Embed" ProgID="Equation.3" ShapeID="_x0000_s20754" DrawAspect="Content" ObjectID="_1666447327" r:id="rId46"/>
+          <o:OLEObject Type="Embed" ProgID="Equation.3" ShapeID="_x0000_s20754" DrawAspect="Content" ObjectID="_1666447936" r:id="rId46"/>
         </w:pict>
       </w:r>
     </w:p>
@@ -9024,10 +9024,10 @@
           <w:position w:val="-12"/>
         </w:rPr>
         <w:object w:dxaOrig="1180" w:dyaOrig="360">
-          <v:shape id="_x0000_i1038" type="#_x0000_t75" style="width:59.1pt;height:17.65pt" o:ole="">
+          <v:shape id="_x0000_i1038" type="#_x0000_t75" style="width:59.35pt;height:17.85pt" o:ole="">
             <v:imagedata r:id="rId47" o:title=""/>
           </v:shape>
-          <o:OLEObject Type="Embed" ProgID="Equation.3" ShapeID="_x0000_i1038" DrawAspect="Content" ObjectID="_1666447312" r:id="rId48"/>
+          <o:OLEObject Type="Embed" ProgID="Equation.3" ShapeID="_x0000_i1038" DrawAspect="Content" ObjectID="_1666447921" r:id="rId48"/>
         </w:object>
       </w:r>
     </w:p>
@@ -9552,7 +9552,7 @@
             <w10:wrap type="none"/>
             <w10:anchorlock/>
           </v:group>
-          <o:OLEObject Type="Embed" ProgID="Equation.3" ShapeID="_x0000_s20823" DrawAspect="Content" ObjectID="_1666447328" r:id="rId50"/>
+          <o:OLEObject Type="Embed" ProgID="Equation.3" ShapeID="_x0000_s20823" DrawAspect="Content" ObjectID="_1666447937" r:id="rId50"/>
         </w:pict>
       </w:r>
     </w:p>
@@ -9567,10 +9567,10 @@
           <w:position w:val="-26"/>
         </w:rPr>
         <w:object w:dxaOrig="960" w:dyaOrig="639">
-          <v:shape id="_x0000_i1039" type="#_x0000_t75" style="width:47.55pt;height:31.9pt" o:ole="">
+          <v:shape id="_x0000_i1039" type="#_x0000_t75" style="width:47.8pt;height:31.7pt" o:ole="">
             <v:imagedata r:id="rId51" o:title=""/>
           </v:shape>
-          <o:OLEObject Type="Embed" ProgID="Equation.3" ShapeID="_x0000_i1039" DrawAspect="Content" ObjectID="_1666447313" r:id="rId52"/>
+          <o:OLEObject Type="Embed" ProgID="Equation.3" ShapeID="_x0000_i1039" DrawAspect="Content" ObjectID="_1666447922" r:id="rId52"/>
         </w:object>
       </w:r>
     </w:p>
@@ -10061,16 +10061,16 @@
             <w10:wrap type="none"/>
             <w10:anchorlock/>
           </v:group>
-          <o:OLEObject Type="Embed" ProgID="Equation.3" ShapeID="_x0000_s20880" DrawAspect="Content" ObjectID="_1666447329" r:id="rId62"/>
-          <o:OLEObject Type="Embed" ProgID="Equation.3" ShapeID="_x0000_s20879" DrawAspect="Content" ObjectID="_1666447330" r:id="rId63"/>
-          <o:OLEObject Type="Embed" ProgID="Equation.3" ShapeID="_x0000_s20878" DrawAspect="Content" ObjectID="_1666447331" r:id="rId64"/>
-          <o:OLEObject Type="Embed" ProgID="Equation.3" ShapeID="_x0000_s20888" DrawAspect="Content" ObjectID="_1666447332" r:id="rId65"/>
-          <o:OLEObject Type="Embed" ProgID="Equation.3" ShapeID="_x0000_s20900" DrawAspect="Content" ObjectID="_1666447333" r:id="rId66"/>
-          <o:OLEObject Type="Embed" ProgID="Equation.3" ShapeID="_x0000_s20908" DrawAspect="Content" ObjectID="_1666447334" r:id="rId67"/>
-          <o:OLEObject Type="Embed" ProgID="Equation.3" ShapeID="_x0000_s20914" DrawAspect="Content" ObjectID="_1666447335" r:id="rId68"/>
-          <o:OLEObject Type="Embed" ProgID="Equation.3" ShapeID="_x0000_s20926" DrawAspect="Content" ObjectID="_1666447336" r:id="rId69"/>
-          <o:OLEObject Type="Embed" ProgID="Equation.3" ShapeID="_x0000_s20927" DrawAspect="Content" ObjectID="_1666447337" r:id="rId70"/>
-          <o:OLEObject Type="Embed" ProgID="Equation.3" ShapeID="_x0000_s20938" DrawAspect="Content" ObjectID="_1666447338" r:id="rId71"/>
+          <o:OLEObject Type="Embed" ProgID="Equation.3" ShapeID="_x0000_s20880" DrawAspect="Content" ObjectID="_1666447938" r:id="rId62"/>
+          <o:OLEObject Type="Embed" ProgID="Equation.3" ShapeID="_x0000_s20879" DrawAspect="Content" ObjectID="_1666447939" r:id="rId63"/>
+          <o:OLEObject Type="Embed" ProgID="Equation.3" ShapeID="_x0000_s20878" DrawAspect="Content" ObjectID="_1666447940" r:id="rId64"/>
+          <o:OLEObject Type="Embed" ProgID="Equation.3" ShapeID="_x0000_s20888" DrawAspect="Content" ObjectID="_1666447941" r:id="rId65"/>
+          <o:OLEObject Type="Embed" ProgID="Equation.3" ShapeID="_x0000_s20900" DrawAspect="Content" ObjectID="_1666447942" r:id="rId66"/>
+          <o:OLEObject Type="Embed" ProgID="Equation.3" ShapeID="_x0000_s20908" DrawAspect="Content" ObjectID="_1666447943" r:id="rId67"/>
+          <o:OLEObject Type="Embed" ProgID="Equation.3" ShapeID="_x0000_s20914" DrawAspect="Content" ObjectID="_1666447944" r:id="rId68"/>
+          <o:OLEObject Type="Embed" ProgID="Equation.3" ShapeID="_x0000_s20926" DrawAspect="Content" ObjectID="_1666447945" r:id="rId69"/>
+          <o:OLEObject Type="Embed" ProgID="Equation.3" ShapeID="_x0000_s20927" DrawAspect="Content" ObjectID="_1666447946" r:id="rId70"/>
+          <o:OLEObject Type="Embed" ProgID="Equation.3" ShapeID="_x0000_s20938" DrawAspect="Content" ObjectID="_1666447947" r:id="rId71"/>
         </w:pict>
       </w:r>
     </w:p>
@@ -10080,10 +10080,10 @@
           <w:position w:val="-4"/>
         </w:rPr>
         <w:object w:dxaOrig="820" w:dyaOrig="300">
-          <v:shape id="_x0000_i1040" type="#_x0000_t75" style="width:40.75pt;height:14.95pt" o:ole="">
+          <v:shape id="_x0000_i1040" type="#_x0000_t75" style="width:40.9pt;height:15pt" o:ole="">
             <v:imagedata r:id="rId72" o:title=""/>
           </v:shape>
-          <o:OLEObject Type="Embed" ProgID="Equation.3" ShapeID="_x0000_i1040" DrawAspect="Content" ObjectID="_1666447314" r:id="rId73"/>
+          <o:OLEObject Type="Embed" ProgID="Equation.3" ShapeID="_x0000_i1040" DrawAspect="Content" ObjectID="_1666447923" r:id="rId73"/>
         </w:object>
       </w:r>
       <w:r>
@@ -10091,10 +10091,10 @@
           <w:position w:val="-12"/>
         </w:rPr>
         <w:object w:dxaOrig="1579" w:dyaOrig="380">
-          <v:shape id="_x0000_i1041" type="#_x0000_t75" style="width:78.8pt;height:19pt" o:ole="">
+          <v:shape id="_x0000_i1041" type="#_x0000_t75" style="width:78.9pt;height:19pt" o:ole="">
             <v:imagedata r:id="rId74" o:title=""/>
           </v:shape>
-          <o:OLEObject Type="Embed" ProgID="Equation.3" ShapeID="_x0000_i1041" DrawAspect="Content" ObjectID="_1666447315" r:id="rId75"/>
+          <o:OLEObject Type="Embed" ProgID="Equation.3" ShapeID="_x0000_i1041" DrawAspect="Content" ObjectID="_1666447924" r:id="rId75"/>
         </w:object>
       </w:r>
       <w:r>
@@ -10102,10 +10102,10 @@
           <w:position w:val="-12"/>
         </w:rPr>
         <w:object w:dxaOrig="940" w:dyaOrig="380">
-          <v:shape id="_x0000_i1042" type="#_x0000_t75" style="width:46.85pt;height:19pt" o:ole="">
+          <v:shape id="_x0000_i1042" type="#_x0000_t75" style="width:46.65pt;height:19pt" o:ole="">
             <v:imagedata r:id="rId76" o:title=""/>
           </v:shape>
-          <o:OLEObject Type="Embed" ProgID="Equation.3" ShapeID="_x0000_i1042" DrawAspect="Content" ObjectID="_1666447316" r:id="rId77"/>
+          <o:OLEObject Type="Embed" ProgID="Equation.3" ShapeID="_x0000_i1042" DrawAspect="Content" ObjectID="_1666447925" r:id="rId77"/>
         </w:object>
       </w:r>
       <w:r>
@@ -10113,10 +10113,10 @@
           <w:position w:val="-12"/>
         </w:rPr>
         <w:object w:dxaOrig="1780" w:dyaOrig="380">
-          <v:shape id="_x0000_i1043" type="#_x0000_t75" style="width:89pt;height:19pt" o:ole="">
+          <v:shape id="_x0000_i1043" type="#_x0000_t75" style="width:89.3pt;height:19pt" o:ole="">
             <v:imagedata r:id="rId78" o:title=""/>
           </v:shape>
-          <o:OLEObject Type="Embed" ProgID="Equation.3" ShapeID="_x0000_i1043" DrawAspect="Content" ObjectID="_1666447317" r:id="rId79"/>
+          <o:OLEObject Type="Embed" ProgID="Equation.3" ShapeID="_x0000_i1043" DrawAspect="Content" ObjectID="_1666447926" r:id="rId79"/>
         </w:object>
       </w:r>
     </w:p>
@@ -11085,7 +11085,7 @@
             <w10:wrap type="none"/>
             <w10:anchorlock/>
           </v:group>
-          <o:OLEObject Type="Embed" ProgID="Equation.3" ShapeID="_x0000_s21036" DrawAspect="Content" ObjectID="_1666447339" r:id="rId80"/>
+          <o:OLEObject Type="Embed" ProgID="Equation.3" ShapeID="_x0000_s21036" DrawAspect="Content" ObjectID="_1666447948" r:id="rId80"/>
         </w:pict>
       </w:r>
     </w:p>
@@ -14187,9 +14187,9 @@
             <w10:wrap type="none"/>
             <w10:anchorlock/>
           </v:group>
-          <o:OLEObject Type="Embed" ProgID="Equation.3" ShapeID="_x0000_s36021" DrawAspect="Content" ObjectID="_1666447340" r:id="rId86"/>
-          <o:OLEObject Type="Embed" ProgID="Equation.3" ShapeID="_x0000_s36022" DrawAspect="Content" ObjectID="_1666447341" r:id="rId87"/>
-          <o:OLEObject Type="Embed" ProgID="Equation.3" ShapeID="_x0000_s36023" DrawAspect="Content" ObjectID="_1666447342" r:id="rId88"/>
+          <o:OLEObject Type="Embed" ProgID="Equation.3" ShapeID="_x0000_s36021" DrawAspect="Content" ObjectID="_1666447949" r:id="rId86"/>
+          <o:OLEObject Type="Embed" ProgID="Equation.3" ShapeID="_x0000_s36022" DrawAspect="Content" ObjectID="_1666447950" r:id="rId87"/>
+          <o:OLEObject Type="Embed" ProgID="Equation.3" ShapeID="_x0000_s36023" DrawAspect="Content" ObjectID="_1666447951" r:id="rId88"/>
         </w:pict>
       </w:r>
     </w:p>
@@ -15820,7 +15820,7 @@
             <w10:wrap type="none"/>
             <w10:anchorlock/>
           </v:group>
-          <o:OLEObject Type="Embed" ProgID="Equation.3" ShapeID="_x0000_s36122" DrawAspect="Content" ObjectID="_1666447343" r:id="rId89"/>
+          <o:OLEObject Type="Embed" ProgID="Equation.3" ShapeID="_x0000_s36122" DrawAspect="Content" ObjectID="_1666447952" r:id="rId89"/>
         </w:pict>
       </w:r>
     </w:p>
@@ -16635,7 +16635,7 @@
             <w10:wrap type="none"/>
             <w10:anchorlock/>
           </v:group>
-          <o:OLEObject Type="Embed" ProgID="Equation.3" ShapeID="_x0000_s36193" DrawAspect="Content" ObjectID="_1666447344" r:id="rId90"/>
+          <o:OLEObject Type="Embed" ProgID="Equation.3" ShapeID="_x0000_s36193" DrawAspect="Content" ObjectID="_1666447953" r:id="rId90"/>
         </w:pict>
       </w:r>
     </w:p>
@@ -17511,7 +17511,7 @@
             <w10:wrap type="none"/>
             <w10:anchorlock/>
           </v:group>
-          <o:OLEObject Type="Embed" ProgID="Equation.3" ShapeID="_x0000_s36245" DrawAspect="Content" ObjectID="_1666447345" r:id="rId91"/>
+          <o:OLEObject Type="Embed" ProgID="Equation.3" ShapeID="_x0000_s36245" DrawAspect="Content" ObjectID="_1666447954" r:id="rId91"/>
         </w:pict>
       </w:r>
     </w:p>
@@ -18268,7 +18268,7 @@
             <w10:wrap type="none"/>
             <w10:anchorlock/>
           </v:group>
-          <o:OLEObject Type="Embed" ProgID="Equation.3" ShapeID="_x0000_s36316" DrawAspect="Content" ObjectID="_1666447346" r:id="rId92"/>
+          <o:OLEObject Type="Embed" ProgID="Equation.3" ShapeID="_x0000_s36316" DrawAspect="Content" ObjectID="_1666447955" r:id="rId92"/>
         </w:pict>
       </w:r>
     </w:p>

</xml_diff>

<commit_message>
fin 0000, add label
</commit_message>
<xml_diff>
--- a/src/figs/docx/0000.docx
+++ b/src/figs/docx/0000.docx
@@ -2061,7 +2061,7 @@
             <w10:wrap type="none"/>
             <w10:anchorlock/>
           </v:group>
-          <o:OLEObject Type="Embed" ProgID="Equation.3" ShapeID="_x0000_s1099" DrawAspect="Content" ObjectID="_1666447927" r:id="rId10"/>
+          <o:OLEObject Type="Embed" ProgID="Equation.3" ShapeID="_x0000_s1099" DrawAspect="Content" ObjectID="_1666457198" r:id="rId10"/>
         </w:pict>
       </w:r>
     </w:p>
@@ -2074,7 +2074,7 @@
           <v:shape id="_x0000_i1026" type="#_x0000_t75" style="width:9.2pt;height:15pt" o:ole="">
             <v:imagedata r:id="rId11" o:title=""/>
           </v:shape>
-          <o:OLEObject Type="Embed" ProgID="Equation.3" ShapeID="_x0000_i1026" DrawAspect="Content" ObjectID="_1666447909" r:id="rId12"/>
+          <o:OLEObject Type="Embed" ProgID="Equation.3" ShapeID="_x0000_i1026" DrawAspect="Content" ObjectID="_1666457180" r:id="rId12"/>
         </w:object>
       </w:r>
     </w:p>
@@ -2753,7 +2753,7 @@
             <w10:wrap type="none"/>
             <w10:anchorlock/>
           </v:group>
-          <o:OLEObject Type="Embed" ProgID="Equation.3" ShapeID="_x0000_s1154" DrawAspect="Content" ObjectID="_1666447928" r:id="rId13"/>
+          <o:OLEObject Type="Embed" ProgID="Equation.3" ShapeID="_x0000_s1154" DrawAspect="Content" ObjectID="_1666457199" r:id="rId13"/>
         </w:pict>
       </w:r>
     </w:p>
@@ -3759,7 +3759,7 @@
             <w10:wrap type="none"/>
             <w10:anchorlock/>
           </v:group>
-          <o:OLEObject Type="Embed" ProgID="Equation.3" ShapeID="_x0000_s1333" DrawAspect="Content" ObjectID="_1666447929" r:id="rId15"/>
+          <o:OLEObject Type="Embed" ProgID="Equation.3" ShapeID="_x0000_s1333" DrawAspect="Content" ObjectID="_1666457200" r:id="rId15"/>
         </w:pict>
       </w:r>
     </w:p>
@@ -3772,7 +3772,7 @@
           <v:shape id="_x0000_i1027" type="#_x0000_t75" style="width:9.2pt;height:12.65pt" o:ole="">
             <v:imagedata r:id="rId16" o:title=""/>
           </v:shape>
-          <o:OLEObject Type="Embed" ProgID="Equation.3" ShapeID="_x0000_i1027" DrawAspect="Content" ObjectID="_1666447910" r:id="rId17"/>
+          <o:OLEObject Type="Embed" ProgID="Equation.3" ShapeID="_x0000_i1027" DrawAspect="Content" ObjectID="_1666457181" r:id="rId17"/>
         </w:object>
       </w:r>
       <w:r>
@@ -3786,7 +3786,7 @@
           <v:shape id="_x0000_i1028" type="#_x0000_t75" style="width:53pt;height:15pt" o:ole="">
             <v:imagedata r:id="rId18" o:title=""/>
           </v:shape>
-          <o:OLEObject Type="Embed" ProgID="Equation.3" ShapeID="_x0000_i1028" DrawAspect="Content" ObjectID="_1666447911" r:id="rId19"/>
+          <o:OLEObject Type="Embed" ProgID="Equation.3" ShapeID="_x0000_i1028" DrawAspect="Content" ObjectID="_1666457182" r:id="rId19"/>
         </w:object>
       </w:r>
       <w:r>
@@ -3800,7 +3800,7 @@
           <v:shape id="_x0000_i1029" type="#_x0000_t75" style="width:161.3pt;height:15pt" o:ole="">
             <v:imagedata r:id="rId20" o:title=""/>
           </v:shape>
-          <o:OLEObject Type="Embed" ProgID="Equation.3" ShapeID="_x0000_i1029" DrawAspect="Content" ObjectID="_1666447912" r:id="rId21"/>
+          <o:OLEObject Type="Embed" ProgID="Equation.3" ShapeID="_x0000_i1029" DrawAspect="Content" ObjectID="_1666457183" r:id="rId21"/>
         </w:object>
       </w:r>
       <w:r>
@@ -3817,7 +3817,7 @@
           <v:shape id="_x0000_i1030" type="#_x0000_t75" style="width:161.3pt;height:15pt" o:ole="">
             <v:imagedata r:id="rId22" o:title=""/>
           </v:shape>
-          <o:OLEObject Type="Embed" ProgID="Equation.3" ShapeID="_x0000_i1030" DrawAspect="Content" ObjectID="_1666447913" r:id="rId23"/>
+          <o:OLEObject Type="Embed" ProgID="Equation.3" ShapeID="_x0000_i1030" DrawAspect="Content" ObjectID="_1666457184" r:id="rId23"/>
         </w:object>
       </w:r>
       <w:r>
@@ -3834,7 +3834,7 @@
           <v:shape id="_x0000_i1031" type="#_x0000_t75" style="width:163pt;height:15pt" o:ole="">
             <v:imagedata r:id="rId24" o:title=""/>
           </v:shape>
-          <o:OLEObject Type="Embed" ProgID="Equation.3" ShapeID="_x0000_i1031" DrawAspect="Content" ObjectID="_1666447914" r:id="rId25"/>
+          <o:OLEObject Type="Embed" ProgID="Equation.3" ShapeID="_x0000_i1031" DrawAspect="Content" ObjectID="_1666457185" r:id="rId25"/>
         </w:object>
       </w:r>
       <w:r>
@@ -3848,7 +3848,7 @@
           <v:shape id="_x0000_i1032" type="#_x0000_t75" style="width:31.7pt;height:17.85pt" o:ole="">
             <v:imagedata r:id="rId26" o:title=""/>
           </v:shape>
-          <o:OLEObject Type="Embed" ProgID="Equation.3" ShapeID="_x0000_i1032" DrawAspect="Content" ObjectID="_1666447915" r:id="rId27"/>
+          <o:OLEObject Type="Embed" ProgID="Equation.3" ShapeID="_x0000_i1032" DrawAspect="Content" ObjectID="_1666457186" r:id="rId27"/>
         </w:object>
       </w:r>
       <w:r>
@@ -3862,7 +3862,7 @@
           <v:shape id="_x0000_i1033" type="#_x0000_t75" style="width:186.05pt;height:15pt" o:ole="">
             <v:imagedata r:id="rId28" o:title=""/>
           </v:shape>
-          <o:OLEObject Type="Embed" ProgID="Equation.3" ShapeID="_x0000_i1033" DrawAspect="Content" ObjectID="_1666447916" r:id="rId29"/>
+          <o:OLEObject Type="Embed" ProgID="Equation.3" ShapeID="_x0000_i1033" DrawAspect="Content" ObjectID="_1666457187" r:id="rId29"/>
         </w:object>
       </w:r>
       <w:r>
@@ -3879,7 +3879,7 @@
           <v:shape id="_x0000_i1034" type="#_x0000_t75" style="width:156.65pt;height:15pt" o:ole="">
             <v:imagedata r:id="rId30" o:title=""/>
           </v:shape>
-          <o:OLEObject Type="Embed" ProgID="Equation.3" ShapeID="_x0000_i1034" DrawAspect="Content" ObjectID="_1666447917" r:id="rId31"/>
+          <o:OLEObject Type="Embed" ProgID="Equation.3" ShapeID="_x0000_i1034" DrawAspect="Content" ObjectID="_1666457188" r:id="rId31"/>
         </w:object>
       </w:r>
       <w:r>
@@ -3896,7 +3896,7 @@
           <v:shape id="_x0000_i1035" type="#_x0000_t75" style="width:161.3pt;height:15pt" o:ole="">
             <v:imagedata r:id="rId32" o:title=""/>
           </v:shape>
-          <o:OLEObject Type="Embed" ProgID="Equation.3" ShapeID="_x0000_i1035" DrawAspect="Content" ObjectID="_1666447918" r:id="rId33"/>
+          <o:OLEObject Type="Embed" ProgID="Equation.3" ShapeID="_x0000_i1035" DrawAspect="Content" ObjectID="_1666457189" r:id="rId33"/>
         </w:object>
       </w:r>
       <w:r>
@@ -3913,7 +3913,7 @@
           <v:shape id="_x0000_i1036" type="#_x0000_t75" style="width:156.65pt;height:15pt" o:ole="">
             <v:imagedata r:id="rId34" o:title=""/>
           </v:shape>
-          <o:OLEObject Type="Embed" ProgID="Equation.3" ShapeID="_x0000_i1036" DrawAspect="Content" ObjectID="_1666447919" r:id="rId35"/>
+          <o:OLEObject Type="Embed" ProgID="Equation.3" ShapeID="_x0000_i1036" DrawAspect="Content" ObjectID="_1666457190" r:id="rId35"/>
         </w:object>
       </w:r>
       <w:r>
@@ -3927,7 +3927,7 @@
           <v:shape id="_x0000_i1037" type="#_x0000_t75" style="width:161.3pt;height:17.85pt" o:ole="">
             <v:imagedata r:id="rId36" o:title=""/>
           </v:shape>
-          <o:OLEObject Type="Embed" ProgID="Equation.3" ShapeID="_x0000_i1037" DrawAspect="Content" ObjectID="_1666447920" r:id="rId37"/>
+          <o:OLEObject Type="Embed" ProgID="Equation.3" ShapeID="_x0000_i1037" DrawAspect="Content" ObjectID="_1666457191" r:id="rId37"/>
         </w:object>
       </w:r>
       <w:r>
@@ -7612,12 +7612,12 @@
             <w10:wrap type="none"/>
             <w10:anchorlock/>
           </v:group>
-          <o:OLEObject Type="Embed" ProgID="Equation.3" ShapeID="_x0000_s1874" DrawAspect="Content" ObjectID="_1666447930" r:id="rId39"/>
-          <o:OLEObject Type="Embed" ProgID="Equation.3" ShapeID="_x0000_s1900" DrawAspect="Content" ObjectID="_1666447931" r:id="rId40"/>
-          <o:OLEObject Type="Embed" ProgID="Equation.3" ShapeID="_x0000_s1947" DrawAspect="Content" ObjectID="_1666447932" r:id="rId41"/>
-          <o:OLEObject Type="Embed" ProgID="Equation.3" ShapeID="_x0000_s1985" DrawAspect="Content" ObjectID="_1666447933" r:id="rId42"/>
-          <o:OLEObject Type="Embed" ProgID="Equation.3" ShapeID="_x0000_s20542" DrawAspect="Content" ObjectID="_1666447934" r:id="rId43"/>
-          <o:OLEObject Type="Embed" ProgID="Equation.3" ShapeID="_x0000_s20583" DrawAspect="Content" ObjectID="_1666447935" r:id="rId44"/>
+          <o:OLEObject Type="Embed" ProgID="Equation.3" ShapeID="_x0000_s1874" DrawAspect="Content" ObjectID="_1666457201" r:id="rId39"/>
+          <o:OLEObject Type="Embed" ProgID="Equation.3" ShapeID="_x0000_s1900" DrawAspect="Content" ObjectID="_1666457202" r:id="rId40"/>
+          <o:OLEObject Type="Embed" ProgID="Equation.3" ShapeID="_x0000_s1947" DrawAspect="Content" ObjectID="_1666457203" r:id="rId41"/>
+          <o:OLEObject Type="Embed" ProgID="Equation.3" ShapeID="_x0000_s1985" DrawAspect="Content" ObjectID="_1666457204" r:id="rId42"/>
+          <o:OLEObject Type="Embed" ProgID="Equation.3" ShapeID="_x0000_s20542" DrawAspect="Content" ObjectID="_1666457205" r:id="rId43"/>
+          <o:OLEObject Type="Embed" ProgID="Equation.3" ShapeID="_x0000_s20583" DrawAspect="Content" ObjectID="_1666457206" r:id="rId44"/>
         </w:pict>
       </w:r>
     </w:p>
@@ -9006,7 +9006,7 @@
             <w10:wrap type="none"/>
             <w10:anchorlock/>
           </v:group>
-          <o:OLEObject Type="Embed" ProgID="Equation.3" ShapeID="_x0000_s20754" DrawAspect="Content" ObjectID="_1666447936" r:id="rId46"/>
+          <o:OLEObject Type="Embed" ProgID="Equation.3" ShapeID="_x0000_s20754" DrawAspect="Content" ObjectID="_1666457207" r:id="rId46"/>
         </w:pict>
       </w:r>
     </w:p>
@@ -9027,7 +9027,7 @@
           <v:shape id="_x0000_i1038" type="#_x0000_t75" style="width:59.35pt;height:17.85pt" o:ole="">
             <v:imagedata r:id="rId47" o:title=""/>
           </v:shape>
-          <o:OLEObject Type="Embed" ProgID="Equation.3" ShapeID="_x0000_i1038" DrawAspect="Content" ObjectID="_1666447921" r:id="rId48"/>
+          <o:OLEObject Type="Embed" ProgID="Equation.3" ShapeID="_x0000_i1038" DrawAspect="Content" ObjectID="_1666457192" r:id="rId48"/>
         </w:object>
       </w:r>
     </w:p>
@@ -9552,7 +9552,7 @@
             <w10:wrap type="none"/>
             <w10:anchorlock/>
           </v:group>
-          <o:OLEObject Type="Embed" ProgID="Equation.3" ShapeID="_x0000_s20823" DrawAspect="Content" ObjectID="_1666447937" r:id="rId50"/>
+          <o:OLEObject Type="Embed" ProgID="Equation.3" ShapeID="_x0000_s20823" DrawAspect="Content" ObjectID="_1666457208" r:id="rId50"/>
         </w:pict>
       </w:r>
     </w:p>
@@ -9570,7 +9570,7 @@
           <v:shape id="_x0000_i1039" type="#_x0000_t75" style="width:47.8pt;height:31.7pt" o:ole="">
             <v:imagedata r:id="rId51" o:title=""/>
           </v:shape>
-          <o:OLEObject Type="Embed" ProgID="Equation.3" ShapeID="_x0000_i1039" DrawAspect="Content" ObjectID="_1666447922" r:id="rId52"/>
+          <o:OLEObject Type="Embed" ProgID="Equation.3" ShapeID="_x0000_i1039" DrawAspect="Content" ObjectID="_1666457193" r:id="rId52"/>
         </w:object>
       </w:r>
     </w:p>
@@ -10061,16 +10061,16 @@
             <w10:wrap type="none"/>
             <w10:anchorlock/>
           </v:group>
-          <o:OLEObject Type="Embed" ProgID="Equation.3" ShapeID="_x0000_s20880" DrawAspect="Content" ObjectID="_1666447938" r:id="rId62"/>
-          <o:OLEObject Type="Embed" ProgID="Equation.3" ShapeID="_x0000_s20879" DrawAspect="Content" ObjectID="_1666447939" r:id="rId63"/>
-          <o:OLEObject Type="Embed" ProgID="Equation.3" ShapeID="_x0000_s20878" DrawAspect="Content" ObjectID="_1666447940" r:id="rId64"/>
-          <o:OLEObject Type="Embed" ProgID="Equation.3" ShapeID="_x0000_s20888" DrawAspect="Content" ObjectID="_1666447941" r:id="rId65"/>
-          <o:OLEObject Type="Embed" ProgID="Equation.3" ShapeID="_x0000_s20900" DrawAspect="Content" ObjectID="_1666447942" r:id="rId66"/>
-          <o:OLEObject Type="Embed" ProgID="Equation.3" ShapeID="_x0000_s20908" DrawAspect="Content" ObjectID="_1666447943" r:id="rId67"/>
-          <o:OLEObject Type="Embed" ProgID="Equation.3" ShapeID="_x0000_s20914" DrawAspect="Content" ObjectID="_1666447944" r:id="rId68"/>
-          <o:OLEObject Type="Embed" ProgID="Equation.3" ShapeID="_x0000_s20926" DrawAspect="Content" ObjectID="_1666447945" r:id="rId69"/>
-          <o:OLEObject Type="Embed" ProgID="Equation.3" ShapeID="_x0000_s20927" DrawAspect="Content" ObjectID="_1666447946" r:id="rId70"/>
-          <o:OLEObject Type="Embed" ProgID="Equation.3" ShapeID="_x0000_s20938" DrawAspect="Content" ObjectID="_1666447947" r:id="rId71"/>
+          <o:OLEObject Type="Embed" ProgID="Equation.3" ShapeID="_x0000_s20880" DrawAspect="Content" ObjectID="_1666457209" r:id="rId62"/>
+          <o:OLEObject Type="Embed" ProgID="Equation.3" ShapeID="_x0000_s20879" DrawAspect="Content" ObjectID="_1666457210" r:id="rId63"/>
+          <o:OLEObject Type="Embed" ProgID="Equation.3" ShapeID="_x0000_s20878" DrawAspect="Content" ObjectID="_1666457211" r:id="rId64"/>
+          <o:OLEObject Type="Embed" ProgID="Equation.3" ShapeID="_x0000_s20888" DrawAspect="Content" ObjectID="_1666457212" r:id="rId65"/>
+          <o:OLEObject Type="Embed" ProgID="Equation.3" ShapeID="_x0000_s20900" DrawAspect="Content" ObjectID="_1666457213" r:id="rId66"/>
+          <o:OLEObject Type="Embed" ProgID="Equation.3" ShapeID="_x0000_s20908" DrawAspect="Content" ObjectID="_1666457214" r:id="rId67"/>
+          <o:OLEObject Type="Embed" ProgID="Equation.3" ShapeID="_x0000_s20914" DrawAspect="Content" ObjectID="_1666457215" r:id="rId68"/>
+          <o:OLEObject Type="Embed" ProgID="Equation.3" ShapeID="_x0000_s20926" DrawAspect="Content" ObjectID="_1666457216" r:id="rId69"/>
+          <o:OLEObject Type="Embed" ProgID="Equation.3" ShapeID="_x0000_s20927" DrawAspect="Content" ObjectID="_1666457217" r:id="rId70"/>
+          <o:OLEObject Type="Embed" ProgID="Equation.3" ShapeID="_x0000_s20938" DrawAspect="Content" ObjectID="_1666457218" r:id="rId71"/>
         </w:pict>
       </w:r>
     </w:p>
@@ -10083,7 +10083,7 @@
           <v:shape id="_x0000_i1040" type="#_x0000_t75" style="width:40.9pt;height:15pt" o:ole="">
             <v:imagedata r:id="rId72" o:title=""/>
           </v:shape>
-          <o:OLEObject Type="Embed" ProgID="Equation.3" ShapeID="_x0000_i1040" DrawAspect="Content" ObjectID="_1666447923" r:id="rId73"/>
+          <o:OLEObject Type="Embed" ProgID="Equation.3" ShapeID="_x0000_i1040" DrawAspect="Content" ObjectID="_1666457194" r:id="rId73"/>
         </w:object>
       </w:r>
       <w:r>
@@ -10094,7 +10094,7 @@
           <v:shape id="_x0000_i1041" type="#_x0000_t75" style="width:78.9pt;height:19pt" o:ole="">
             <v:imagedata r:id="rId74" o:title=""/>
           </v:shape>
-          <o:OLEObject Type="Embed" ProgID="Equation.3" ShapeID="_x0000_i1041" DrawAspect="Content" ObjectID="_1666447924" r:id="rId75"/>
+          <o:OLEObject Type="Embed" ProgID="Equation.3" ShapeID="_x0000_i1041" DrawAspect="Content" ObjectID="_1666457195" r:id="rId75"/>
         </w:object>
       </w:r>
       <w:r>
@@ -10105,7 +10105,7 @@
           <v:shape id="_x0000_i1042" type="#_x0000_t75" style="width:46.65pt;height:19pt" o:ole="">
             <v:imagedata r:id="rId76" o:title=""/>
           </v:shape>
-          <o:OLEObject Type="Embed" ProgID="Equation.3" ShapeID="_x0000_i1042" DrawAspect="Content" ObjectID="_1666447925" r:id="rId77"/>
+          <o:OLEObject Type="Embed" ProgID="Equation.3" ShapeID="_x0000_i1042" DrawAspect="Content" ObjectID="_1666457196" r:id="rId77"/>
         </w:object>
       </w:r>
       <w:r>
@@ -10116,7 +10116,7 @@
           <v:shape id="_x0000_i1043" type="#_x0000_t75" style="width:89.3pt;height:19pt" o:ole="">
             <v:imagedata r:id="rId78" o:title=""/>
           </v:shape>
-          <o:OLEObject Type="Embed" ProgID="Equation.3" ShapeID="_x0000_i1043" DrawAspect="Content" ObjectID="_1666447926" r:id="rId79"/>
+          <o:OLEObject Type="Embed" ProgID="Equation.3" ShapeID="_x0000_i1043" DrawAspect="Content" ObjectID="_1666457197" r:id="rId79"/>
         </w:object>
       </w:r>
     </w:p>
@@ -11085,7 +11085,7 @@
             <w10:wrap type="none"/>
             <w10:anchorlock/>
           </v:group>
-          <o:OLEObject Type="Embed" ProgID="Equation.3" ShapeID="_x0000_s21036" DrawAspect="Content" ObjectID="_1666447948" r:id="rId80"/>
+          <o:OLEObject Type="Embed" ProgID="Equation.3" ShapeID="_x0000_s21036" DrawAspect="Content" ObjectID="_1666457219" r:id="rId80"/>
         </w:pict>
       </w:r>
     </w:p>
@@ -14187,9 +14187,9 @@
             <w10:wrap type="none"/>
             <w10:anchorlock/>
           </v:group>
-          <o:OLEObject Type="Embed" ProgID="Equation.3" ShapeID="_x0000_s36021" DrawAspect="Content" ObjectID="_1666447949" r:id="rId86"/>
-          <o:OLEObject Type="Embed" ProgID="Equation.3" ShapeID="_x0000_s36022" DrawAspect="Content" ObjectID="_1666447950" r:id="rId87"/>
-          <o:OLEObject Type="Embed" ProgID="Equation.3" ShapeID="_x0000_s36023" DrawAspect="Content" ObjectID="_1666447951" r:id="rId88"/>
+          <o:OLEObject Type="Embed" ProgID="Equation.3" ShapeID="_x0000_s36021" DrawAspect="Content" ObjectID="_1666457220" r:id="rId86"/>
+          <o:OLEObject Type="Embed" ProgID="Equation.3" ShapeID="_x0000_s36022" DrawAspect="Content" ObjectID="_1666457221" r:id="rId87"/>
+          <o:OLEObject Type="Embed" ProgID="Equation.3" ShapeID="_x0000_s36023" DrawAspect="Content" ObjectID="_1666457222" r:id="rId88"/>
         </w:pict>
       </w:r>
     </w:p>
@@ -15532,7 +15532,7 @@
                 </w:txbxContent>
               </v:textbox>
             </v:shape>
-            <v:shape id="_x0000_s36663" type="#_x0000_t202" style="position:absolute;left:3621;top:14549;width:384;height:264" filled="f" stroked="f">
+            <v:shape id="_x0000_s36663" type="#_x0000_t202" style="position:absolute;left:3441;top:14429;width:384;height:264" filled="f" stroked="f">
               <v:textbox style="mso-next-textbox:#_x0000_s36663" inset="0,.5mm,0,.5mm">
                 <w:txbxContent>
                   <w:p>
@@ -15568,7 +15568,7 @@
                 </w:txbxContent>
               </v:textbox>
             </v:shape>
-            <v:shape id="_x0000_s36665" type="#_x0000_t202" style="position:absolute;left:3621;top:11953;width:356;height:264" filled="f" stroked="f">
+            <v:shape id="_x0000_s36665" type="#_x0000_t202" style="position:absolute;left:3477;top:11833;width:356;height:264" filled="f" stroked="f">
               <v:textbox style="mso-next-textbox:#_x0000_s36665" inset="0,.5mm,0,.5mm">
                 <w:txbxContent>
                   <w:p>
@@ -15817,10 +15817,170 @@
                 </w:txbxContent>
               </v:textbox>
             </v:shape>
+            <v:shape id="_x0000_s36710" type="#_x0000_t202" style="position:absolute;left:2358;top:8188;width:293;height:307" filled="f" stroked="f">
+              <v:textbox style="mso-next-textbox:#_x0000_s36710" inset="0,.5mm,0,.5mm">
+                <w:txbxContent>
+                  <w:p>
+                    <w:pPr>
+                      <w:jc w:val="center"/>
+                    </w:pPr>
+                    <w:r>
+                      <w:rPr>
+                        <w:rFonts w:ascii="Times New Roman" w:hAnsi="Times New Roman" w:cs="Times New Roman"/>
+                        <w:i/>
+                        <w:sz w:val="20"/>
+                      </w:rPr>
+                      <w:t>T</w:t>
+                    </w:r>
+                    <w:r>
+                      <w:rPr>
+                        <w:rFonts w:ascii="Times New Roman" w:hAnsi="Times New Roman" w:cs="Times New Roman"/>
+                        <w:sz w:val="20"/>
+                        <w:vertAlign w:val="subscript"/>
+                      </w:rPr>
+                      <w:t>1</w:t>
+                    </w:r>
+                  </w:p>
+                </w:txbxContent>
+              </v:textbox>
+            </v:shape>
+            <v:shape id="_x0000_s36711" type="#_x0000_t202" style="position:absolute;left:5081;top:8257;width:293;height:307" filled="f" stroked="f">
+              <v:textbox style="mso-next-textbox:#_x0000_s36711" inset="0,.5mm,0,.5mm">
+                <w:txbxContent>
+                  <w:p>
+                    <w:pPr>
+                      <w:jc w:val="center"/>
+                    </w:pPr>
+                    <w:r>
+                      <w:rPr>
+                        <w:rFonts w:ascii="Times New Roman" w:hAnsi="Times New Roman" w:cs="Times New Roman"/>
+                        <w:i/>
+                        <w:sz w:val="20"/>
+                      </w:rPr>
+                      <w:t>T</w:t>
+                    </w:r>
+                    <w:r>
+                      <w:rPr>
+                        <w:rFonts w:ascii="Times New Roman" w:hAnsi="Times New Roman" w:cs="Times New Roman"/>
+                        <w:sz w:val="20"/>
+                        <w:vertAlign w:val="subscript"/>
+                      </w:rPr>
+                      <w:t>2</w:t>
+                    </w:r>
+                  </w:p>
+                </w:txbxContent>
+              </v:textbox>
+            </v:shape>
+            <v:shape id="_x0000_s36712" type="#_x0000_t202" style="position:absolute;left:5081;top:10473;width:293;height:307" filled="f" stroked="f">
+              <v:textbox style="mso-next-textbox:#_x0000_s36712" inset="0,.5mm,0,.5mm">
+                <w:txbxContent>
+                  <w:p>
+                    <w:pPr>
+                      <w:jc w:val="center"/>
+                    </w:pPr>
+                    <w:r>
+                      <w:rPr>
+                        <w:rFonts w:ascii="Times New Roman" w:hAnsi="Times New Roman" w:cs="Times New Roman"/>
+                        <w:i/>
+                        <w:sz w:val="20"/>
+                      </w:rPr>
+                      <w:t>T</w:t>
+                    </w:r>
+                    <w:r>
+                      <w:rPr>
+                        <w:rFonts w:ascii="Times New Roman" w:hAnsi="Times New Roman" w:cs="Times New Roman"/>
+                        <w:sz w:val="20"/>
+                        <w:vertAlign w:val="subscript"/>
+                      </w:rPr>
+                      <w:t>2</w:t>
+                    </w:r>
+                  </w:p>
+                </w:txbxContent>
+              </v:textbox>
+            </v:shape>
+            <v:shape id="_x0000_s36713" type="#_x0000_t202" style="position:absolute;left:2358;top:13240;width:293;height:307" filled="f" stroked="f">
+              <v:textbox style="mso-next-textbox:#_x0000_s36713" inset="0,.5mm,0,.5mm">
+                <w:txbxContent>
+                  <w:p>
+                    <w:pPr>
+                      <w:jc w:val="center"/>
+                    </w:pPr>
+                    <w:r>
+                      <w:rPr>
+                        <w:rFonts w:ascii="Times New Roman" w:hAnsi="Times New Roman" w:cs="Times New Roman"/>
+                        <w:i/>
+                        <w:sz w:val="20"/>
+                      </w:rPr>
+                      <w:t>T</w:t>
+                    </w:r>
+                    <w:r>
+                      <w:rPr>
+                        <w:rFonts w:ascii="Times New Roman" w:hAnsi="Times New Roman" w:cs="Times New Roman"/>
+                        <w:sz w:val="20"/>
+                        <w:vertAlign w:val="subscript"/>
+                      </w:rPr>
+                      <w:t>1</w:t>
+                    </w:r>
+                  </w:p>
+                </w:txbxContent>
+              </v:textbox>
+            </v:shape>
+            <v:shape id="_x0000_s36714" type="#_x0000_t202" style="position:absolute;left:3890;top:11750;width:322;height:307" filled="f" stroked="f">
+              <v:textbox style="mso-next-textbox:#_x0000_s36714" inset="0,.5mm,0,.5mm">
+                <w:txbxContent>
+                  <w:p>
+                    <w:pPr>
+                      <w:jc w:val="center"/>
+                    </w:pPr>
+                    <w:r>
+                      <w:rPr>
+                        <w:rFonts w:ascii="Times New Roman" w:hAnsi="Times New Roman" w:cs="Times New Roman"/>
+                        <w:i/>
+                        <w:sz w:val="20"/>
+                      </w:rPr>
+                      <w:t>w</w:t>
+                    </w:r>
+                    <w:r>
+                      <w:rPr>
+                        <w:rFonts w:ascii="Times New Roman" w:hAnsi="Times New Roman" w:cs="Times New Roman"/>
+                        <w:sz w:val="20"/>
+                      </w:rPr>
+                      <w:t xml:space="preserve"> </w:t>
+                    </w:r>
+                  </w:p>
+                </w:txbxContent>
+              </v:textbox>
+            </v:shape>
+            <v:shape id="_x0000_s36715" type="#_x0000_t202" style="position:absolute;left:3890;top:14318;width:322;height:307" filled="f" stroked="f">
+              <v:textbox style="mso-next-textbox:#_x0000_s36715" inset="0,.5mm,0,.5mm">
+                <w:txbxContent>
+                  <w:p>
+                    <w:pPr>
+                      <w:jc w:val="center"/>
+                    </w:pPr>
+                    <w:r>
+                      <w:rPr>
+                        <w:rFonts w:ascii="Times New Roman" w:hAnsi="Times New Roman" w:cs="Times New Roman"/>
+                        <w:i/>
+                        <w:sz w:val="20"/>
+                      </w:rPr>
+                      <w:t>w</w:t>
+                    </w:r>
+                    <w:r>
+                      <w:rPr>
+                        <w:rFonts w:ascii="Times New Roman" w:hAnsi="Times New Roman" w:cs="Times New Roman"/>
+                        <w:sz w:val="20"/>
+                      </w:rPr>
+                      <w:t xml:space="preserve"> </w:t>
+                    </w:r>
+                  </w:p>
+                </w:txbxContent>
+              </v:textbox>
+            </v:shape>
             <w10:wrap type="none"/>
             <w10:anchorlock/>
           </v:group>
-          <o:OLEObject Type="Embed" ProgID="Equation.3" ShapeID="_x0000_s36122" DrawAspect="Content" ObjectID="_1666447952" r:id="rId89"/>
+          <o:OLEObject Type="Embed" ProgID="Equation.3" ShapeID="_x0000_s36122" DrawAspect="Content" ObjectID="_1666457223" r:id="rId89"/>
         </w:pict>
       </w:r>
     </w:p>
@@ -16635,7 +16795,7 @@
             <w10:wrap type="none"/>
             <w10:anchorlock/>
           </v:group>
-          <o:OLEObject Type="Embed" ProgID="Equation.3" ShapeID="_x0000_s36193" DrawAspect="Content" ObjectID="_1666447953" r:id="rId90"/>
+          <o:OLEObject Type="Embed" ProgID="Equation.3" ShapeID="_x0000_s36193" DrawAspect="Content" ObjectID="_1666457224" r:id="rId90"/>
         </w:pict>
       </w:r>
     </w:p>
@@ -17511,7 +17671,7 @@
             <w10:wrap type="none"/>
             <w10:anchorlock/>
           </v:group>
-          <o:OLEObject Type="Embed" ProgID="Equation.3" ShapeID="_x0000_s36245" DrawAspect="Content" ObjectID="_1666447954" r:id="rId91"/>
+          <o:OLEObject Type="Embed" ProgID="Equation.3" ShapeID="_x0000_s36245" DrawAspect="Content" ObjectID="_1666457225" r:id="rId91"/>
         </w:pict>
       </w:r>
     </w:p>
@@ -18268,7 +18428,7 @@
             <w10:wrap type="none"/>
             <w10:anchorlock/>
           </v:group>
-          <o:OLEObject Type="Embed" ProgID="Equation.3" ShapeID="_x0000_s36316" DrawAspect="Content" ObjectID="_1666447955" r:id="rId92"/>
+          <o:OLEObject Type="Embed" ProgID="Equation.3" ShapeID="_x0000_s36316" DrawAspect="Content" ObjectID="_1666457226" r:id="rId92"/>
         </w:pict>
       </w:r>
     </w:p>
@@ -18422,7 +18582,7 @@
         <w:rPr>
           <w:noProof/>
         </w:rPr>
-        <w:t>9</w:t>
+        <w:t>8</w:t>
       </w:r>
     </w:fldSimple>
   </w:p>

</xml_diff>